<commit_message>
Adicionado a planilha com os backlogs de requisitos
</commit_message>
<xml_diff>
--- a/Documentação/Documentação BeeAware.docx
+++ b/Documentação/Documentação BeeAware.docx
@@ -1,6 +1,6 @@
 
 <file path=word/document.xml><?xml version="1.0" encoding="utf-8"?>
-<w:document xmlns:wpc="http://schemas.microsoft.com/office/word/2010/wordprocessingCanvas" xmlns:cx="http://schemas.microsoft.com/office/drawing/2014/chartex" xmlns:cx1="http://schemas.microsoft.com/office/drawing/2015/9/8/chartex" xmlns:cx2="http://schemas.microsoft.com/office/drawing/2015/10/21/chartex" xmlns:cx3="http://schemas.microsoft.com/office/drawing/2016/5/9/chartex" xmlns:cx4="http://schemas.microsoft.com/office/drawing/2016/5/10/chartex" xmlns:cx5="http://schemas.microsoft.com/office/drawing/2016/5/11/chartex" xmlns:cx6="http://schemas.microsoft.com/office/drawing/2016/5/12/chartex" xmlns:cx7="http://schemas.microsoft.com/office/drawing/2016/5/13/chartex" xmlns:cx8="http://schemas.microsoft.com/office/drawing/2016/5/14/chartex" xmlns:mc="http://schemas.openxmlformats.org/markup-compatibility/2006" xmlns:aink="http://schemas.microsoft.com/office/drawing/2016/ink" xmlns:am3d="http://schemas.microsoft.com/office/drawing/2017/model3d" xmlns:o="urn:schemas-microsoft-com:office:office" xmlns:oel="http://schemas.microsoft.com/office/2019/extlst" xmlns:r="http://schemas.openxmlformats.org/officeDocument/2006/relationships" xmlns:m="http://schemas.openxmlformats.org/officeDocument/2006/math" xmlns:v="urn:schemas-microsoft-com:vml" xmlns:wp14="http://schemas.microsoft.com/office/word/2010/wordprocessingDrawing" xmlns:wp="http://schemas.openxmlformats.org/drawingml/2006/wordprocessingDrawing" xmlns:w10="urn:schemas-microsoft-com:office:word" xmlns:w="http://schemas.openxmlformats.org/wordprocessingml/2006/main" xmlns:w14="http://schemas.microsoft.com/office/word/2010/wordml" xmlns:w15="http://schemas.microsoft.com/office/word/2012/wordml" xmlns:w16cex="http://schemas.microsoft.com/office/word/2018/wordml/cex" xmlns:w16cid="http://schemas.microsoft.com/office/word/2016/wordml/cid" xmlns:w16="http://schemas.microsoft.com/office/word/2018/wordml" xmlns:w16du="http://schemas.microsoft.com/office/word/2023/wordml/word16du" xmlns:w16sdtdh="http://schemas.microsoft.com/office/word/2020/wordml/sdtdatahash" xmlns:w16se="http://schemas.microsoft.com/office/word/2015/wordml/symex" xmlns:wpg="http://schemas.microsoft.com/office/word/2010/wordprocessingGroup" xmlns:wpi="http://schemas.microsoft.com/office/word/2010/wordprocessingInk" xmlns:wne="http://schemas.microsoft.com/office/word/2006/wordml" xmlns:wps="http://schemas.microsoft.com/office/word/2010/wordprocessingShape" mc:Ignorable="w14 w15 w16se w16cid w16 w16cex w16sdtdh w16du wp14">
+<w:document xmlns:wpc="http://schemas.microsoft.com/office/word/2010/wordprocessingCanvas" xmlns:cx="http://schemas.microsoft.com/office/drawing/2014/chartex" xmlns:cx1="http://schemas.microsoft.com/office/drawing/2015/9/8/chartex" xmlns:cx2="http://schemas.microsoft.com/office/drawing/2015/10/21/chartex" xmlns:cx3="http://schemas.microsoft.com/office/drawing/2016/5/9/chartex" xmlns:cx4="http://schemas.microsoft.com/office/drawing/2016/5/10/chartex" xmlns:cx5="http://schemas.microsoft.com/office/drawing/2016/5/11/chartex" xmlns:cx6="http://schemas.microsoft.com/office/drawing/2016/5/12/chartex" xmlns:cx7="http://schemas.microsoft.com/office/drawing/2016/5/13/chartex" xmlns:cx8="http://schemas.microsoft.com/office/drawing/2016/5/14/chartex" xmlns:mc="http://schemas.openxmlformats.org/markup-compatibility/2006" xmlns:aink="http://schemas.microsoft.com/office/drawing/2016/ink" xmlns:am3d="http://schemas.microsoft.com/office/drawing/2017/model3d" xmlns:o="urn:schemas-microsoft-com:office:office" xmlns:oel="http://schemas.microsoft.com/office/2019/extlst" xmlns:r="http://schemas.openxmlformats.org/officeDocument/2006/relationships" xmlns:m="http://schemas.openxmlformats.org/officeDocument/2006/math" xmlns:v="urn:schemas-microsoft-com:vml" xmlns:wp14="http://schemas.microsoft.com/office/word/2010/wordprocessingDrawing" xmlns:wp="http://schemas.openxmlformats.org/drawingml/2006/wordprocessingDrawing" xmlns:w10="urn:schemas-microsoft-com:office:word" xmlns:w="http://schemas.openxmlformats.org/wordprocessingml/2006/main" xmlns:w14="http://schemas.microsoft.com/office/word/2010/wordml" xmlns:w15="http://schemas.microsoft.com/office/word/2012/wordml" xmlns:w16cex="http://schemas.microsoft.com/office/word/2018/wordml/cex" xmlns:w16cid="http://schemas.microsoft.com/office/word/2016/wordml/cid" xmlns:w16="http://schemas.microsoft.com/office/word/2018/wordml" xmlns:w16du="http://schemas.microsoft.com/office/word/2023/wordml/word16du" xmlns:w16sdtdh="http://schemas.microsoft.com/office/word/2020/wordml/sdtdatahash" xmlns:w16sdtfl="http://schemas.microsoft.com/office/word/2024/wordml/sdtformatlock" xmlns:w16se="http://schemas.microsoft.com/office/word/2015/wordml/symex" xmlns:wpg="http://schemas.microsoft.com/office/word/2010/wordprocessingGroup" xmlns:wpi="http://schemas.microsoft.com/office/word/2010/wordprocessingInk" xmlns:wne="http://schemas.microsoft.com/office/word/2006/wordml" xmlns:wps="http://schemas.microsoft.com/office/word/2010/wordprocessingShape" mc:Ignorable="w14 w15 w16se w16cid w16 w16cex w16sdtdh w16sdtfl w16du wp14">
   <w:body>
     <w:p>
       <w:pPr>
@@ -605,23 +605,25 @@
           <w:sz w:val="20"/>
           <w:szCs w:val="20"/>
         </w:rPr>
-        <w:t xml:space="preserve"> para apiarios</w:t>
-      </w:r>
+        <w:t xml:space="preserve"> para </w:t>
+      </w:r>
+      <w:proofErr w:type="spellStart"/>
       <w:r>
         <w:rPr>
           <w:rFonts w:ascii="Arial" w:eastAsia="Arial" w:hAnsi="Arial" w:cs="Arial"/>
           <w:sz w:val="20"/>
           <w:szCs w:val="20"/>
         </w:rPr>
-        <w:t>, permitindo a captura de dados em tempo real e a visualização por meio de um site institucional. A solução visa</w:t>
-      </w:r>
+        <w:t>apiarios</w:t>
+      </w:r>
+      <w:proofErr w:type="spellEnd"/>
       <w:r>
         <w:rPr>
           <w:rFonts w:ascii="Arial" w:eastAsia="Arial" w:hAnsi="Arial" w:cs="Arial"/>
           <w:sz w:val="20"/>
           <w:szCs w:val="20"/>
         </w:rPr>
-        <w:t xml:space="preserve"> fornecer dados </w:t>
+        <w:t>, permitindo a captura de dados em tempo real e a visualização por meio de um site institucional. A solução visa</w:t>
       </w:r>
       <w:r>
         <w:rPr>
@@ -629,7 +631,7 @@
           <w:sz w:val="20"/>
           <w:szCs w:val="20"/>
         </w:rPr>
-        <w:t>para auxiliar a tom</w:t>
+        <w:t xml:space="preserve"> fornecer dados </w:t>
       </w:r>
       <w:r>
         <w:rPr>
@@ -637,7 +639,7 @@
           <w:sz w:val="20"/>
           <w:szCs w:val="20"/>
         </w:rPr>
-        <w:t>a</w:t>
+        <w:t>para auxiliar a tom</w:t>
       </w:r>
       <w:r>
         <w:rPr>
@@ -645,7 +647,7 @@
           <w:sz w:val="20"/>
           <w:szCs w:val="20"/>
         </w:rPr>
-        <w:t>da de decição</w:t>
+        <w:t>a</w:t>
       </w:r>
       <w:r>
         <w:rPr>
@@ -653,16 +655,44 @@
           <w:sz w:val="20"/>
           <w:szCs w:val="20"/>
         </w:rPr>
-        <w:t xml:space="preserve"> dos client</w:t>
-      </w:r>
+        <w:t xml:space="preserve">da de </w:t>
+      </w:r>
+      <w:proofErr w:type="spellStart"/>
       <w:r>
         <w:rPr>
           <w:rFonts w:ascii="Arial" w:eastAsia="Arial" w:hAnsi="Arial" w:cs="Arial"/>
           <w:sz w:val="20"/>
           <w:szCs w:val="20"/>
         </w:rPr>
+        <w:t>decição</w:t>
+      </w:r>
+      <w:proofErr w:type="spellEnd"/>
+      <w:r>
+        <w:rPr>
+          <w:rFonts w:ascii="Arial" w:eastAsia="Arial" w:hAnsi="Arial" w:cs="Arial"/>
+          <w:sz w:val="20"/>
+          <w:szCs w:val="20"/>
+        </w:rPr>
+        <w:t xml:space="preserve"> </w:t>
+      </w:r>
+      <w:proofErr w:type="gramStart"/>
+      <w:r>
+        <w:rPr>
+          <w:rFonts w:ascii="Arial" w:eastAsia="Arial" w:hAnsi="Arial" w:cs="Arial"/>
+          <w:sz w:val="20"/>
+          <w:szCs w:val="20"/>
+        </w:rPr>
+        <w:t>dos client</w:t>
+      </w:r>
+      <w:r>
+        <w:rPr>
+          <w:rFonts w:ascii="Arial" w:eastAsia="Arial" w:hAnsi="Arial" w:cs="Arial"/>
+          <w:sz w:val="20"/>
+          <w:szCs w:val="20"/>
+        </w:rPr>
         <w:t>e</w:t>
       </w:r>
+      <w:proofErr w:type="gramEnd"/>
       <w:r>
         <w:rPr>
           <w:rFonts w:ascii="Arial" w:eastAsia="Arial" w:hAnsi="Arial" w:cs="Arial"/>
@@ -884,8 +914,16 @@
         <w:rPr>
           <w:rFonts w:ascii="Arial" w:eastAsia="Arial" w:hAnsi="Arial" w:cs="Arial"/>
         </w:rPr>
-        <w:t>Ana Carolina Fiorini Mioki</w:t>
-      </w:r>
+        <w:t xml:space="preserve">Ana Carolina Fiorini </w:t>
+      </w:r>
+      <w:proofErr w:type="spellStart"/>
+      <w:r>
+        <w:rPr>
+          <w:rFonts w:ascii="Arial" w:eastAsia="Arial" w:hAnsi="Arial" w:cs="Arial"/>
+        </w:rPr>
+        <w:t>Mioki</w:t>
+      </w:r>
+      <w:proofErr w:type="spellEnd"/>
       <w:r>
         <w:rPr>
           <w:rFonts w:ascii="Arial" w:eastAsia="Arial" w:hAnsi="Arial" w:cs="Arial"/>
@@ -1249,7 +1287,21 @@
         <w:rPr>
           <w:rFonts w:ascii="Arial" w:eastAsia="Arial" w:hAnsi="Arial" w:cs="Arial"/>
         </w:rPr>
-        <w:t>Matheus Zorzete Pereira</w:t>
+        <w:t xml:space="preserve">Matheus </w:t>
+      </w:r>
+      <w:proofErr w:type="spellStart"/>
+      <w:r>
+        <w:rPr>
+          <w:rFonts w:ascii="Arial" w:eastAsia="Arial" w:hAnsi="Arial" w:cs="Arial"/>
+        </w:rPr>
+        <w:t>Zorzete</w:t>
+      </w:r>
+      <w:proofErr w:type="spellEnd"/>
+      <w:r>
+        <w:rPr>
+          <w:rFonts w:ascii="Arial" w:eastAsia="Arial" w:hAnsi="Arial" w:cs="Arial"/>
+        </w:rPr>
+        <w:t xml:space="preserve"> Pereira</w:t>
       </w:r>
       <w:r>
         <w:rPr>
@@ -2728,7 +2780,43 @@
           <w:b/>
           <w:bCs/>
         </w:rPr>
-        <w:t>Colony Collapse Disorder (CCD)</w:t>
+        <w:t xml:space="preserve">Colony </w:t>
+      </w:r>
+      <w:proofErr w:type="spellStart"/>
+      <w:r>
+        <w:rPr>
+          <w:rFonts w:ascii="Arial" w:hAnsi="Arial" w:cs="Arial"/>
+          <w:b/>
+          <w:bCs/>
+        </w:rPr>
+        <w:t>Collapse</w:t>
+      </w:r>
+      <w:proofErr w:type="spellEnd"/>
+      <w:r>
+        <w:rPr>
+          <w:rFonts w:ascii="Arial" w:hAnsi="Arial" w:cs="Arial"/>
+          <w:b/>
+          <w:bCs/>
+        </w:rPr>
+        <w:t xml:space="preserve"> </w:t>
+      </w:r>
+      <w:proofErr w:type="spellStart"/>
+      <w:r>
+        <w:rPr>
+          <w:rFonts w:ascii="Arial" w:hAnsi="Arial" w:cs="Arial"/>
+          <w:b/>
+          <w:bCs/>
+        </w:rPr>
+        <w:t>Disorder</w:t>
+      </w:r>
+      <w:proofErr w:type="spellEnd"/>
+      <w:r>
+        <w:rPr>
+          <w:rFonts w:ascii="Arial" w:hAnsi="Arial" w:cs="Arial"/>
+          <w:b/>
+          <w:bCs/>
+        </w:rPr>
+        <w:t xml:space="preserve"> (CCD)</w:t>
       </w:r>
       <w:r>
         <w:rPr>
@@ -3405,7 +3493,21 @@
           <w:rFonts w:ascii="Arial" w:hAnsi="Arial" w:cs="Arial"/>
         </w:rPr>
         <w:tab/>
-        <w:t>Com tudo isso em mente, a BeeAware viu uma oportunidade de não apenas ajudar os apicultores, mas também criar um meio eficaz para o monitoramento dos apiários. Propomos a criação de um sensor de temperatura acoplado a uma dashboard intuitiva, permitindo aos apicultores acompanharem variações térmicas em tempo real e tomarem decisões mais informadas.</w:t>
+        <w:t xml:space="preserve">Com tudo isso em mente, a </w:t>
+      </w:r>
+      <w:proofErr w:type="spellStart"/>
+      <w:r>
+        <w:rPr>
+          <w:rFonts w:ascii="Arial" w:hAnsi="Arial" w:cs="Arial"/>
+        </w:rPr>
+        <w:t>BeeAware</w:t>
+      </w:r>
+      <w:proofErr w:type="spellEnd"/>
+      <w:r>
+        <w:rPr>
+          <w:rFonts w:ascii="Arial" w:hAnsi="Arial" w:cs="Arial"/>
+        </w:rPr>
+        <w:t xml:space="preserve"> viu uma oportunidade de não apenas ajudar os apicultores, mas também criar um meio eficaz para o monitoramento dos apiários. Propomos a criação de um sensor de temperatura acoplado a uma dashboard intuitiva, permitindo aos apicultores acompanharem variações térmicas em tempo real e tomarem decisões mais informadas.</w:t>
       </w:r>
     </w:p>
     <w:p>
@@ -3449,7 +3551,21 @@
           <w:rFonts w:ascii="Arial" w:hAnsi="Arial" w:cs="Arial"/>
         </w:rPr>
         <w:tab/>
-        <w:t>Daremos foco especial às abelhas europeias, devido à sua ampla distribuição global e menor agressividade em comparação com as abelhas africanas. A dashboard será interativa e contará com um manual de instalação do sensor em apiários modelo Langstroth, focando no ninho, onde se encontram a rainha e as larvas, garantindo um controle térmico adequado para a sobrevivência e produtividade das colônias.</w:t>
+        <w:t xml:space="preserve">Daremos foco especial às abelhas europeias, devido à sua ampla distribuição global e menor agressividade em comparação com as abelhas africanas. A dashboard será interativa e contará com um manual de instalação do sensor em apiários modelo </w:t>
+      </w:r>
+      <w:proofErr w:type="spellStart"/>
+      <w:r>
+        <w:rPr>
+          <w:rFonts w:ascii="Arial" w:hAnsi="Arial" w:cs="Arial"/>
+        </w:rPr>
+        <w:t>Langstroth</w:t>
+      </w:r>
+      <w:proofErr w:type="spellEnd"/>
+      <w:r>
+        <w:rPr>
+          <w:rFonts w:ascii="Arial" w:hAnsi="Arial" w:cs="Arial"/>
+        </w:rPr>
+        <w:t>, focando no ninho, onde se encontram a rainha e as larvas, garantindo um controle térmico adequado para a sobrevivência e produtividade das colônias.</w:t>
       </w:r>
     </w:p>
     <w:p>
@@ -4142,12 +4258,48 @@
           <w:rFonts w:ascii="Arial" w:eastAsia="Arial" w:hAnsi="Arial" w:cs="Arial"/>
         </w:rPr>
       </w:pPr>
+      <w:proofErr w:type="spellStart"/>
       <w:r>
         <w:rPr>
           <w:rFonts w:ascii="Arial" w:eastAsia="Arial" w:hAnsi="Arial" w:cs="Arial"/>
         </w:rPr>
         <w:lastRenderedPageBreak/>
-        <w:t>Product Owner: Será responsável por garantir que o produto ou serviço atenda às expectativas dos clientes.</w:t>
+        <w:t>Product</w:t>
+      </w:r>
+      <w:proofErr w:type="spellEnd"/>
+      <w:r>
+        <w:rPr>
+          <w:rFonts w:ascii="Arial" w:eastAsia="Arial" w:hAnsi="Arial" w:cs="Arial"/>
+        </w:rPr>
+        <w:t xml:space="preserve"> </w:t>
+      </w:r>
+      <w:proofErr w:type="spellStart"/>
+      <w:r>
+        <w:rPr>
+          <w:rFonts w:ascii="Arial" w:eastAsia="Arial" w:hAnsi="Arial" w:cs="Arial"/>
+        </w:rPr>
+        <w:t>Owner</w:t>
+      </w:r>
+      <w:proofErr w:type="spellEnd"/>
+      <w:r>
+        <w:rPr>
+          <w:rFonts w:ascii="Arial" w:eastAsia="Arial" w:hAnsi="Arial" w:cs="Arial"/>
+        </w:rPr>
+        <w:t xml:space="preserve">: </w:t>
+      </w:r>
+      <w:proofErr w:type="spellStart"/>
+      <w:r>
+        <w:rPr>
+          <w:rFonts w:ascii="Arial" w:eastAsia="Arial" w:hAnsi="Arial" w:cs="Arial"/>
+        </w:rPr>
+        <w:t>Sera</w:t>
+      </w:r>
+      <w:proofErr w:type="spellEnd"/>
+      <w:r>
+        <w:rPr>
+          <w:rFonts w:ascii="Arial" w:eastAsia="Arial" w:hAnsi="Arial" w:cs="Arial"/>
+        </w:rPr>
+        <w:t>́ responsável por garantir que o produto ou serviço atenda às expectativas dos clientes.</w:t>
       </w:r>
     </w:p>
     <w:p>
@@ -4401,8 +4553,30 @@
         <w:rPr>
           <w:rFonts w:ascii="Arial" w:eastAsia="Arial" w:hAnsi="Arial" w:cs="Arial"/>
         </w:rPr>
-        <w:t>Design gráfico: Figma, Canva</w:t>
-      </w:r>
+        <w:t xml:space="preserve">Design gráfico: </w:t>
+      </w:r>
+      <w:proofErr w:type="spellStart"/>
+      <w:r>
+        <w:rPr>
+          <w:rFonts w:ascii="Arial" w:eastAsia="Arial" w:hAnsi="Arial" w:cs="Arial"/>
+        </w:rPr>
+        <w:t>Figma</w:t>
+      </w:r>
+      <w:proofErr w:type="spellEnd"/>
+      <w:r>
+        <w:rPr>
+          <w:rFonts w:ascii="Arial" w:eastAsia="Arial" w:hAnsi="Arial" w:cs="Arial"/>
+        </w:rPr>
+        <w:t xml:space="preserve">, </w:t>
+      </w:r>
+      <w:proofErr w:type="spellStart"/>
+      <w:r>
+        <w:rPr>
+          <w:rFonts w:ascii="Arial" w:eastAsia="Arial" w:hAnsi="Arial" w:cs="Arial"/>
+        </w:rPr>
+        <w:t>Canva</w:t>
+      </w:r>
+      <w:proofErr w:type="spellEnd"/>
     </w:p>
     <w:p>
       <w:pPr>
@@ -4455,7 +4629,21 @@
         <w:rPr>
           <w:rFonts w:ascii="Arial" w:eastAsia="Arial" w:hAnsi="Arial" w:cs="Arial"/>
         </w:rPr>
-        <w:t>Banco de dados: MySQL workbench, MySQL Server</w:t>
+        <w:t xml:space="preserve">Banco de dados: MySQL </w:t>
+      </w:r>
+      <w:proofErr w:type="spellStart"/>
+      <w:r>
+        <w:rPr>
+          <w:rFonts w:ascii="Arial" w:eastAsia="Arial" w:hAnsi="Arial" w:cs="Arial"/>
+        </w:rPr>
+        <w:t>workbench</w:t>
+      </w:r>
+      <w:proofErr w:type="spellEnd"/>
+      <w:r>
+        <w:rPr>
+          <w:rFonts w:ascii="Arial" w:eastAsia="Arial" w:hAnsi="Arial" w:cs="Arial"/>
+        </w:rPr>
+        <w:t>, MySQL Server</w:t>
       </w:r>
     </w:p>
     <w:p>
@@ -4580,12 +4768,28 @@
         </w:rPr>
         <w:t xml:space="preserve">: </w:t>
       </w:r>
-      <w:r>
-        <w:rPr>
-          <w:rFonts w:ascii="Arial" w:eastAsia="Arial" w:hAnsi="Arial" w:cs="Arial"/>
-        </w:rPr>
-        <w:t>Trello, Git</w:t>
-      </w:r>
+      <w:proofErr w:type="spellStart"/>
+      <w:r>
+        <w:rPr>
+          <w:rFonts w:ascii="Arial" w:eastAsia="Arial" w:hAnsi="Arial" w:cs="Arial"/>
+        </w:rPr>
+        <w:t>Trello</w:t>
+      </w:r>
+      <w:proofErr w:type="spellEnd"/>
+      <w:r>
+        <w:rPr>
+          <w:rFonts w:ascii="Arial" w:eastAsia="Arial" w:hAnsi="Arial" w:cs="Arial"/>
+        </w:rPr>
+        <w:t xml:space="preserve">, </w:t>
+      </w:r>
+      <w:proofErr w:type="spellStart"/>
+      <w:r>
+        <w:rPr>
+          <w:rFonts w:ascii="Arial" w:eastAsia="Arial" w:hAnsi="Arial" w:cs="Arial"/>
+        </w:rPr>
+        <w:t>Git</w:t>
+      </w:r>
+      <w:proofErr w:type="spellEnd"/>
       <w:r>
         <w:rPr>
           <w:rFonts w:ascii="Arial" w:eastAsia="Arial" w:hAnsi="Arial" w:cs="Arial"/>
@@ -5654,11 +5858,19 @@
         </w:rPr>
         <w:t xml:space="preserve"> </w:t>
       </w:r>
-      <w:r>
-        <w:rPr>
-          <w:rFonts w:ascii="Arial" w:eastAsia="Arial" w:hAnsi="Arial" w:cs="Arial"/>
-        </w:rPr>
-        <w:t xml:space="preserve">Proteção contra acessos </w:t>
+      <w:proofErr w:type="spellStart"/>
+      <w:r>
+        <w:rPr>
+          <w:rFonts w:ascii="Arial" w:eastAsia="Arial" w:hAnsi="Arial" w:cs="Arial"/>
+        </w:rPr>
+        <w:t>Proteção</w:t>
+      </w:r>
+      <w:proofErr w:type="spellEnd"/>
+      <w:r>
+        <w:rPr>
+          <w:rFonts w:ascii="Arial" w:eastAsia="Arial" w:hAnsi="Arial" w:cs="Arial"/>
+        </w:rPr>
+        <w:t xml:space="preserve"> contra acessos </w:t>
       </w:r>
       <w:r>
         <w:rPr>
@@ -6807,12 +7019,14 @@
         </w:rPr>
         <w:t xml:space="preserve">Automação e controle </w:t>
       </w:r>
+      <w:proofErr w:type="spellStart"/>
       <w:r>
         <w:rPr>
           <w:rFonts w:ascii="Arial" w:hAnsi="Arial" w:cs="Arial"/>
         </w:rPr>
         <w:t>termico</w:t>
       </w:r>
+      <w:proofErr w:type="spellEnd"/>
       <w:r>
         <w:rPr>
           <w:rFonts w:ascii="Arial" w:hAnsi="Arial" w:cs="Arial"/>
@@ -6946,12 +7160,28 @@
         </w:rPr>
         <w:t xml:space="preserve">Problemas relacionados a falhas de conexão com a internet ou falta de energia nos </w:t>
       </w:r>
-      <w:r>
-        <w:rPr>
-          <w:rFonts w:ascii="Arial" w:hAnsi="Arial" w:cs="Arial"/>
-        </w:rPr>
-        <w:t>apiarios não serão responsabilidade da BeeAware</w:t>
-      </w:r>
+      <w:proofErr w:type="spellStart"/>
+      <w:r>
+        <w:rPr>
+          <w:rFonts w:ascii="Arial" w:hAnsi="Arial" w:cs="Arial"/>
+        </w:rPr>
+        <w:t>apiarios</w:t>
+      </w:r>
+      <w:proofErr w:type="spellEnd"/>
+      <w:r>
+        <w:rPr>
+          <w:rFonts w:ascii="Arial" w:hAnsi="Arial" w:cs="Arial"/>
+        </w:rPr>
+        <w:t xml:space="preserve"> não serão responsabilidade da </w:t>
+      </w:r>
+      <w:proofErr w:type="spellStart"/>
+      <w:r>
+        <w:rPr>
+          <w:rFonts w:ascii="Arial" w:hAnsi="Arial" w:cs="Arial"/>
+        </w:rPr>
+        <w:t>BeeAware</w:t>
+      </w:r>
+      <w:proofErr w:type="spellEnd"/>
       <w:r>
         <w:rPr>
           <w:rFonts w:ascii="Arial" w:hAnsi="Arial" w:cs="Arial"/>
@@ -7479,12 +7709,6 @@
       </w:r>
     </w:p>
     <w:sectPr>
-      <w:headerReference w:type="even" r:id="rId17"/>
-      <w:headerReference w:type="default" r:id="rId18"/>
-      <w:footerReference w:type="even" r:id="rId19"/>
-      <w:footerReference w:type="default" r:id="rId20"/>
-      <w:headerReference w:type="first" r:id="rId21"/>
-      <w:footerReference w:type="first" r:id="rId22"/>
       <w:pgSz w:w="11906" w:h="16838"/>
       <w:pgMar w:top="1417" w:right="1701" w:bottom="1417" w:left="1701" w:header="720" w:footer="720" w:gutter="0"/>
       <w:cols w:space="720"/>
@@ -7495,7 +7719,7 @@
 </file>
 
 <file path=word/endnotes.xml><?xml version="1.0" encoding="utf-8"?>
-<w:endnotes xmlns:wpc="http://schemas.microsoft.com/office/word/2010/wordprocessingCanvas" xmlns:cx="http://schemas.microsoft.com/office/drawing/2014/chartex" xmlns:cx1="http://schemas.microsoft.com/office/drawing/2015/9/8/chartex" xmlns:cx2="http://schemas.microsoft.com/office/drawing/2015/10/21/chartex" xmlns:cx3="http://schemas.microsoft.com/office/drawing/2016/5/9/chartex" xmlns:cx4="http://schemas.microsoft.com/office/drawing/2016/5/10/chartex" xmlns:cx5="http://schemas.microsoft.com/office/drawing/2016/5/11/chartex" xmlns:cx6="http://schemas.microsoft.com/office/drawing/2016/5/12/chartex" xmlns:cx7="http://schemas.microsoft.com/office/drawing/2016/5/13/chartex" xmlns:cx8="http://schemas.microsoft.com/office/drawing/2016/5/14/chartex" xmlns:mc="http://schemas.openxmlformats.org/markup-compatibility/2006" xmlns:aink="http://schemas.microsoft.com/office/drawing/2016/ink" xmlns:am3d="http://schemas.microsoft.com/office/drawing/2017/model3d" xmlns:o="urn:schemas-microsoft-com:office:office" xmlns:oel="http://schemas.microsoft.com/office/2019/extlst" xmlns:r="http://schemas.openxmlformats.org/officeDocument/2006/relationships" xmlns:m="http://schemas.openxmlformats.org/officeDocument/2006/math" xmlns:v="urn:schemas-microsoft-com:vml" xmlns:wp14="http://schemas.microsoft.com/office/word/2010/wordprocessingDrawing" xmlns:wp="http://schemas.openxmlformats.org/drawingml/2006/wordprocessingDrawing" xmlns:w10="urn:schemas-microsoft-com:office:word" xmlns:w="http://schemas.openxmlformats.org/wordprocessingml/2006/main" xmlns:w14="http://schemas.microsoft.com/office/word/2010/wordml" xmlns:w15="http://schemas.microsoft.com/office/word/2012/wordml" xmlns:w16cex="http://schemas.microsoft.com/office/word/2018/wordml/cex" xmlns:w16cid="http://schemas.microsoft.com/office/word/2016/wordml/cid" xmlns:w16="http://schemas.microsoft.com/office/word/2018/wordml" xmlns:w16du="http://schemas.microsoft.com/office/word/2023/wordml/word16du" xmlns:w16sdtdh="http://schemas.microsoft.com/office/word/2020/wordml/sdtdatahash" xmlns:w16se="http://schemas.microsoft.com/office/word/2015/wordml/symex" xmlns:wpg="http://schemas.microsoft.com/office/word/2010/wordprocessingGroup" xmlns:wpi="http://schemas.microsoft.com/office/word/2010/wordprocessingInk" xmlns:wne="http://schemas.microsoft.com/office/word/2006/wordml" xmlns:wps="http://schemas.microsoft.com/office/word/2010/wordprocessingShape" mc:Ignorable="w14 w15 w16se w16cid w16 w16cex w16sdtdh w16du wp14">
+<w:endnotes xmlns:wpc="http://schemas.microsoft.com/office/word/2010/wordprocessingCanvas" xmlns:cx="http://schemas.microsoft.com/office/drawing/2014/chartex" xmlns:cx1="http://schemas.microsoft.com/office/drawing/2015/9/8/chartex" xmlns:cx2="http://schemas.microsoft.com/office/drawing/2015/10/21/chartex" xmlns:cx3="http://schemas.microsoft.com/office/drawing/2016/5/9/chartex" xmlns:cx4="http://schemas.microsoft.com/office/drawing/2016/5/10/chartex" xmlns:cx5="http://schemas.microsoft.com/office/drawing/2016/5/11/chartex" xmlns:cx6="http://schemas.microsoft.com/office/drawing/2016/5/12/chartex" xmlns:cx7="http://schemas.microsoft.com/office/drawing/2016/5/13/chartex" xmlns:cx8="http://schemas.microsoft.com/office/drawing/2016/5/14/chartex" xmlns:mc="http://schemas.openxmlformats.org/markup-compatibility/2006" xmlns:aink="http://schemas.microsoft.com/office/drawing/2016/ink" xmlns:am3d="http://schemas.microsoft.com/office/drawing/2017/model3d" xmlns:o="urn:schemas-microsoft-com:office:office" xmlns:oel="http://schemas.microsoft.com/office/2019/extlst" xmlns:r="http://schemas.openxmlformats.org/officeDocument/2006/relationships" xmlns:m="http://schemas.openxmlformats.org/officeDocument/2006/math" xmlns:v="urn:schemas-microsoft-com:vml" xmlns:wp14="http://schemas.microsoft.com/office/word/2010/wordprocessingDrawing" xmlns:wp="http://schemas.openxmlformats.org/drawingml/2006/wordprocessingDrawing" xmlns:w10="urn:schemas-microsoft-com:office:word" xmlns:w="http://schemas.openxmlformats.org/wordprocessingml/2006/main" xmlns:w14="http://schemas.microsoft.com/office/word/2010/wordml" xmlns:w15="http://schemas.microsoft.com/office/word/2012/wordml" xmlns:w16cex="http://schemas.microsoft.com/office/word/2018/wordml/cex" xmlns:w16cid="http://schemas.microsoft.com/office/word/2016/wordml/cid" xmlns:w16="http://schemas.microsoft.com/office/word/2018/wordml" xmlns:w16du="http://schemas.microsoft.com/office/word/2023/wordml/word16du" xmlns:w16sdtdh="http://schemas.microsoft.com/office/word/2020/wordml/sdtdatahash" xmlns:w16sdtfl="http://schemas.microsoft.com/office/word/2024/wordml/sdtformatlock" xmlns:w16se="http://schemas.microsoft.com/office/word/2015/wordml/symex" xmlns:wpg="http://schemas.microsoft.com/office/word/2010/wordprocessingGroup" xmlns:wpi="http://schemas.microsoft.com/office/word/2010/wordprocessingInk" xmlns:wne="http://schemas.microsoft.com/office/word/2006/wordml" xmlns:wps="http://schemas.microsoft.com/office/word/2010/wordprocessingShape" mc:Ignorable="w14 w15 w16se w16cid w16 w16cex w16sdtdh w16sdtfl w16du wp14">
   <w:endnote w:type="separator" w:id="-1">
     <w:p>
       <w:pPr>
@@ -7526,38 +7750,8 @@
 </w:endnotes>
 </file>
 
-<file path=word/footer1.xml><?xml version="1.0" encoding="utf-8"?>
-<w:ftr xmlns:wpc="http://schemas.microsoft.com/office/word/2010/wordprocessingCanvas" xmlns:cx="http://schemas.microsoft.com/office/drawing/2014/chartex" xmlns:cx1="http://schemas.microsoft.com/office/drawing/2015/9/8/chartex" xmlns:cx2="http://schemas.microsoft.com/office/drawing/2015/10/21/chartex" xmlns:cx3="http://schemas.microsoft.com/office/drawing/2016/5/9/chartex" xmlns:cx4="http://schemas.microsoft.com/office/drawing/2016/5/10/chartex" xmlns:cx5="http://schemas.microsoft.com/office/drawing/2016/5/11/chartex" xmlns:cx6="http://schemas.microsoft.com/office/drawing/2016/5/12/chartex" xmlns:cx7="http://schemas.microsoft.com/office/drawing/2016/5/13/chartex" xmlns:cx8="http://schemas.microsoft.com/office/drawing/2016/5/14/chartex" xmlns:mc="http://schemas.openxmlformats.org/markup-compatibility/2006" xmlns:aink="http://schemas.microsoft.com/office/drawing/2016/ink" xmlns:am3d="http://schemas.microsoft.com/office/drawing/2017/model3d" xmlns:o="urn:schemas-microsoft-com:office:office" xmlns:oel="http://schemas.microsoft.com/office/2019/extlst" xmlns:r="http://schemas.openxmlformats.org/officeDocument/2006/relationships" xmlns:m="http://schemas.openxmlformats.org/officeDocument/2006/math" xmlns:v="urn:schemas-microsoft-com:vml" xmlns:wp14="http://schemas.microsoft.com/office/word/2010/wordprocessingDrawing" xmlns:wp="http://schemas.openxmlformats.org/drawingml/2006/wordprocessingDrawing" xmlns:w10="urn:schemas-microsoft-com:office:word" xmlns:w="http://schemas.openxmlformats.org/wordprocessingml/2006/main" xmlns:w14="http://schemas.microsoft.com/office/word/2010/wordml" xmlns:w15="http://schemas.microsoft.com/office/word/2012/wordml" xmlns:w16cex="http://schemas.microsoft.com/office/word/2018/wordml/cex" xmlns:w16cid="http://schemas.microsoft.com/office/word/2016/wordml/cid" xmlns:w16="http://schemas.microsoft.com/office/word/2018/wordml" xmlns:w16du="http://schemas.microsoft.com/office/word/2023/wordml/word16du" xmlns:w16sdtdh="http://schemas.microsoft.com/office/word/2020/wordml/sdtdatahash" xmlns:w16se="http://schemas.microsoft.com/office/word/2015/wordml/symex" xmlns:wpg="http://schemas.microsoft.com/office/word/2010/wordprocessingGroup" xmlns:wpi="http://schemas.microsoft.com/office/word/2010/wordprocessingInk" xmlns:wne="http://schemas.microsoft.com/office/word/2006/wordml" xmlns:wps="http://schemas.microsoft.com/office/word/2010/wordprocessingShape" mc:Ignorable="w14 w15 w16se w16cid w16 w16cex w16sdtdh w16du wp14">
-  <w:p>
-    <w:pPr>
-      <w:pStyle w:val="Rodap"/>
-    </w:pPr>
-  </w:p>
-</w:ftr>
-</file>
-
-<file path=word/footer2.xml><?xml version="1.0" encoding="utf-8"?>
-<w:ftr xmlns:wpc="http://schemas.microsoft.com/office/word/2010/wordprocessingCanvas" xmlns:cx="http://schemas.microsoft.com/office/drawing/2014/chartex" xmlns:cx1="http://schemas.microsoft.com/office/drawing/2015/9/8/chartex" xmlns:cx2="http://schemas.microsoft.com/office/drawing/2015/10/21/chartex" xmlns:cx3="http://schemas.microsoft.com/office/drawing/2016/5/9/chartex" xmlns:cx4="http://schemas.microsoft.com/office/drawing/2016/5/10/chartex" xmlns:cx5="http://schemas.microsoft.com/office/drawing/2016/5/11/chartex" xmlns:cx6="http://schemas.microsoft.com/office/drawing/2016/5/12/chartex" xmlns:cx7="http://schemas.microsoft.com/office/drawing/2016/5/13/chartex" xmlns:cx8="http://schemas.microsoft.com/office/drawing/2016/5/14/chartex" xmlns:mc="http://schemas.openxmlformats.org/markup-compatibility/2006" xmlns:aink="http://schemas.microsoft.com/office/drawing/2016/ink" xmlns:am3d="http://schemas.microsoft.com/office/drawing/2017/model3d" xmlns:o="urn:schemas-microsoft-com:office:office" xmlns:oel="http://schemas.microsoft.com/office/2019/extlst" xmlns:r="http://schemas.openxmlformats.org/officeDocument/2006/relationships" xmlns:m="http://schemas.openxmlformats.org/officeDocument/2006/math" xmlns:v="urn:schemas-microsoft-com:vml" xmlns:wp14="http://schemas.microsoft.com/office/word/2010/wordprocessingDrawing" xmlns:wp="http://schemas.openxmlformats.org/drawingml/2006/wordprocessingDrawing" xmlns:w10="urn:schemas-microsoft-com:office:word" xmlns:w="http://schemas.openxmlformats.org/wordprocessingml/2006/main" xmlns:w14="http://schemas.microsoft.com/office/word/2010/wordml" xmlns:w15="http://schemas.microsoft.com/office/word/2012/wordml" xmlns:w16cex="http://schemas.microsoft.com/office/word/2018/wordml/cex" xmlns:w16cid="http://schemas.microsoft.com/office/word/2016/wordml/cid" xmlns:w16="http://schemas.microsoft.com/office/word/2018/wordml" xmlns:w16du="http://schemas.microsoft.com/office/word/2023/wordml/word16du" xmlns:w16sdtdh="http://schemas.microsoft.com/office/word/2020/wordml/sdtdatahash" xmlns:w16se="http://schemas.microsoft.com/office/word/2015/wordml/symex" xmlns:wpg="http://schemas.microsoft.com/office/word/2010/wordprocessingGroup" xmlns:wpi="http://schemas.microsoft.com/office/word/2010/wordprocessingInk" xmlns:wne="http://schemas.microsoft.com/office/word/2006/wordml" xmlns:wps="http://schemas.microsoft.com/office/word/2010/wordprocessingShape" mc:Ignorable="w14 w15 w16se w16cid w16 w16cex w16sdtdh w16du wp14">
-  <w:p>
-    <w:pPr>
-      <w:pStyle w:val="Rodap"/>
-    </w:pPr>
-  </w:p>
-</w:ftr>
-</file>
-
-<file path=word/footer3.xml><?xml version="1.0" encoding="utf-8"?>
-<w:ftr xmlns:wpc="http://schemas.microsoft.com/office/word/2010/wordprocessingCanvas" xmlns:cx="http://schemas.microsoft.com/office/drawing/2014/chartex" xmlns:cx1="http://schemas.microsoft.com/office/drawing/2015/9/8/chartex" xmlns:cx2="http://schemas.microsoft.com/office/drawing/2015/10/21/chartex" xmlns:cx3="http://schemas.microsoft.com/office/drawing/2016/5/9/chartex" xmlns:cx4="http://schemas.microsoft.com/office/drawing/2016/5/10/chartex" xmlns:cx5="http://schemas.microsoft.com/office/drawing/2016/5/11/chartex" xmlns:cx6="http://schemas.microsoft.com/office/drawing/2016/5/12/chartex" xmlns:cx7="http://schemas.microsoft.com/office/drawing/2016/5/13/chartex" xmlns:cx8="http://schemas.microsoft.com/office/drawing/2016/5/14/chartex" xmlns:mc="http://schemas.openxmlformats.org/markup-compatibility/2006" xmlns:aink="http://schemas.microsoft.com/office/drawing/2016/ink" xmlns:am3d="http://schemas.microsoft.com/office/drawing/2017/model3d" xmlns:o="urn:schemas-microsoft-com:office:office" xmlns:oel="http://schemas.microsoft.com/office/2019/extlst" xmlns:r="http://schemas.openxmlformats.org/officeDocument/2006/relationships" xmlns:m="http://schemas.openxmlformats.org/officeDocument/2006/math" xmlns:v="urn:schemas-microsoft-com:vml" xmlns:wp14="http://schemas.microsoft.com/office/word/2010/wordprocessingDrawing" xmlns:wp="http://schemas.openxmlformats.org/drawingml/2006/wordprocessingDrawing" xmlns:w10="urn:schemas-microsoft-com:office:word" xmlns:w="http://schemas.openxmlformats.org/wordprocessingml/2006/main" xmlns:w14="http://schemas.microsoft.com/office/word/2010/wordml" xmlns:w15="http://schemas.microsoft.com/office/word/2012/wordml" xmlns:w16cex="http://schemas.microsoft.com/office/word/2018/wordml/cex" xmlns:w16cid="http://schemas.microsoft.com/office/word/2016/wordml/cid" xmlns:w16="http://schemas.microsoft.com/office/word/2018/wordml" xmlns:w16du="http://schemas.microsoft.com/office/word/2023/wordml/word16du" xmlns:w16sdtdh="http://schemas.microsoft.com/office/word/2020/wordml/sdtdatahash" xmlns:w16se="http://schemas.microsoft.com/office/word/2015/wordml/symex" xmlns:wpg="http://schemas.microsoft.com/office/word/2010/wordprocessingGroup" xmlns:wpi="http://schemas.microsoft.com/office/word/2010/wordprocessingInk" xmlns:wne="http://schemas.microsoft.com/office/word/2006/wordml" xmlns:wps="http://schemas.microsoft.com/office/word/2010/wordprocessingShape" mc:Ignorable="w14 w15 w16se w16cid w16 w16cex w16sdtdh w16du wp14">
-  <w:p>
-    <w:pPr>
-      <w:pStyle w:val="Rodap"/>
-    </w:pPr>
-  </w:p>
-</w:ftr>
-</file>
-
 <file path=word/footnotes.xml><?xml version="1.0" encoding="utf-8"?>
-<w:footnotes xmlns:wpc="http://schemas.microsoft.com/office/word/2010/wordprocessingCanvas" xmlns:cx="http://schemas.microsoft.com/office/drawing/2014/chartex" xmlns:cx1="http://schemas.microsoft.com/office/drawing/2015/9/8/chartex" xmlns:cx2="http://schemas.microsoft.com/office/drawing/2015/10/21/chartex" xmlns:cx3="http://schemas.microsoft.com/office/drawing/2016/5/9/chartex" xmlns:cx4="http://schemas.microsoft.com/office/drawing/2016/5/10/chartex" xmlns:cx5="http://schemas.microsoft.com/office/drawing/2016/5/11/chartex" xmlns:cx6="http://schemas.microsoft.com/office/drawing/2016/5/12/chartex" xmlns:cx7="http://schemas.microsoft.com/office/drawing/2016/5/13/chartex" xmlns:cx8="http://schemas.microsoft.com/office/drawing/2016/5/14/chartex" xmlns:mc="http://schemas.openxmlformats.org/markup-compatibility/2006" xmlns:aink="http://schemas.microsoft.com/office/drawing/2016/ink" xmlns:am3d="http://schemas.microsoft.com/office/drawing/2017/model3d" xmlns:o="urn:schemas-microsoft-com:office:office" xmlns:oel="http://schemas.microsoft.com/office/2019/extlst" xmlns:r="http://schemas.openxmlformats.org/officeDocument/2006/relationships" xmlns:m="http://schemas.openxmlformats.org/officeDocument/2006/math" xmlns:v="urn:schemas-microsoft-com:vml" xmlns:wp14="http://schemas.microsoft.com/office/word/2010/wordprocessingDrawing" xmlns:wp="http://schemas.openxmlformats.org/drawingml/2006/wordprocessingDrawing" xmlns:w10="urn:schemas-microsoft-com:office:word" xmlns:w="http://schemas.openxmlformats.org/wordprocessingml/2006/main" xmlns:w14="http://schemas.microsoft.com/office/word/2010/wordml" xmlns:w15="http://schemas.microsoft.com/office/word/2012/wordml" xmlns:w16cex="http://schemas.microsoft.com/office/word/2018/wordml/cex" xmlns:w16cid="http://schemas.microsoft.com/office/word/2016/wordml/cid" xmlns:w16="http://schemas.microsoft.com/office/word/2018/wordml" xmlns:w16du="http://schemas.microsoft.com/office/word/2023/wordml/word16du" xmlns:w16sdtdh="http://schemas.microsoft.com/office/word/2020/wordml/sdtdatahash" xmlns:w16se="http://schemas.microsoft.com/office/word/2015/wordml/symex" xmlns:wpg="http://schemas.microsoft.com/office/word/2010/wordprocessingGroup" xmlns:wpi="http://schemas.microsoft.com/office/word/2010/wordprocessingInk" xmlns:wne="http://schemas.microsoft.com/office/word/2006/wordml" xmlns:wps="http://schemas.microsoft.com/office/word/2010/wordprocessingShape" mc:Ignorable="w14 w15 w16se w16cid w16 w16cex w16sdtdh w16du wp14">
+<w:footnotes xmlns:wpc="http://schemas.microsoft.com/office/word/2010/wordprocessingCanvas" xmlns:cx="http://schemas.microsoft.com/office/drawing/2014/chartex" xmlns:cx1="http://schemas.microsoft.com/office/drawing/2015/9/8/chartex" xmlns:cx2="http://schemas.microsoft.com/office/drawing/2015/10/21/chartex" xmlns:cx3="http://schemas.microsoft.com/office/drawing/2016/5/9/chartex" xmlns:cx4="http://schemas.microsoft.com/office/drawing/2016/5/10/chartex" xmlns:cx5="http://schemas.microsoft.com/office/drawing/2016/5/11/chartex" xmlns:cx6="http://schemas.microsoft.com/office/drawing/2016/5/12/chartex" xmlns:cx7="http://schemas.microsoft.com/office/drawing/2016/5/13/chartex" xmlns:cx8="http://schemas.microsoft.com/office/drawing/2016/5/14/chartex" xmlns:mc="http://schemas.openxmlformats.org/markup-compatibility/2006" xmlns:aink="http://schemas.microsoft.com/office/drawing/2016/ink" xmlns:am3d="http://schemas.microsoft.com/office/drawing/2017/model3d" xmlns:o="urn:schemas-microsoft-com:office:office" xmlns:oel="http://schemas.microsoft.com/office/2019/extlst" xmlns:r="http://schemas.openxmlformats.org/officeDocument/2006/relationships" xmlns:m="http://schemas.openxmlformats.org/officeDocument/2006/math" xmlns:v="urn:schemas-microsoft-com:vml" xmlns:wp14="http://schemas.microsoft.com/office/word/2010/wordprocessingDrawing" xmlns:wp="http://schemas.openxmlformats.org/drawingml/2006/wordprocessingDrawing" xmlns:w10="urn:schemas-microsoft-com:office:word" xmlns:w="http://schemas.openxmlformats.org/wordprocessingml/2006/main" xmlns:w14="http://schemas.microsoft.com/office/word/2010/wordml" xmlns:w15="http://schemas.microsoft.com/office/word/2012/wordml" xmlns:w16cex="http://schemas.microsoft.com/office/word/2018/wordml/cex" xmlns:w16cid="http://schemas.microsoft.com/office/word/2016/wordml/cid" xmlns:w16="http://schemas.microsoft.com/office/word/2018/wordml" xmlns:w16du="http://schemas.microsoft.com/office/word/2023/wordml/word16du" xmlns:w16sdtdh="http://schemas.microsoft.com/office/word/2020/wordml/sdtdatahash" xmlns:w16sdtfl="http://schemas.microsoft.com/office/word/2024/wordml/sdtformatlock" xmlns:w16se="http://schemas.microsoft.com/office/word/2015/wordml/symex" xmlns:wpg="http://schemas.microsoft.com/office/word/2010/wordprocessingGroup" xmlns:wpi="http://schemas.microsoft.com/office/word/2010/wordprocessingInk" xmlns:wne="http://schemas.microsoft.com/office/word/2006/wordml" xmlns:wps="http://schemas.microsoft.com/office/word/2010/wordprocessingShape" mc:Ignorable="w14 w15 w16se w16cid w16 w16cex w16sdtdh w16sdtfl w16du wp14">
   <w:footnote w:type="separator" w:id="-1">
     <w:p>
       <w:pPr>
@@ -7586,36 +7780,6 @@
     </w:p>
   </w:footnote>
 </w:footnotes>
-</file>
-
-<file path=word/header1.xml><?xml version="1.0" encoding="utf-8"?>
-<w:hdr xmlns:wpc="http://schemas.microsoft.com/office/word/2010/wordprocessingCanvas" xmlns:cx="http://schemas.microsoft.com/office/drawing/2014/chartex" xmlns:cx1="http://schemas.microsoft.com/office/drawing/2015/9/8/chartex" xmlns:cx2="http://schemas.microsoft.com/office/drawing/2015/10/21/chartex" xmlns:cx3="http://schemas.microsoft.com/office/drawing/2016/5/9/chartex" xmlns:cx4="http://schemas.microsoft.com/office/drawing/2016/5/10/chartex" xmlns:cx5="http://schemas.microsoft.com/office/drawing/2016/5/11/chartex" xmlns:cx6="http://schemas.microsoft.com/office/drawing/2016/5/12/chartex" xmlns:cx7="http://schemas.microsoft.com/office/drawing/2016/5/13/chartex" xmlns:cx8="http://schemas.microsoft.com/office/drawing/2016/5/14/chartex" xmlns:mc="http://schemas.openxmlformats.org/markup-compatibility/2006" xmlns:aink="http://schemas.microsoft.com/office/drawing/2016/ink" xmlns:am3d="http://schemas.microsoft.com/office/drawing/2017/model3d" xmlns:o="urn:schemas-microsoft-com:office:office" xmlns:oel="http://schemas.microsoft.com/office/2019/extlst" xmlns:r="http://schemas.openxmlformats.org/officeDocument/2006/relationships" xmlns:m="http://schemas.openxmlformats.org/officeDocument/2006/math" xmlns:v="urn:schemas-microsoft-com:vml" xmlns:wp14="http://schemas.microsoft.com/office/word/2010/wordprocessingDrawing" xmlns:wp="http://schemas.openxmlformats.org/drawingml/2006/wordprocessingDrawing" xmlns:w10="urn:schemas-microsoft-com:office:word" xmlns:w="http://schemas.openxmlformats.org/wordprocessingml/2006/main" xmlns:w14="http://schemas.microsoft.com/office/word/2010/wordml" xmlns:w15="http://schemas.microsoft.com/office/word/2012/wordml" xmlns:w16cex="http://schemas.microsoft.com/office/word/2018/wordml/cex" xmlns:w16cid="http://schemas.microsoft.com/office/word/2016/wordml/cid" xmlns:w16="http://schemas.microsoft.com/office/word/2018/wordml" xmlns:w16du="http://schemas.microsoft.com/office/word/2023/wordml/word16du" xmlns:w16sdtdh="http://schemas.microsoft.com/office/word/2020/wordml/sdtdatahash" xmlns:w16se="http://schemas.microsoft.com/office/word/2015/wordml/symex" xmlns:wpg="http://schemas.microsoft.com/office/word/2010/wordprocessingGroup" xmlns:wpi="http://schemas.microsoft.com/office/word/2010/wordprocessingInk" xmlns:wne="http://schemas.microsoft.com/office/word/2006/wordml" xmlns:wps="http://schemas.microsoft.com/office/word/2010/wordprocessingShape" mc:Ignorable="w14 w15 w16se w16cid w16 w16cex w16sdtdh w16du wp14">
-  <w:p>
-    <w:pPr>
-      <w:pStyle w:val="Cabealho"/>
-    </w:pPr>
-  </w:p>
-</w:hdr>
-</file>
-
-<file path=word/header2.xml><?xml version="1.0" encoding="utf-8"?>
-<w:hdr xmlns:wpc="http://schemas.microsoft.com/office/word/2010/wordprocessingCanvas" xmlns:cx="http://schemas.microsoft.com/office/drawing/2014/chartex" xmlns:cx1="http://schemas.microsoft.com/office/drawing/2015/9/8/chartex" xmlns:cx2="http://schemas.microsoft.com/office/drawing/2015/10/21/chartex" xmlns:cx3="http://schemas.microsoft.com/office/drawing/2016/5/9/chartex" xmlns:cx4="http://schemas.microsoft.com/office/drawing/2016/5/10/chartex" xmlns:cx5="http://schemas.microsoft.com/office/drawing/2016/5/11/chartex" xmlns:cx6="http://schemas.microsoft.com/office/drawing/2016/5/12/chartex" xmlns:cx7="http://schemas.microsoft.com/office/drawing/2016/5/13/chartex" xmlns:cx8="http://schemas.microsoft.com/office/drawing/2016/5/14/chartex" xmlns:mc="http://schemas.openxmlformats.org/markup-compatibility/2006" xmlns:aink="http://schemas.microsoft.com/office/drawing/2016/ink" xmlns:am3d="http://schemas.microsoft.com/office/drawing/2017/model3d" xmlns:o="urn:schemas-microsoft-com:office:office" xmlns:oel="http://schemas.microsoft.com/office/2019/extlst" xmlns:r="http://schemas.openxmlformats.org/officeDocument/2006/relationships" xmlns:m="http://schemas.openxmlformats.org/officeDocument/2006/math" xmlns:v="urn:schemas-microsoft-com:vml" xmlns:wp14="http://schemas.microsoft.com/office/word/2010/wordprocessingDrawing" xmlns:wp="http://schemas.openxmlformats.org/drawingml/2006/wordprocessingDrawing" xmlns:w10="urn:schemas-microsoft-com:office:word" xmlns:w="http://schemas.openxmlformats.org/wordprocessingml/2006/main" xmlns:w14="http://schemas.microsoft.com/office/word/2010/wordml" xmlns:w15="http://schemas.microsoft.com/office/word/2012/wordml" xmlns:w16cex="http://schemas.microsoft.com/office/word/2018/wordml/cex" xmlns:w16cid="http://schemas.microsoft.com/office/word/2016/wordml/cid" xmlns:w16="http://schemas.microsoft.com/office/word/2018/wordml" xmlns:w16du="http://schemas.microsoft.com/office/word/2023/wordml/word16du" xmlns:w16sdtdh="http://schemas.microsoft.com/office/word/2020/wordml/sdtdatahash" xmlns:w16se="http://schemas.microsoft.com/office/word/2015/wordml/symex" xmlns:wpg="http://schemas.microsoft.com/office/word/2010/wordprocessingGroup" xmlns:wpi="http://schemas.microsoft.com/office/word/2010/wordprocessingInk" xmlns:wne="http://schemas.microsoft.com/office/word/2006/wordml" xmlns:wps="http://schemas.microsoft.com/office/word/2010/wordprocessingShape" mc:Ignorable="w14 w15 w16se w16cid w16 w16cex w16sdtdh w16du wp14">
-  <w:p>
-    <w:pPr>
-      <w:pStyle w:val="Cabealho"/>
-    </w:pPr>
-  </w:p>
-</w:hdr>
-</file>
-
-<file path=word/header3.xml><?xml version="1.0" encoding="utf-8"?>
-<w:hdr xmlns:wpc="http://schemas.microsoft.com/office/word/2010/wordprocessingCanvas" xmlns:cx="http://schemas.microsoft.com/office/drawing/2014/chartex" xmlns:cx1="http://schemas.microsoft.com/office/drawing/2015/9/8/chartex" xmlns:cx2="http://schemas.microsoft.com/office/drawing/2015/10/21/chartex" xmlns:cx3="http://schemas.microsoft.com/office/drawing/2016/5/9/chartex" xmlns:cx4="http://schemas.microsoft.com/office/drawing/2016/5/10/chartex" xmlns:cx5="http://schemas.microsoft.com/office/drawing/2016/5/11/chartex" xmlns:cx6="http://schemas.microsoft.com/office/drawing/2016/5/12/chartex" xmlns:cx7="http://schemas.microsoft.com/office/drawing/2016/5/13/chartex" xmlns:cx8="http://schemas.microsoft.com/office/drawing/2016/5/14/chartex" xmlns:mc="http://schemas.openxmlformats.org/markup-compatibility/2006" xmlns:aink="http://schemas.microsoft.com/office/drawing/2016/ink" xmlns:am3d="http://schemas.microsoft.com/office/drawing/2017/model3d" xmlns:o="urn:schemas-microsoft-com:office:office" xmlns:oel="http://schemas.microsoft.com/office/2019/extlst" xmlns:r="http://schemas.openxmlformats.org/officeDocument/2006/relationships" xmlns:m="http://schemas.openxmlformats.org/officeDocument/2006/math" xmlns:v="urn:schemas-microsoft-com:vml" xmlns:wp14="http://schemas.microsoft.com/office/word/2010/wordprocessingDrawing" xmlns:wp="http://schemas.openxmlformats.org/drawingml/2006/wordprocessingDrawing" xmlns:w10="urn:schemas-microsoft-com:office:word" xmlns:w="http://schemas.openxmlformats.org/wordprocessingml/2006/main" xmlns:w14="http://schemas.microsoft.com/office/word/2010/wordml" xmlns:w15="http://schemas.microsoft.com/office/word/2012/wordml" xmlns:w16cex="http://schemas.microsoft.com/office/word/2018/wordml/cex" xmlns:w16cid="http://schemas.microsoft.com/office/word/2016/wordml/cid" xmlns:w16="http://schemas.microsoft.com/office/word/2018/wordml" xmlns:w16du="http://schemas.microsoft.com/office/word/2023/wordml/word16du" xmlns:w16sdtdh="http://schemas.microsoft.com/office/word/2020/wordml/sdtdatahash" xmlns:w16se="http://schemas.microsoft.com/office/word/2015/wordml/symex" xmlns:wpg="http://schemas.microsoft.com/office/word/2010/wordprocessingGroup" xmlns:wpi="http://schemas.microsoft.com/office/word/2010/wordprocessingInk" xmlns:wne="http://schemas.microsoft.com/office/word/2006/wordml" xmlns:wps="http://schemas.microsoft.com/office/word/2010/wordprocessingShape" mc:Ignorable="w14 w15 w16se w16cid w16 w16cex w16sdtdh w16du wp14">
-  <w:p>
-    <w:pPr>
-      <w:pStyle w:val="Cabealho"/>
-    </w:pPr>
-  </w:p>
-</w:hdr>
 </file>
 
 <file path=word/intelligence2.xml><?xml version="1.0" encoding="utf-8"?>
@@ -7631,60 +7795,330 @@
 </file>
 
 <file path=word/numbering.xml><?xml version="1.0" encoding="utf-8"?>
-<w:numbering xmlns:wpc="http://schemas.microsoft.com/office/word/2010/wordprocessingCanvas" xmlns:cx="http://schemas.microsoft.com/office/drawing/2014/chartex" xmlns:cx1="http://schemas.microsoft.com/office/drawing/2015/9/8/chartex" xmlns:cx2="http://schemas.microsoft.com/office/drawing/2015/10/21/chartex" xmlns:cx3="http://schemas.microsoft.com/office/drawing/2016/5/9/chartex" xmlns:cx4="http://schemas.microsoft.com/office/drawing/2016/5/10/chartex" xmlns:cx5="http://schemas.microsoft.com/office/drawing/2016/5/11/chartex" xmlns:cx6="http://schemas.microsoft.com/office/drawing/2016/5/12/chartex" xmlns:cx7="http://schemas.microsoft.com/office/drawing/2016/5/13/chartex" xmlns:cx8="http://schemas.microsoft.com/office/drawing/2016/5/14/chartex" xmlns:mc="http://schemas.openxmlformats.org/markup-compatibility/2006" xmlns:aink="http://schemas.microsoft.com/office/drawing/2016/ink" xmlns:am3d="http://schemas.microsoft.com/office/drawing/2017/model3d" xmlns:o="urn:schemas-microsoft-com:office:office" xmlns:oel="http://schemas.microsoft.com/office/2019/extlst" xmlns:r="http://schemas.openxmlformats.org/officeDocument/2006/relationships" xmlns:m="http://schemas.openxmlformats.org/officeDocument/2006/math" xmlns:v="urn:schemas-microsoft-com:vml" xmlns:wp14="http://schemas.microsoft.com/office/word/2010/wordprocessingDrawing" xmlns:wp="http://schemas.openxmlformats.org/drawingml/2006/wordprocessingDrawing" xmlns:w10="urn:schemas-microsoft-com:office:word" xmlns:w="http://schemas.openxmlformats.org/wordprocessingml/2006/main" xmlns:w14="http://schemas.microsoft.com/office/word/2010/wordml" xmlns:w15="http://schemas.microsoft.com/office/word/2012/wordml" xmlns:w16cex="http://schemas.microsoft.com/office/word/2018/wordml/cex" xmlns:w16cid="http://schemas.microsoft.com/office/word/2016/wordml/cid" xmlns:w16="http://schemas.microsoft.com/office/word/2018/wordml" xmlns:w16du="http://schemas.microsoft.com/office/word/2023/wordml/word16du" xmlns:w16sdtdh="http://schemas.microsoft.com/office/word/2020/wordml/sdtdatahash" xmlns:w16se="http://schemas.microsoft.com/office/word/2015/wordml/symex" xmlns:wpg="http://schemas.microsoft.com/office/word/2010/wordprocessingGroup" xmlns:wpi="http://schemas.microsoft.com/office/word/2010/wordprocessingInk" xmlns:wne="http://schemas.microsoft.com/office/word/2006/wordml" xmlns:wps="http://schemas.microsoft.com/office/word/2010/wordprocessingShape" mc:Ignorable="w14 w15 w16se w16cid w16 w16cex w16sdtdh w16du wp14">
+<w:numbering xmlns:wpc="http://schemas.microsoft.com/office/word/2010/wordprocessingCanvas" xmlns:cx="http://schemas.microsoft.com/office/drawing/2014/chartex" xmlns:cx1="http://schemas.microsoft.com/office/drawing/2015/9/8/chartex" xmlns:cx2="http://schemas.microsoft.com/office/drawing/2015/10/21/chartex" xmlns:cx3="http://schemas.microsoft.com/office/drawing/2016/5/9/chartex" xmlns:cx4="http://schemas.microsoft.com/office/drawing/2016/5/10/chartex" xmlns:cx5="http://schemas.microsoft.com/office/drawing/2016/5/11/chartex" xmlns:cx6="http://schemas.microsoft.com/office/drawing/2016/5/12/chartex" xmlns:cx7="http://schemas.microsoft.com/office/drawing/2016/5/13/chartex" xmlns:cx8="http://schemas.microsoft.com/office/drawing/2016/5/14/chartex" xmlns:mc="http://schemas.openxmlformats.org/markup-compatibility/2006" xmlns:aink="http://schemas.microsoft.com/office/drawing/2016/ink" xmlns:am3d="http://schemas.microsoft.com/office/drawing/2017/model3d" xmlns:o="urn:schemas-microsoft-com:office:office" xmlns:oel="http://schemas.microsoft.com/office/2019/extlst" xmlns:r="http://schemas.openxmlformats.org/officeDocument/2006/relationships" xmlns:m="http://schemas.openxmlformats.org/officeDocument/2006/math" xmlns:v="urn:schemas-microsoft-com:vml" xmlns:wp14="http://schemas.microsoft.com/office/word/2010/wordprocessingDrawing" xmlns:wp="http://schemas.openxmlformats.org/drawingml/2006/wordprocessingDrawing" xmlns:w10="urn:schemas-microsoft-com:office:word" xmlns:w="http://schemas.openxmlformats.org/wordprocessingml/2006/main" xmlns:w14="http://schemas.microsoft.com/office/word/2010/wordml" xmlns:w15="http://schemas.microsoft.com/office/word/2012/wordml" xmlns:w16cex="http://schemas.microsoft.com/office/word/2018/wordml/cex" xmlns:w16cid="http://schemas.microsoft.com/office/word/2016/wordml/cid" xmlns:w16="http://schemas.microsoft.com/office/word/2018/wordml" xmlns:w16du="http://schemas.microsoft.com/office/word/2023/wordml/word16du" xmlns:w16sdtdh="http://schemas.microsoft.com/office/word/2020/wordml/sdtdatahash" xmlns:w16sdtfl="http://schemas.microsoft.com/office/word/2024/wordml/sdtformatlock" xmlns:w16se="http://schemas.microsoft.com/office/word/2015/wordml/symex" xmlns:wpg="http://schemas.microsoft.com/office/word/2010/wordprocessingGroup" xmlns:wpi="http://schemas.microsoft.com/office/word/2010/wordprocessingInk" xmlns:wne="http://schemas.microsoft.com/office/word/2006/wordml" xmlns:wps="http://schemas.microsoft.com/office/word/2010/wordprocessingShape" mc:Ignorable="w14 w15 w16se w16cid w16 w16cex w16sdtdh w16sdtfl w16du wp14">
   <w:numPicBullet w:numPicBulletId="0">
-    <w:pict>
-      <v:shapetype id="_x0000_t75" coordsize="21600,21600" o:spt="75" o:preferrelative="t" path="m@4@5l@4@11@9@11@9@5xe" filled="f" stroked="f">
-        <v:stroke joinstyle="miter"/>
-        <v:formulas>
-          <v:f eqn="if lineDrawn pixelLineWidth 0"/>
-          <v:f eqn="sum @0 1 0"/>
-          <v:f eqn="sum 0 0 @1"/>
-          <v:f eqn="prod @2 1 2"/>
-          <v:f eqn="prod @3 21600 pixelWidth"/>
-          <v:f eqn="prod @3 21600 pixelHeight"/>
-          <v:f eqn="sum @0 0 1"/>
-          <v:f eqn="prod @6 1 2"/>
-          <v:f eqn="prod @7 21600 pixelWidth"/>
-          <v:f eqn="sum @8 21600 0"/>
-          <v:f eqn="prod @7 21600 pixelHeight"/>
-          <v:f eqn="sum @10 21600 0"/>
-        </v:formulas>
-        <v:path o:extrusionok="f" gradientshapeok="t" o:connecttype="rect"/>
-        <o:lock v:ext="edit" aspectratio="t"/>
-      </v:shapetype>
-      <v:shape id="_x0000_i2105" type="#_x0000_t75" style="width:1023.75pt;height:499.5pt" o:bullet="t">
-        <v:imagedata r:id="rId1" o:title="Lagarto"/>
-      </v:shape>
-    </w:pict>
+    <mc:AlternateContent>
+      <mc:Choice Requires="v">
+        <w:pict>
+          <v:shapetype w14:anchorId="6D295904" id="_x0000_t75" coordsize="21600,21600" o:spt="75" o:preferrelative="t" path="m@4@5l@4@11@9@11@9@5xe" filled="f" stroked="f">
+            <v:stroke joinstyle="miter"/>
+            <v:formulas>
+              <v:f eqn="if lineDrawn pixelLineWidth 0"/>
+              <v:f eqn="sum @0 1 0"/>
+              <v:f eqn="sum 0 0 @1"/>
+              <v:f eqn="prod @2 1 2"/>
+              <v:f eqn="prod @3 21600 pixelWidth"/>
+              <v:f eqn="prod @3 21600 pixelHeight"/>
+              <v:f eqn="sum @0 0 1"/>
+              <v:f eqn="prod @6 1 2"/>
+              <v:f eqn="prod @7 21600 pixelWidth"/>
+              <v:f eqn="sum @8 21600 0"/>
+              <v:f eqn="prod @7 21600 pixelHeight"/>
+              <v:f eqn="sum @10 21600 0"/>
+            </v:formulas>
+            <v:path o:extrusionok="f" gradientshapeok="t" o:connecttype="rect"/>
+            <o:lock v:ext="edit" aspectratio="t"/>
+          </v:shapetype>
+          <v:shape id="Imagem 920620405" o:spid="_x0000_i1025" type="#_x0000_t75" style="width:1023.75pt;height:499.5pt;visibility:visible;mso-wrap-style:square">
+            <v:imagedata r:id="rId1" o:title=""/>
+          </v:shape>
+        </w:pict>
+      </mc:Choice>
+      <mc:Fallback>
+        <w:drawing>
+          <wp:inline distT="0" distB="0" distL="0" distR="0" wp14:anchorId="7349953C" wp14:editId="68EF164E">
+            <wp:extent cx="13001625" cy="6343650"/>
+            <wp:effectExtent l="0" t="0" r="0" b="0"/>
+            <wp:docPr id="920620405" name="Imagem 920620405"/>
+            <wp:cNvGraphicFramePr>
+              <a:graphicFrameLocks xmlns:a="http://schemas.openxmlformats.org/drawingml/2006/main" noChangeAspect="1"/>
+            </wp:cNvGraphicFramePr>
+            <a:graphic xmlns:a="http://schemas.openxmlformats.org/drawingml/2006/main">
+              <a:graphicData uri="http://schemas.openxmlformats.org/drawingml/2006/picture">
+                <pic:pic xmlns:pic="http://schemas.openxmlformats.org/drawingml/2006/picture">
+                  <pic:nvPicPr>
+                    <pic:cNvPr id="0" name="Picture -1023"/>
+                    <pic:cNvPicPr>
+                      <a:picLocks noChangeAspect="1" noChangeArrowheads="1"/>
+                    </pic:cNvPicPr>
+                  </pic:nvPicPr>
+                  <pic:blipFill>
+                    <a:blip r:embed="rId2">
+                      <a:extLst>
+                        <a:ext uri="{28A0092B-C50C-407E-A947-70E740481C1C}">
+                          <a14:useLocalDpi xmlns:a14="http://schemas.microsoft.com/office/drawing/2010/main" val="0"/>
+                        </a:ext>
+                      </a:extLst>
+                    </a:blip>
+                    <a:srcRect/>
+                    <a:stretch>
+                      <a:fillRect/>
+                    </a:stretch>
+                  </pic:blipFill>
+                  <pic:spPr bwMode="auto">
+                    <a:xfrm>
+                      <a:off x="0" y="0"/>
+                      <a:ext cx="13001625" cy="6343650"/>
+                    </a:xfrm>
+                    <a:prstGeom prst="rect">
+                      <a:avLst/>
+                    </a:prstGeom>
+                    <a:noFill/>
+                    <a:ln>
+                      <a:noFill/>
+                    </a:ln>
+                  </pic:spPr>
+                </pic:pic>
+              </a:graphicData>
+            </a:graphic>
+          </wp:inline>
+        </w:drawing>
+      </mc:Fallback>
+    </mc:AlternateContent>
   </w:numPicBullet>
   <w:numPicBullet w:numPicBulletId="1">
-    <w:pict>
-      <v:shape id="_x0000_i2106" type="#_x0000_t75" style="width:489pt;height:456pt" o:bullet="t">
-        <v:imagedata r:id="rId2" o:title="Lagarto"/>
-      </v:shape>
-    </w:pict>
+    <mc:AlternateContent>
+      <mc:Choice Requires="v">
+        <w:pict>
+          <v:shape w14:anchorId="0CF21224" id="Imagem 10637010" o:spid="_x0000_i1025" type="#_x0000_t75" style="width:489pt;height:456pt;visibility:visible;mso-wrap-style:square">
+            <v:imagedata r:id="rId3" o:title=""/>
+          </v:shape>
+        </w:pict>
+      </mc:Choice>
+      <mc:Fallback>
+        <w:drawing>
+          <wp:inline distT="0" distB="0" distL="0" distR="0" wp14:anchorId="3737A3C0" wp14:editId="6C91C86D">
+            <wp:extent cx="6210300" cy="5791200"/>
+            <wp:effectExtent l="0" t="0" r="0" b="0"/>
+            <wp:docPr id="10637010" name="Imagem 10637010"/>
+            <wp:cNvGraphicFramePr>
+              <a:graphicFrameLocks xmlns:a="http://schemas.openxmlformats.org/drawingml/2006/main" noChangeAspect="1"/>
+            </wp:cNvGraphicFramePr>
+            <a:graphic xmlns:a="http://schemas.openxmlformats.org/drawingml/2006/main">
+              <a:graphicData uri="http://schemas.openxmlformats.org/drawingml/2006/picture">
+                <pic:pic xmlns:pic="http://schemas.openxmlformats.org/drawingml/2006/picture">
+                  <pic:nvPicPr>
+                    <pic:cNvPr id="0" name="Picture -1022"/>
+                    <pic:cNvPicPr>
+                      <a:picLocks noChangeAspect="1" noChangeArrowheads="1"/>
+                    </pic:cNvPicPr>
+                  </pic:nvPicPr>
+                  <pic:blipFill>
+                    <a:blip r:embed="rId4">
+                      <a:extLst>
+                        <a:ext uri="{28A0092B-C50C-407E-A947-70E740481C1C}">
+                          <a14:useLocalDpi xmlns:a14="http://schemas.microsoft.com/office/drawing/2010/main" val="0"/>
+                        </a:ext>
+                      </a:extLst>
+                    </a:blip>
+                    <a:srcRect/>
+                    <a:stretch>
+                      <a:fillRect/>
+                    </a:stretch>
+                  </pic:blipFill>
+                  <pic:spPr bwMode="auto">
+                    <a:xfrm>
+                      <a:off x="0" y="0"/>
+                      <a:ext cx="6210300" cy="5791200"/>
+                    </a:xfrm>
+                    <a:prstGeom prst="rect">
+                      <a:avLst/>
+                    </a:prstGeom>
+                    <a:noFill/>
+                    <a:ln>
+                      <a:noFill/>
+                    </a:ln>
+                  </pic:spPr>
+                </pic:pic>
+              </a:graphicData>
+            </a:graphic>
+          </wp:inline>
+        </w:drawing>
+      </mc:Fallback>
+    </mc:AlternateContent>
   </w:numPicBullet>
   <w:numPicBullet w:numPicBulletId="2">
-    <w:pict>
-      <v:shape id="_x0000_i2107" type="#_x0000_t75" style="width:449.25pt;height:446.25pt" o:bullet="t">
-        <v:imagedata r:id="rId3" o:title="Lagarto"/>
-      </v:shape>
-    </w:pict>
+    <mc:AlternateContent>
+      <mc:Choice Requires="v">
+        <w:pict>
+          <v:shape w14:anchorId="36EE7DDF" id="Imagem 1028979202" o:spid="_x0000_i1025" type="#_x0000_t75" style="width:449.25pt;height:446.25pt;visibility:visible;mso-wrap-style:square">
+            <v:imagedata r:id="rId5" o:title=""/>
+          </v:shape>
+        </w:pict>
+      </mc:Choice>
+      <mc:Fallback>
+        <w:drawing>
+          <wp:inline distT="0" distB="0" distL="0" distR="0" wp14:anchorId="2FC2E8F9" wp14:editId="6370572C">
+            <wp:extent cx="5705475" cy="5667375"/>
+            <wp:effectExtent l="0" t="0" r="0" b="0"/>
+            <wp:docPr id="1028979202" name="Imagem 1028979202"/>
+            <wp:cNvGraphicFramePr>
+              <a:graphicFrameLocks xmlns:a="http://schemas.openxmlformats.org/drawingml/2006/main" noChangeAspect="1"/>
+            </wp:cNvGraphicFramePr>
+            <a:graphic xmlns:a="http://schemas.openxmlformats.org/drawingml/2006/main">
+              <a:graphicData uri="http://schemas.openxmlformats.org/drawingml/2006/picture">
+                <pic:pic xmlns:pic="http://schemas.openxmlformats.org/drawingml/2006/picture">
+                  <pic:nvPicPr>
+                    <pic:cNvPr id="0" name="Picture -1021"/>
+                    <pic:cNvPicPr>
+                      <a:picLocks noChangeAspect="1" noChangeArrowheads="1"/>
+                    </pic:cNvPicPr>
+                  </pic:nvPicPr>
+                  <pic:blipFill>
+                    <a:blip r:embed="rId6">
+                      <a:extLst>
+                        <a:ext uri="{28A0092B-C50C-407E-A947-70E740481C1C}">
+                          <a14:useLocalDpi xmlns:a14="http://schemas.microsoft.com/office/drawing/2010/main" val="0"/>
+                        </a:ext>
+                      </a:extLst>
+                    </a:blip>
+                    <a:srcRect/>
+                    <a:stretch>
+                      <a:fillRect/>
+                    </a:stretch>
+                  </pic:blipFill>
+                  <pic:spPr bwMode="auto">
+                    <a:xfrm>
+                      <a:off x="0" y="0"/>
+                      <a:ext cx="5705475" cy="5667375"/>
+                    </a:xfrm>
+                    <a:prstGeom prst="rect">
+                      <a:avLst/>
+                    </a:prstGeom>
+                    <a:noFill/>
+                    <a:ln>
+                      <a:noFill/>
+                    </a:ln>
+                  </pic:spPr>
+                </pic:pic>
+              </a:graphicData>
+            </a:graphic>
+          </wp:inline>
+        </w:drawing>
+      </mc:Fallback>
+    </mc:AlternateContent>
   </w:numPicBullet>
   <w:numPicBullet w:numPicBulletId="3">
-    <w:pict>
-      <v:shape id="_x0000_i2108" type="#_x0000_t75" style="width:672pt;height:669pt" o:bullet="t">
-        <v:imagedata r:id="rId4" o:title="Lagarto_aumentado"/>
-      </v:shape>
-    </w:pict>
+    <mc:AlternateContent>
+      <mc:Choice Requires="v">
+        <w:pict>
+          <v:shape w14:anchorId="3C4A3336" id="Imagem 2054731876" o:spid="_x0000_i1025" type="#_x0000_t75" style="width:672pt;height:669pt;visibility:visible;mso-wrap-style:square">
+            <v:imagedata r:id="rId7" o:title=""/>
+          </v:shape>
+        </w:pict>
+      </mc:Choice>
+      <mc:Fallback>
+        <w:drawing>
+          <wp:inline distT="0" distB="0" distL="0" distR="0" wp14:anchorId="67CD0E18" wp14:editId="40A2AA20">
+            <wp:extent cx="8534400" cy="8496300"/>
+            <wp:effectExtent l="0" t="0" r="0" b="0"/>
+            <wp:docPr id="2054731876" name="Imagem 2054731876"/>
+            <wp:cNvGraphicFramePr>
+              <a:graphicFrameLocks xmlns:a="http://schemas.openxmlformats.org/drawingml/2006/main" noChangeAspect="1"/>
+            </wp:cNvGraphicFramePr>
+            <a:graphic xmlns:a="http://schemas.openxmlformats.org/drawingml/2006/main">
+              <a:graphicData uri="http://schemas.openxmlformats.org/drawingml/2006/picture">
+                <pic:pic xmlns:pic="http://schemas.openxmlformats.org/drawingml/2006/picture">
+                  <pic:nvPicPr>
+                    <pic:cNvPr id="0" name="Picture -1020"/>
+                    <pic:cNvPicPr>
+                      <a:picLocks noChangeAspect="1" noChangeArrowheads="1"/>
+                    </pic:cNvPicPr>
+                  </pic:nvPicPr>
+                  <pic:blipFill>
+                    <a:blip r:embed="rId8">
+                      <a:extLst>
+                        <a:ext uri="{28A0092B-C50C-407E-A947-70E740481C1C}">
+                          <a14:useLocalDpi xmlns:a14="http://schemas.microsoft.com/office/drawing/2010/main" val="0"/>
+                        </a:ext>
+                      </a:extLst>
+                    </a:blip>
+                    <a:srcRect/>
+                    <a:stretch>
+                      <a:fillRect/>
+                    </a:stretch>
+                  </pic:blipFill>
+                  <pic:spPr bwMode="auto">
+                    <a:xfrm>
+                      <a:off x="0" y="0"/>
+                      <a:ext cx="8534400" cy="8496300"/>
+                    </a:xfrm>
+                    <a:prstGeom prst="rect">
+                      <a:avLst/>
+                    </a:prstGeom>
+                    <a:noFill/>
+                    <a:ln>
+                      <a:noFill/>
+                    </a:ln>
+                  </pic:spPr>
+                </pic:pic>
+              </a:graphicData>
+            </a:graphic>
+          </wp:inline>
+        </w:drawing>
+      </mc:Fallback>
+    </mc:AlternateContent>
   </w:numPicBullet>
   <w:numPicBullet w:numPicBulletId="4">
-    <w:pict>
-      <v:shape id="_x0000_i2109" type="#_x0000_t75" style="width:1344pt;height:1338pt" o:bullet="t">
-        <v:imagedata r:id="rId5" o:title="Lagarto_maior"/>
-      </v:shape>
-    </w:pict>
+    <mc:AlternateContent>
+      <mc:Choice Requires="v">
+        <w:pict>
+          <v:shape w14:anchorId="27F8D8F3" id="Imagem 1670387755" o:spid="_x0000_i1025" type="#_x0000_t75" style="width:1344pt;height:1338pt;visibility:visible;mso-wrap-style:square">
+            <v:imagedata r:id="rId9" o:title=""/>
+          </v:shape>
+        </w:pict>
+      </mc:Choice>
+      <mc:Fallback>
+        <w:drawing>
+          <wp:inline distT="0" distB="0" distL="0" distR="0" wp14:anchorId="3B656DAF" wp14:editId="3D2DA72B">
+            <wp:extent cx="17068800" cy="16992600"/>
+            <wp:effectExtent l="0" t="0" r="0" b="0"/>
+            <wp:docPr id="1670387755" name="Imagem 1670387755"/>
+            <wp:cNvGraphicFramePr>
+              <a:graphicFrameLocks xmlns:a="http://schemas.openxmlformats.org/drawingml/2006/main" noChangeAspect="1"/>
+            </wp:cNvGraphicFramePr>
+            <a:graphic xmlns:a="http://schemas.openxmlformats.org/drawingml/2006/main">
+              <a:graphicData uri="http://schemas.openxmlformats.org/drawingml/2006/picture">
+                <pic:pic xmlns:pic="http://schemas.openxmlformats.org/drawingml/2006/picture">
+                  <pic:nvPicPr>
+                    <pic:cNvPr id="0" name="Picture -1019"/>
+                    <pic:cNvPicPr>
+                      <a:picLocks noChangeAspect="1" noChangeArrowheads="1"/>
+                    </pic:cNvPicPr>
+                  </pic:nvPicPr>
+                  <pic:blipFill>
+                    <a:blip r:embed="rId10">
+                      <a:extLst>
+                        <a:ext uri="{28A0092B-C50C-407E-A947-70E740481C1C}">
+                          <a14:useLocalDpi xmlns:a14="http://schemas.microsoft.com/office/drawing/2010/main" val="0"/>
+                        </a:ext>
+                      </a:extLst>
+                    </a:blip>
+                    <a:srcRect/>
+                    <a:stretch>
+                      <a:fillRect/>
+                    </a:stretch>
+                  </pic:blipFill>
+                  <pic:spPr bwMode="auto">
+                    <a:xfrm>
+                      <a:off x="0" y="0"/>
+                      <a:ext cx="17068800" cy="16992600"/>
+                    </a:xfrm>
+                    <a:prstGeom prst="rect">
+                      <a:avLst/>
+                    </a:prstGeom>
+                    <a:noFill/>
+                    <a:ln>
+                      <a:noFill/>
+                    </a:ln>
+                  </pic:spPr>
+                </pic:pic>
+              </a:graphicData>
+            </a:graphic>
+          </wp:inline>
+        </w:drawing>
+      </mc:Fallback>
+    </mc:AlternateContent>
   </w:numPicBullet>
   <w:abstractNum w:abstractNumId="0" w15:restartNumberingAfterBreak="0">
     <w:nsid w:val="06E075B7"/>
@@ -10217,7 +10651,7 @@
 </file>
 
 <file path=word/styles.xml><?xml version="1.0" encoding="utf-8"?>
-<w:styles xmlns:mc="http://schemas.openxmlformats.org/markup-compatibility/2006" xmlns:r="http://schemas.openxmlformats.org/officeDocument/2006/relationships" xmlns:w="http://schemas.openxmlformats.org/wordprocessingml/2006/main" xmlns:w14="http://schemas.microsoft.com/office/word/2010/wordml" xmlns:w15="http://schemas.microsoft.com/office/word/2012/wordml" xmlns:w16cex="http://schemas.microsoft.com/office/word/2018/wordml/cex" xmlns:w16cid="http://schemas.microsoft.com/office/word/2016/wordml/cid" xmlns:w16="http://schemas.microsoft.com/office/word/2018/wordml" xmlns:w16du="http://schemas.microsoft.com/office/word/2023/wordml/word16du" xmlns:w16sdtdh="http://schemas.microsoft.com/office/word/2020/wordml/sdtdatahash" xmlns:w16se="http://schemas.microsoft.com/office/word/2015/wordml/symex" mc:Ignorable="w14 w15 w16se w16cid w16 w16cex w16sdtdh w16du">
+<w:styles xmlns:mc="http://schemas.openxmlformats.org/markup-compatibility/2006" xmlns:r="http://schemas.openxmlformats.org/officeDocument/2006/relationships" xmlns:w="http://schemas.openxmlformats.org/wordprocessingml/2006/main" xmlns:w14="http://schemas.microsoft.com/office/word/2010/wordml" xmlns:w15="http://schemas.microsoft.com/office/word/2012/wordml" xmlns:w16cex="http://schemas.microsoft.com/office/word/2018/wordml/cex" xmlns:w16cid="http://schemas.microsoft.com/office/word/2016/wordml/cid" xmlns:w16="http://schemas.microsoft.com/office/word/2018/wordml" xmlns:w16du="http://schemas.microsoft.com/office/word/2023/wordml/word16du" xmlns:w16sdtdh="http://schemas.microsoft.com/office/word/2020/wordml/sdtdatahash" xmlns:w16sdtfl="http://schemas.microsoft.com/office/word/2024/wordml/sdtformatlock" xmlns:w16se="http://schemas.microsoft.com/office/word/2015/wordml/symex" mc:Ignorable="w14 w15 w16se w16cid w16 w16cex w16sdtdh w16sdtfl w16du">
   <w:docDefaults>
     <w:rPrDefault>
       <w:rPr>

</xml_diff>

<commit_message>
Adicionando Documentos finais Sprint3
</commit_message>
<xml_diff>
--- a/Documentação/Documentação BeeAware.docx
+++ b/Documentação/Documentação BeeAware.docx
@@ -1,6 +1,6 @@
 
 <file path=word/document.xml><?xml version="1.0" encoding="utf-8"?>
-<w:document xmlns:wpc="http://schemas.microsoft.com/office/word/2010/wordprocessingCanvas" xmlns:cx="http://schemas.microsoft.com/office/drawing/2014/chartex" xmlns:cx1="http://schemas.microsoft.com/office/drawing/2015/9/8/chartex" xmlns:cx2="http://schemas.microsoft.com/office/drawing/2015/10/21/chartex" xmlns:cx3="http://schemas.microsoft.com/office/drawing/2016/5/9/chartex" xmlns:cx4="http://schemas.microsoft.com/office/drawing/2016/5/10/chartex" xmlns:cx5="http://schemas.microsoft.com/office/drawing/2016/5/11/chartex" xmlns:cx6="http://schemas.microsoft.com/office/drawing/2016/5/12/chartex" xmlns:cx7="http://schemas.microsoft.com/office/drawing/2016/5/13/chartex" xmlns:cx8="http://schemas.microsoft.com/office/drawing/2016/5/14/chartex" xmlns:mc="http://schemas.openxmlformats.org/markup-compatibility/2006" xmlns:aink="http://schemas.microsoft.com/office/drawing/2016/ink" xmlns:am3d="http://schemas.microsoft.com/office/drawing/2017/model3d" xmlns:o="urn:schemas-microsoft-com:office:office" xmlns:oel="http://schemas.microsoft.com/office/2019/extlst" xmlns:r="http://schemas.openxmlformats.org/officeDocument/2006/relationships" xmlns:m="http://schemas.openxmlformats.org/officeDocument/2006/math" xmlns:v="urn:schemas-microsoft-com:vml" xmlns:wp14="http://schemas.microsoft.com/office/word/2010/wordprocessingDrawing" xmlns:wp="http://schemas.openxmlformats.org/drawingml/2006/wordprocessingDrawing" xmlns:w10="urn:schemas-microsoft-com:office:word" xmlns:w="http://schemas.openxmlformats.org/wordprocessingml/2006/main" xmlns:w14="http://schemas.microsoft.com/office/word/2010/wordml" xmlns:w15="http://schemas.microsoft.com/office/word/2012/wordml" xmlns:w16cex="http://schemas.microsoft.com/office/word/2018/wordml/cex" xmlns:w16cid="http://schemas.microsoft.com/office/word/2016/wordml/cid" xmlns:w16="http://schemas.microsoft.com/office/word/2018/wordml" xmlns:w16du="http://schemas.microsoft.com/office/word/2023/wordml/word16du" xmlns:w16sdtdh="http://schemas.microsoft.com/office/word/2020/wordml/sdtdatahash" xmlns:w16se="http://schemas.microsoft.com/office/word/2015/wordml/symex" xmlns:wpg="http://schemas.microsoft.com/office/word/2010/wordprocessingGroup" xmlns:wpi="http://schemas.microsoft.com/office/word/2010/wordprocessingInk" xmlns:wne="http://schemas.microsoft.com/office/word/2006/wordml" xmlns:wps="http://schemas.microsoft.com/office/word/2010/wordprocessingShape" mc:Ignorable="w14 w15 w16se w16cid w16 w16cex w16sdtdh w16du wp14">
+<w:document xmlns:wpc="http://schemas.microsoft.com/office/word/2010/wordprocessingCanvas" xmlns:cx="http://schemas.microsoft.com/office/drawing/2014/chartex" xmlns:cx1="http://schemas.microsoft.com/office/drawing/2015/9/8/chartex" xmlns:cx2="http://schemas.microsoft.com/office/drawing/2015/10/21/chartex" xmlns:cx3="http://schemas.microsoft.com/office/drawing/2016/5/9/chartex" xmlns:cx4="http://schemas.microsoft.com/office/drawing/2016/5/10/chartex" xmlns:cx5="http://schemas.microsoft.com/office/drawing/2016/5/11/chartex" xmlns:cx6="http://schemas.microsoft.com/office/drawing/2016/5/12/chartex" xmlns:cx7="http://schemas.microsoft.com/office/drawing/2016/5/13/chartex" xmlns:cx8="http://schemas.microsoft.com/office/drawing/2016/5/14/chartex" xmlns:mc="http://schemas.openxmlformats.org/markup-compatibility/2006" xmlns:aink="http://schemas.microsoft.com/office/drawing/2016/ink" xmlns:am3d="http://schemas.microsoft.com/office/drawing/2017/model3d" xmlns:o="urn:schemas-microsoft-com:office:office" xmlns:oel="http://schemas.microsoft.com/office/2019/extlst" xmlns:r="http://schemas.openxmlformats.org/officeDocument/2006/relationships" xmlns:m="http://schemas.openxmlformats.org/officeDocument/2006/math" xmlns:v="urn:schemas-microsoft-com:vml" xmlns:wp14="http://schemas.microsoft.com/office/word/2010/wordprocessingDrawing" xmlns:wp="http://schemas.openxmlformats.org/drawingml/2006/wordprocessingDrawing" xmlns:w10="urn:schemas-microsoft-com:office:word" xmlns:w="http://schemas.openxmlformats.org/wordprocessingml/2006/main" xmlns:w14="http://schemas.microsoft.com/office/word/2010/wordml" xmlns:w15="http://schemas.microsoft.com/office/word/2012/wordml" xmlns:w16cex="http://schemas.microsoft.com/office/word/2018/wordml/cex" xmlns:w16cid="http://schemas.microsoft.com/office/word/2016/wordml/cid" xmlns:w16="http://schemas.microsoft.com/office/word/2018/wordml" xmlns:w16du="http://schemas.microsoft.com/office/word/2023/wordml/word16du" xmlns:w16sdtdh="http://schemas.microsoft.com/office/word/2020/wordml/sdtdatahash" xmlns:w16sdtfl="http://schemas.microsoft.com/office/word/2024/wordml/sdtformatlock" xmlns:w16se="http://schemas.microsoft.com/office/word/2015/wordml/symex" xmlns:wpg="http://schemas.microsoft.com/office/word/2010/wordprocessingGroup" xmlns:wpi="http://schemas.microsoft.com/office/word/2010/wordprocessingInk" xmlns:wne="http://schemas.microsoft.com/office/word/2006/wordml" xmlns:wps="http://schemas.microsoft.com/office/word/2010/wordprocessingShape" mc:Ignorable="w14 w15 w16se w16cid w16 w16cex w16sdtdh w16sdtfl w16du wp14">
   <w:body>
     <w:p>
       <w:pPr>
@@ -605,23 +605,25 @@
           <w:sz w:val="20"/>
           <w:szCs w:val="20"/>
         </w:rPr>
-        <w:t xml:space="preserve"> para apiarios</w:t>
-      </w:r>
+        <w:t xml:space="preserve"> para </w:t>
+      </w:r>
+      <w:proofErr w:type="spellStart"/>
       <w:r>
         <w:rPr>
           <w:rFonts w:ascii="Arial" w:eastAsia="Arial" w:hAnsi="Arial" w:cs="Arial"/>
           <w:sz w:val="20"/>
           <w:szCs w:val="20"/>
         </w:rPr>
-        <w:t>, permitindo a captura de dados em tempo real e a visualização por meio de um site institucional. A solução visa</w:t>
-      </w:r>
+        <w:t>apiarios</w:t>
+      </w:r>
+      <w:proofErr w:type="spellEnd"/>
       <w:r>
         <w:rPr>
           <w:rFonts w:ascii="Arial" w:eastAsia="Arial" w:hAnsi="Arial" w:cs="Arial"/>
           <w:sz w:val="20"/>
           <w:szCs w:val="20"/>
         </w:rPr>
-        <w:t xml:space="preserve"> fornecer dados </w:t>
+        <w:t>, permitindo a captura de dados em tempo real e a visualização por meio de um site institucional. A solução visa</w:t>
       </w:r>
       <w:r>
         <w:rPr>
@@ -629,7 +631,7 @@
           <w:sz w:val="20"/>
           <w:szCs w:val="20"/>
         </w:rPr>
-        <w:t>para auxiliar a tom</w:t>
+        <w:t xml:space="preserve"> fornecer dados </w:t>
       </w:r>
       <w:r>
         <w:rPr>
@@ -637,7 +639,7 @@
           <w:sz w:val="20"/>
           <w:szCs w:val="20"/>
         </w:rPr>
-        <w:t>a</w:t>
+        <w:t>para auxiliar a tom</w:t>
       </w:r>
       <w:r>
         <w:rPr>
@@ -645,7 +647,7 @@
           <w:sz w:val="20"/>
           <w:szCs w:val="20"/>
         </w:rPr>
-        <w:t>da de decição</w:t>
+        <w:t>a</w:t>
       </w:r>
       <w:r>
         <w:rPr>
@@ -653,16 +655,44 @@
           <w:sz w:val="20"/>
           <w:szCs w:val="20"/>
         </w:rPr>
-        <w:t xml:space="preserve"> dos client</w:t>
-      </w:r>
+        <w:t xml:space="preserve">da de </w:t>
+      </w:r>
+      <w:proofErr w:type="spellStart"/>
       <w:r>
         <w:rPr>
           <w:rFonts w:ascii="Arial" w:eastAsia="Arial" w:hAnsi="Arial" w:cs="Arial"/>
           <w:sz w:val="20"/>
           <w:szCs w:val="20"/>
         </w:rPr>
+        <w:t>decição</w:t>
+      </w:r>
+      <w:proofErr w:type="spellEnd"/>
+      <w:r>
+        <w:rPr>
+          <w:rFonts w:ascii="Arial" w:eastAsia="Arial" w:hAnsi="Arial" w:cs="Arial"/>
+          <w:sz w:val="20"/>
+          <w:szCs w:val="20"/>
+        </w:rPr>
+        <w:t xml:space="preserve"> </w:t>
+      </w:r>
+      <w:proofErr w:type="gramStart"/>
+      <w:r>
+        <w:rPr>
+          <w:rFonts w:ascii="Arial" w:eastAsia="Arial" w:hAnsi="Arial" w:cs="Arial"/>
+          <w:sz w:val="20"/>
+          <w:szCs w:val="20"/>
+        </w:rPr>
+        <w:t>dos client</w:t>
+      </w:r>
+      <w:r>
+        <w:rPr>
+          <w:rFonts w:ascii="Arial" w:eastAsia="Arial" w:hAnsi="Arial" w:cs="Arial"/>
+          <w:sz w:val="20"/>
+          <w:szCs w:val="20"/>
+        </w:rPr>
         <w:t>e</w:t>
       </w:r>
+      <w:proofErr w:type="gramEnd"/>
       <w:r>
         <w:rPr>
           <w:rFonts w:ascii="Arial" w:eastAsia="Arial" w:hAnsi="Arial" w:cs="Arial"/>
@@ -884,8 +914,16 @@
         <w:rPr>
           <w:rFonts w:ascii="Arial" w:eastAsia="Arial" w:hAnsi="Arial" w:cs="Arial"/>
         </w:rPr>
-        <w:t>Ana Carolina Fiorini Mioki</w:t>
-      </w:r>
+        <w:t xml:space="preserve">Ana Carolina Fiorini </w:t>
+      </w:r>
+      <w:proofErr w:type="spellStart"/>
+      <w:r>
+        <w:rPr>
+          <w:rFonts w:ascii="Arial" w:eastAsia="Arial" w:hAnsi="Arial" w:cs="Arial"/>
+        </w:rPr>
+        <w:t>Mioki</w:t>
+      </w:r>
+      <w:proofErr w:type="spellEnd"/>
       <w:r>
         <w:rPr>
           <w:rFonts w:ascii="Arial" w:eastAsia="Arial" w:hAnsi="Arial" w:cs="Arial"/>
@@ -914,7 +952,13 @@
         <w:rPr>
           <w:rFonts w:ascii="Arial" w:eastAsia="Arial" w:hAnsi="Arial" w:cs="Arial"/>
         </w:rPr>
-        <w:t>RA: 01251</w:t>
+        <w:t xml:space="preserve">RA: </w:t>
+      </w:r>
+      <w:r>
+        <w:rPr>
+          <w:rFonts w:ascii="Arial" w:eastAsia="Arial" w:hAnsi="Arial" w:cs="Arial"/>
+        </w:rPr>
+        <w:t>01251040</w:t>
       </w:r>
     </w:p>
     <w:p>
@@ -964,7 +1008,13 @@
         <w:rPr>
           <w:rFonts w:ascii="Arial" w:eastAsia="Arial" w:hAnsi="Arial" w:cs="Arial"/>
         </w:rPr>
-        <w:t>RA: 01251</w:t>
+        <w:t xml:space="preserve">RA: </w:t>
+      </w:r>
+      <w:r>
+        <w:rPr>
+          <w:rFonts w:ascii="Arial" w:eastAsia="Arial" w:hAnsi="Arial" w:cs="Arial"/>
+        </w:rPr>
+        <w:t>01251139</w:t>
       </w:r>
     </w:p>
     <w:p>
@@ -1010,22 +1060,7 @@
         <w:t xml:space="preserve"> </w:t>
       </w:r>
       <w:r>
-        <w:rPr>
-          <w:rFonts w:ascii="Arial" w:eastAsia="Arial" w:hAnsi="Arial" w:cs="Arial"/>
-        </w:rPr>
-        <w:t>012</w:t>
-      </w:r>
-      <w:r>
-        <w:rPr>
-          <w:rFonts w:ascii="Arial" w:eastAsia="Arial" w:hAnsi="Arial" w:cs="Arial"/>
-        </w:rPr>
-        <w:t>4</w:t>
-      </w:r>
-      <w:r>
-        <w:rPr>
-          <w:rFonts w:ascii="Arial" w:eastAsia="Arial" w:hAnsi="Arial" w:cs="Arial"/>
-        </w:rPr>
-        <w:t>2</w:t>
+        <w:t>01242031</w:t>
       </w:r>
     </w:p>
     <w:p>
@@ -1074,7 +1109,13 @@
         <w:rPr>
           <w:rFonts w:ascii="Arial" w:eastAsia="Arial" w:hAnsi="Arial" w:cs="Arial"/>
         </w:rPr>
-        <w:t>RA: 01251</w:t>
+        <w:t xml:space="preserve">RA: </w:t>
+      </w:r>
+      <w:r>
+        <w:rPr>
+          <w:rFonts w:ascii="Arial" w:eastAsia="Arial" w:hAnsi="Arial" w:cs="Arial"/>
+        </w:rPr>
+        <w:t>01251008</w:t>
       </w:r>
     </w:p>
     <w:p>
@@ -1126,6 +1167,12 @@
         </w:rPr>
         <w:t>RA: 01251</w:t>
       </w:r>
+      <w:r>
+        <w:rPr>
+          <w:rFonts w:ascii="Arial" w:eastAsia="Arial" w:hAnsi="Arial" w:cs="Arial"/>
+        </w:rPr>
+        <w:t>091</w:t>
+      </w:r>
     </w:p>
     <w:p>
       <w:pPr>
@@ -1175,6 +1222,12 @@
         </w:rPr>
         <w:t>RA: 01251</w:t>
       </w:r>
+      <w:r>
+        <w:rPr>
+          <w:rFonts w:ascii="Arial" w:eastAsia="Arial" w:hAnsi="Arial" w:cs="Arial"/>
+        </w:rPr>
+        <w:t>****</w:t>
+      </w:r>
     </w:p>
     <w:p>
       <w:pPr>
@@ -1222,13 +1275,13 @@
         <w:rPr>
           <w:rFonts w:ascii="Arial" w:eastAsia="Arial" w:hAnsi="Arial" w:cs="Arial"/>
         </w:rPr>
-        <w:t>RA: 012</w:t>
-      </w:r>
-      <w:r>
-        <w:rPr>
-          <w:rFonts w:ascii="Arial" w:eastAsia="Arial" w:hAnsi="Arial" w:cs="Arial"/>
-        </w:rPr>
-        <w:t>51</w:t>
+        <w:t xml:space="preserve">RA: </w:t>
+      </w:r>
+      <w:r>
+        <w:rPr>
+          <w:rFonts w:ascii="Arial" w:eastAsia="Arial" w:hAnsi="Arial" w:cs="Arial"/>
+        </w:rPr>
+        <w:t>01251134</w:t>
       </w:r>
     </w:p>
     <w:p>
@@ -1249,7 +1302,21 @@
         <w:rPr>
           <w:rFonts w:ascii="Arial" w:eastAsia="Arial" w:hAnsi="Arial" w:cs="Arial"/>
         </w:rPr>
-        <w:t>Matheus Zorzete Pereira</w:t>
+        <w:t xml:space="preserve">Matheus </w:t>
+      </w:r>
+      <w:proofErr w:type="spellStart"/>
+      <w:r>
+        <w:rPr>
+          <w:rFonts w:ascii="Arial" w:eastAsia="Arial" w:hAnsi="Arial" w:cs="Arial"/>
+        </w:rPr>
+        <w:t>Zorzete</w:t>
+      </w:r>
+      <w:proofErr w:type="spellEnd"/>
+      <w:r>
+        <w:rPr>
+          <w:rFonts w:ascii="Arial" w:eastAsia="Arial" w:hAnsi="Arial" w:cs="Arial"/>
+        </w:rPr>
+        <w:t xml:space="preserve"> Pereira</w:t>
       </w:r>
       <w:r>
         <w:rPr>
@@ -1292,7 +1359,7 @@
         <w:rPr>
           <w:rFonts w:ascii="Arial" w:eastAsia="Arial" w:hAnsi="Arial" w:cs="Arial"/>
         </w:rPr>
-        <w:t>01251</w:t>
+        <w:t>01251077</w:t>
       </w:r>
     </w:p>
     <w:p>
@@ -1341,7 +1408,13 @@
         <w:rPr>
           <w:rFonts w:ascii="Arial" w:eastAsia="Arial" w:hAnsi="Arial" w:cs="Arial"/>
         </w:rPr>
-        <w:t>RA: 01251</w:t>
+        <w:t xml:space="preserve">RA: </w:t>
+      </w:r>
+      <w:r>
+        <w:rPr>
+          <w:rFonts w:ascii="Arial" w:eastAsia="Arial" w:hAnsi="Arial" w:cs="Arial"/>
+        </w:rPr>
+        <w:t>01251133</w:t>
       </w:r>
     </w:p>
     <w:p>
@@ -2488,14 +2561,7 @@
           <w:color w:val="000000" w:themeColor="text1"/>
         </w:rPr>
         <w:tab/>
-        <w:t xml:space="preserve">O estado de São Paulo em 2023, </w:t>
-      </w:r>
-      <w:r>
-        <w:rPr>
-          <w:rFonts w:ascii="Arial" w:eastAsiaTheme="minorEastAsia" w:hAnsi="Arial" w:cs="Arial"/>
-          <w:color w:val="000000" w:themeColor="text1"/>
-        </w:rPr>
-        <w:t>totalizou</w:t>
+        <w:t>O estado de São Paulo em 2023, totalizou</w:t>
       </w:r>
       <w:r>
         <w:rPr>
@@ -2509,14 +2575,30 @@
           <w:rFonts w:ascii="Arial" w:eastAsiaTheme="minorEastAsia" w:hAnsi="Arial" w:cs="Arial"/>
           <w:color w:val="000000" w:themeColor="text1"/>
         </w:rPr>
-        <w:t xml:space="preserve"> r</w:t>
-      </w:r>
-      <w:r>
-        <w:rPr>
-          <w:rFonts w:ascii="Arial" w:eastAsiaTheme="minorEastAsia" w:hAnsi="Arial" w:cs="Arial"/>
-          <w:color w:val="000000" w:themeColor="text1"/>
-        </w:rPr>
-        <w:t>epresentando  7,6% do total naciona</w:t>
+        <w:t xml:space="preserve"> </w:t>
+      </w:r>
+      <w:proofErr w:type="gramStart"/>
+      <w:r>
+        <w:rPr>
+          <w:rFonts w:ascii="Arial" w:eastAsiaTheme="minorEastAsia" w:hAnsi="Arial" w:cs="Arial"/>
+          <w:color w:val="000000" w:themeColor="text1"/>
+        </w:rPr>
+        <w:t>r</w:t>
+      </w:r>
+      <w:r>
+        <w:rPr>
+          <w:rFonts w:ascii="Arial" w:eastAsiaTheme="minorEastAsia" w:hAnsi="Arial" w:cs="Arial"/>
+          <w:color w:val="000000" w:themeColor="text1"/>
+        </w:rPr>
+        <w:t>epresentando  7</w:t>
+      </w:r>
+      <w:proofErr w:type="gramEnd"/>
+      <w:r>
+        <w:rPr>
+          <w:rFonts w:ascii="Arial" w:eastAsiaTheme="minorEastAsia" w:hAnsi="Arial" w:cs="Arial"/>
+          <w:color w:val="000000" w:themeColor="text1"/>
+        </w:rPr>
+        <w:t>,6% do total naciona</w:t>
       </w:r>
       <w:r>
         <w:rPr>
@@ -3033,7 +3115,55 @@
           <w:rFonts w:ascii="Arial" w:eastAsiaTheme="minorEastAsia" w:hAnsi="Arial" w:cs="Arial"/>
           <w:color w:val="000000" w:themeColor="text1"/>
         </w:rPr>
-        <w:t>Art. 1º  Esta Lei institui política nacional para incentivar a produção melífera de abelhas exóticas do gênero Apis e das abelhas sem ferrão nativas brasileiras, bem como o desenvolvimento de produtos e serviços apícolas e meliponícolas de qualidade, com o objetivo de promover mais eficiência econômica à apicultura e à meliponicultura nacionais e de garantir elevado padrão de qualidade dos produtos e serviços ofertados ao consumidor.</w:t>
+        <w:t>Art. 1</w:t>
+      </w:r>
+      <w:proofErr w:type="gramStart"/>
+      <w:r>
+        <w:rPr>
+          <w:rFonts w:ascii="Arial" w:eastAsiaTheme="minorEastAsia" w:hAnsi="Arial" w:cs="Arial"/>
+          <w:color w:val="000000" w:themeColor="text1"/>
+        </w:rPr>
+        <w:t>º  Esta</w:t>
+      </w:r>
+      <w:proofErr w:type="gramEnd"/>
+      <w:r>
+        <w:rPr>
+          <w:rFonts w:ascii="Arial" w:eastAsiaTheme="minorEastAsia" w:hAnsi="Arial" w:cs="Arial"/>
+          <w:color w:val="000000" w:themeColor="text1"/>
+        </w:rPr>
+        <w:t xml:space="preserve"> Lei institui política nacional para incentivar a produção melífera de abelhas exóticas do gênero Apis e das abelhas sem ferrão nativas brasileiras, bem como o desenvolvimento de produtos e serviços apícolas e </w:t>
+      </w:r>
+      <w:proofErr w:type="spellStart"/>
+      <w:r>
+        <w:rPr>
+          <w:rFonts w:ascii="Arial" w:eastAsiaTheme="minorEastAsia" w:hAnsi="Arial" w:cs="Arial"/>
+          <w:color w:val="000000" w:themeColor="text1"/>
+        </w:rPr>
+        <w:t>meliponícolas</w:t>
+      </w:r>
+      <w:proofErr w:type="spellEnd"/>
+      <w:r>
+        <w:rPr>
+          <w:rFonts w:ascii="Arial" w:eastAsiaTheme="minorEastAsia" w:hAnsi="Arial" w:cs="Arial"/>
+          <w:color w:val="000000" w:themeColor="text1"/>
+        </w:rPr>
+        <w:t xml:space="preserve"> de qualidade, com o objetivo de promover mais eficiência econômica à apicultura e à </w:t>
+      </w:r>
+      <w:proofErr w:type="spellStart"/>
+      <w:r>
+        <w:rPr>
+          <w:rFonts w:ascii="Arial" w:eastAsiaTheme="minorEastAsia" w:hAnsi="Arial" w:cs="Arial"/>
+          <w:color w:val="000000" w:themeColor="text1"/>
+        </w:rPr>
+        <w:t>meliponicultura</w:t>
+      </w:r>
+      <w:proofErr w:type="spellEnd"/>
+      <w:r>
+        <w:rPr>
+          <w:rFonts w:ascii="Arial" w:eastAsiaTheme="minorEastAsia" w:hAnsi="Arial" w:cs="Arial"/>
+          <w:color w:val="000000" w:themeColor="text1"/>
+        </w:rPr>
+        <w:t xml:space="preserve"> nacionais e de garantir elevado padrão de qualidade dos produtos e serviços ofertados ao consumidor.</w:t>
       </w:r>
     </w:p>
     <w:p>
@@ -3132,7 +3262,23 @@
           <w:rFonts w:ascii="Arial" w:eastAsiaTheme="minorEastAsia" w:hAnsi="Arial" w:cs="Arial"/>
           <w:color w:val="000000" w:themeColor="text1"/>
         </w:rPr>
-        <w:t>Promove a comercialização dos produtos apícolas e meliponícolas.</w:t>
+        <w:t xml:space="preserve">Promove a comercialização dos produtos apícolas e </w:t>
+      </w:r>
+      <w:proofErr w:type="spellStart"/>
+      <w:r>
+        <w:rPr>
+          <w:rFonts w:ascii="Arial" w:eastAsiaTheme="minorEastAsia" w:hAnsi="Arial" w:cs="Arial"/>
+          <w:color w:val="000000" w:themeColor="text1"/>
+        </w:rPr>
+        <w:t>meliponícolas</w:t>
+      </w:r>
+      <w:proofErr w:type="spellEnd"/>
+      <w:r>
+        <w:rPr>
+          <w:rFonts w:ascii="Arial" w:eastAsiaTheme="minorEastAsia" w:hAnsi="Arial" w:cs="Arial"/>
+          <w:color w:val="000000" w:themeColor="text1"/>
+        </w:rPr>
+        <w:t>.</w:t>
       </w:r>
     </w:p>
     <w:p>
@@ -3179,8 +3325,17 @@
           <w:rFonts w:ascii="Arial" w:eastAsiaTheme="minorEastAsia" w:hAnsi="Arial" w:cs="Arial"/>
           <w:color w:val="000000" w:themeColor="text1"/>
         </w:rPr>
-        <w:t xml:space="preserve"> Mas existem tambem</w:t>
-      </w:r>
+        <w:t xml:space="preserve"> Mas existem </w:t>
+      </w:r>
+      <w:proofErr w:type="spellStart"/>
+      <w:r>
+        <w:rPr>
+          <w:rFonts w:ascii="Arial" w:eastAsiaTheme="minorEastAsia" w:hAnsi="Arial" w:cs="Arial"/>
+          <w:color w:val="000000" w:themeColor="text1"/>
+        </w:rPr>
+        <w:t>tambem</w:t>
+      </w:r>
+      <w:proofErr w:type="spellEnd"/>
       <w:r>
         <w:rPr>
           <w:rFonts w:ascii="Arial" w:eastAsiaTheme="minorEastAsia" w:hAnsi="Arial" w:cs="Arial"/>
@@ -3676,7 +3831,43 @@
           <w:b/>
           <w:bCs/>
         </w:rPr>
-        <w:t>Colony Collapse Disorder (CCD)</w:t>
+        <w:t xml:space="preserve">Colony </w:t>
+      </w:r>
+      <w:proofErr w:type="spellStart"/>
+      <w:r>
+        <w:rPr>
+          <w:rFonts w:ascii="Arial" w:hAnsi="Arial" w:cs="Arial"/>
+          <w:b/>
+          <w:bCs/>
+        </w:rPr>
+        <w:t>Collapse</w:t>
+      </w:r>
+      <w:proofErr w:type="spellEnd"/>
+      <w:r>
+        <w:rPr>
+          <w:rFonts w:ascii="Arial" w:hAnsi="Arial" w:cs="Arial"/>
+          <w:b/>
+          <w:bCs/>
+        </w:rPr>
+        <w:t xml:space="preserve"> </w:t>
+      </w:r>
+      <w:proofErr w:type="spellStart"/>
+      <w:r>
+        <w:rPr>
+          <w:rFonts w:ascii="Arial" w:hAnsi="Arial" w:cs="Arial"/>
+          <w:b/>
+          <w:bCs/>
+        </w:rPr>
+        <w:t>Disorder</w:t>
+      </w:r>
+      <w:proofErr w:type="spellEnd"/>
+      <w:r>
+        <w:rPr>
+          <w:rFonts w:ascii="Arial" w:hAnsi="Arial" w:cs="Arial"/>
+          <w:b/>
+          <w:bCs/>
+        </w:rPr>
+        <w:t xml:space="preserve"> (CCD)</w:t>
       </w:r>
       <w:r>
         <w:rPr>
@@ -4410,7 +4601,21 @@
           <w:rFonts w:ascii="Arial" w:hAnsi="Arial" w:cs="Arial"/>
         </w:rPr>
         <w:tab/>
-        <w:t>Daremos foco especial às abelhas europeias, devido à sua ampla distribuição global e menor agressividade em comparação com as abelhas africanas. A dashboard será interativa e contará com um manual de instalação do sensor em apiários modelo Langstroth, focando no ninho, onde se encontram a rainha e as larvas, garantindo um controle térmico adequado para a sobrevivência e produtividade das colônias.</w:t>
+        <w:t xml:space="preserve">Daremos foco especial às abelhas europeias, devido à sua ampla distribuição global e menor agressividade em comparação com as abelhas africanas. A dashboard será interativa e contará com um manual de instalação do sensor em apiários modelo </w:t>
+      </w:r>
+      <w:proofErr w:type="spellStart"/>
+      <w:r>
+        <w:rPr>
+          <w:rFonts w:ascii="Arial" w:hAnsi="Arial" w:cs="Arial"/>
+        </w:rPr>
+        <w:t>Langstroth</w:t>
+      </w:r>
+      <w:proofErr w:type="spellEnd"/>
+      <w:r>
+        <w:rPr>
+          <w:rFonts w:ascii="Arial" w:hAnsi="Arial" w:cs="Arial"/>
+        </w:rPr>
+        <w:t>, focando no ninho, onde se encontram a rainha e as larvas, garantindo um controle térmico adequado para a sobrevivência e produtividade das colônias.</w:t>
       </w:r>
     </w:p>
     <w:p>
@@ -5103,11 +5308,33 @@
           <w:rFonts w:ascii="Arial" w:eastAsia="Arial" w:hAnsi="Arial" w:cs="Arial"/>
         </w:rPr>
       </w:pPr>
-      <w:r>
-        <w:rPr>
-          <w:rFonts w:ascii="Arial" w:eastAsia="Arial" w:hAnsi="Arial" w:cs="Arial"/>
-        </w:rPr>
-        <w:t>Product Owner: Será responsável por garantir que o produto ou serviço atenda às expectativas dos clientes.</w:t>
+      <w:proofErr w:type="spellStart"/>
+      <w:r>
+        <w:rPr>
+          <w:rFonts w:ascii="Arial" w:eastAsia="Arial" w:hAnsi="Arial" w:cs="Arial"/>
+        </w:rPr>
+        <w:t>Product</w:t>
+      </w:r>
+      <w:proofErr w:type="spellEnd"/>
+      <w:r>
+        <w:rPr>
+          <w:rFonts w:ascii="Arial" w:eastAsia="Arial" w:hAnsi="Arial" w:cs="Arial"/>
+        </w:rPr>
+        <w:t xml:space="preserve"> </w:t>
+      </w:r>
+      <w:proofErr w:type="spellStart"/>
+      <w:r>
+        <w:rPr>
+          <w:rFonts w:ascii="Arial" w:eastAsia="Arial" w:hAnsi="Arial" w:cs="Arial"/>
+        </w:rPr>
+        <w:t>Owner</w:t>
+      </w:r>
+      <w:proofErr w:type="spellEnd"/>
+      <w:r>
+        <w:rPr>
+          <w:rFonts w:ascii="Arial" w:eastAsia="Arial" w:hAnsi="Arial" w:cs="Arial"/>
+        </w:rPr>
+        <w:t>: Será responsável por garantir que o produto ou serviço atenda às expectativas dos clientes.</w:t>
       </w:r>
     </w:p>
     <w:p>
@@ -5362,8 +5589,16 @@
         <w:rPr>
           <w:rFonts w:ascii="Arial" w:eastAsia="Arial" w:hAnsi="Arial" w:cs="Arial"/>
         </w:rPr>
-        <w:t>Design gráfico: Figma, Canva</w:t>
-      </w:r>
+        <w:t xml:space="preserve">Design gráfico: Figma, </w:t>
+      </w:r>
+      <w:proofErr w:type="spellStart"/>
+      <w:r>
+        <w:rPr>
+          <w:rFonts w:ascii="Arial" w:eastAsia="Arial" w:hAnsi="Arial" w:cs="Arial"/>
+        </w:rPr>
+        <w:t>Canva</w:t>
+      </w:r>
+      <w:proofErr w:type="spellEnd"/>
     </w:p>
     <w:p>
       <w:pPr>
@@ -5416,7 +5651,21 @@
         <w:rPr>
           <w:rFonts w:ascii="Arial" w:eastAsia="Arial" w:hAnsi="Arial" w:cs="Arial"/>
         </w:rPr>
-        <w:t>Banco de dados: MySQL workbench, MySQL Server</w:t>
+        <w:t xml:space="preserve">Banco de dados: MySQL </w:t>
+      </w:r>
+      <w:proofErr w:type="spellStart"/>
+      <w:r>
+        <w:rPr>
+          <w:rFonts w:ascii="Arial" w:eastAsia="Arial" w:hAnsi="Arial" w:cs="Arial"/>
+        </w:rPr>
+        <w:t>workbench</w:t>
+      </w:r>
+      <w:proofErr w:type="spellEnd"/>
+      <w:r>
+        <w:rPr>
+          <w:rFonts w:ascii="Arial" w:eastAsia="Arial" w:hAnsi="Arial" w:cs="Arial"/>
+        </w:rPr>
+        <w:t>, MySQL Server</w:t>
       </w:r>
     </w:p>
     <w:p>
@@ -5541,12 +5790,28 @@
         </w:rPr>
         <w:t xml:space="preserve">: </w:t>
       </w:r>
-      <w:r>
-        <w:rPr>
-          <w:rFonts w:ascii="Arial" w:eastAsia="Arial" w:hAnsi="Arial" w:cs="Arial"/>
-        </w:rPr>
-        <w:t>Trello, Git</w:t>
-      </w:r>
+      <w:proofErr w:type="spellStart"/>
+      <w:r>
+        <w:rPr>
+          <w:rFonts w:ascii="Arial" w:eastAsia="Arial" w:hAnsi="Arial" w:cs="Arial"/>
+        </w:rPr>
+        <w:t>Trello</w:t>
+      </w:r>
+      <w:proofErr w:type="spellEnd"/>
+      <w:r>
+        <w:rPr>
+          <w:rFonts w:ascii="Arial" w:eastAsia="Arial" w:hAnsi="Arial" w:cs="Arial"/>
+        </w:rPr>
+        <w:t xml:space="preserve">, </w:t>
+      </w:r>
+      <w:proofErr w:type="spellStart"/>
+      <w:r>
+        <w:rPr>
+          <w:rFonts w:ascii="Arial" w:eastAsia="Arial" w:hAnsi="Arial" w:cs="Arial"/>
+        </w:rPr>
+        <w:t>Git</w:t>
+      </w:r>
+      <w:proofErr w:type="spellEnd"/>
       <w:r>
         <w:rPr>
           <w:rFonts w:ascii="Arial" w:eastAsia="Arial" w:hAnsi="Arial" w:cs="Arial"/>
@@ -6614,11 +6879,19 @@
         </w:rPr>
         <w:t xml:space="preserve"> </w:t>
       </w:r>
-      <w:r>
-        <w:rPr>
-          <w:rFonts w:ascii="Arial" w:eastAsia="Arial" w:hAnsi="Arial" w:cs="Arial"/>
-        </w:rPr>
-        <w:t xml:space="preserve">Proteção contra acessos </w:t>
+      <w:proofErr w:type="spellStart"/>
+      <w:r>
+        <w:rPr>
+          <w:rFonts w:ascii="Arial" w:eastAsia="Arial" w:hAnsi="Arial" w:cs="Arial"/>
+        </w:rPr>
+        <w:t>Proteção</w:t>
+      </w:r>
+      <w:proofErr w:type="spellEnd"/>
+      <w:r>
+        <w:rPr>
+          <w:rFonts w:ascii="Arial" w:eastAsia="Arial" w:hAnsi="Arial" w:cs="Arial"/>
+        </w:rPr>
+        <w:t xml:space="preserve"> contra acessos </w:t>
       </w:r>
       <w:r>
         <w:rPr>
@@ -7767,12 +8040,14 @@
         </w:rPr>
         <w:t xml:space="preserve">Automação e controle </w:t>
       </w:r>
+      <w:proofErr w:type="spellStart"/>
       <w:r>
         <w:rPr>
           <w:rFonts w:ascii="Arial" w:hAnsi="Arial" w:cs="Arial"/>
         </w:rPr>
         <w:t>termico</w:t>
       </w:r>
+      <w:proofErr w:type="spellEnd"/>
       <w:r>
         <w:rPr>
           <w:rFonts w:ascii="Arial" w:hAnsi="Arial" w:cs="Arial"/>
@@ -7906,11 +8181,19 @@
         </w:rPr>
         <w:t xml:space="preserve">Problemas relacionados a falhas de conexão com a internet ou falta de energia nos </w:t>
       </w:r>
-      <w:r>
-        <w:rPr>
-          <w:rFonts w:ascii="Arial" w:hAnsi="Arial" w:cs="Arial"/>
-        </w:rPr>
-        <w:t>apiarios não serão responsabilidade da BeeAware</w:t>
+      <w:proofErr w:type="spellStart"/>
+      <w:r>
+        <w:rPr>
+          <w:rFonts w:ascii="Arial" w:hAnsi="Arial" w:cs="Arial"/>
+        </w:rPr>
+        <w:t>apiarios</w:t>
+      </w:r>
+      <w:proofErr w:type="spellEnd"/>
+      <w:r>
+        <w:rPr>
+          <w:rFonts w:ascii="Arial" w:hAnsi="Arial" w:cs="Arial"/>
+        </w:rPr>
+        <w:t xml:space="preserve"> não serão responsabilidade da BeeAware</w:t>
       </w:r>
       <w:r>
         <w:rPr>
@@ -8438,13 +8721,142 @@
         <w:t>BIBLIOGRAFIA</w:t>
       </w:r>
     </w:p>
+    <w:p>
+      <w:pPr>
+        <w:jc w:val="center"/>
+        <w:rPr>
+          <w:rFonts w:ascii="Arial" w:eastAsia="Arial" w:hAnsi="Arial" w:cs="Arial"/>
+        </w:rPr>
+      </w:pPr>
+    </w:p>
+    <w:p>
+      <w:pPr>
+        <w:jc w:val="center"/>
+        <w:rPr>
+          <w:rFonts w:ascii="Arial" w:eastAsia="Arial" w:hAnsi="Arial" w:cs="Arial"/>
+        </w:rPr>
+      </w:pPr>
+    </w:p>
+    <w:p>
+      <w:pPr>
+        <w:jc w:val="center"/>
+        <w:rPr>
+          <w:rFonts w:ascii="Arial" w:eastAsia="Arial" w:hAnsi="Arial" w:cs="Arial"/>
+        </w:rPr>
+      </w:pPr>
+    </w:p>
+    <w:p>
+      <w:pPr>
+        <w:jc w:val="center"/>
+        <w:rPr>
+          <w:rFonts w:ascii="Arial" w:eastAsia="Arial" w:hAnsi="Arial" w:cs="Arial"/>
+        </w:rPr>
+      </w:pPr>
+    </w:p>
+    <w:p>
+      <w:pPr>
+        <w:pStyle w:val="PargrafodaLista"/>
+        <w:numPr>
+          <w:ilvl w:val="0"/>
+          <w:numId w:val="26"/>
+        </w:numPr>
+        <w:jc w:val="center"/>
+        <w:rPr>
+          <w:rFonts w:ascii="Arial" w:eastAsia="Arial" w:hAnsi="Arial" w:cs="Arial"/>
+        </w:rPr>
+      </w:pPr>
+      <w:hyperlink r:id="rId17" w:history="1">
+        <w:r>
+          <w:rPr>
+            <w:rStyle w:val="Hyperlink"/>
+            <w:rFonts w:ascii="Arial" w:eastAsia="Arial" w:hAnsi="Arial" w:cs="Arial"/>
+          </w:rPr>
+          <w:t>https://abelha.org.br/faq/39-o-que-e-apicultura/</w:t>
+        </w:r>
+      </w:hyperlink>
+    </w:p>
+    <w:p>
+      <w:pPr>
+        <w:pStyle w:val="PargrafodaLista"/>
+        <w:numPr>
+          <w:ilvl w:val="0"/>
+          <w:numId w:val="26"/>
+        </w:numPr>
+        <w:jc w:val="center"/>
+        <w:rPr>
+          <w:rFonts w:ascii="Arial" w:eastAsia="Arial" w:hAnsi="Arial" w:cs="Arial"/>
+        </w:rPr>
+      </w:pPr>
+      <w:hyperlink r:id="rId18" w:history="1">
+        <w:r>
+          <w:rPr>
+            <w:rStyle w:val="Hyperlink"/>
+            <w:rFonts w:ascii="Arial" w:eastAsia="Arial" w:hAnsi="Arial" w:cs="Arial"/>
+          </w:rPr>
+          <w:t>https://agro.estadao.com.br/summit-agro/apicultura-tudo-o-que-voce-precisa-saber-da-pratica</w:t>
+        </w:r>
+      </w:hyperlink>
+    </w:p>
+    <w:p>
+      <w:pPr>
+        <w:pStyle w:val="PargrafodaLista"/>
+        <w:numPr>
+          <w:ilvl w:val="0"/>
+          <w:numId w:val="26"/>
+        </w:numPr>
+        <w:jc w:val="center"/>
+        <w:rPr>
+          <w:rFonts w:ascii="Arial" w:eastAsia="Arial" w:hAnsi="Arial" w:cs="Arial"/>
+        </w:rPr>
+      </w:pPr>
+      <w:hyperlink r:id="rId19" w:history="1">
+        <w:r>
+          <w:rPr>
+            <w:rStyle w:val="Hyperlink"/>
+            <w:rFonts w:ascii="Arial" w:eastAsia="Arial" w:hAnsi="Arial" w:cs="Arial"/>
+          </w:rPr>
+          <w:t>https://www.apicola.com.br/interna.php?cod=83098&amp;srsltid=AfmBOoopM-HTx4esLsIDKuYX72HCMdKrjZ7gdxIEbKZ5ksIeV0FERZ18</w:t>
+        </w:r>
+      </w:hyperlink>
+    </w:p>
+    <w:p>
+      <w:pPr>
+        <w:pStyle w:val="PargrafodaLista"/>
+        <w:numPr>
+          <w:ilvl w:val="0"/>
+          <w:numId w:val="26"/>
+        </w:numPr>
+        <w:jc w:val="center"/>
+        <w:rPr>
+          <w:rFonts w:ascii="Arial" w:eastAsia="Arial" w:hAnsi="Arial" w:cs="Arial"/>
+        </w:rPr>
+      </w:pPr>
+      <w:hyperlink r:id="rId20" w:history="1">
+        <w:r>
+          <w:rPr>
+            <w:rStyle w:val="Hyperlink"/>
+            <w:rFonts w:ascii="Arial" w:eastAsia="Arial" w:hAnsi="Arial" w:cs="Arial"/>
+          </w:rPr>
+          <w:t>https://blog.cetro.com.br/blog/2022/08/25/a-transformacao-da-producao-na-apicultura-brasileira/?gad_source=1&amp;gad_campaignid=21521084119&amp;gbraid=0AAAAADsQQ4ZB4xlnEgmIj3Dmf1jXDWnYV&amp;gclid=Cj0KCQjwgIXCBhDBARIsAELC9ZjEwvpoWAlR7aaFzr7bwjzbA_4WE7RMfEE2CPIMjnapcTPhPHSy4pYaAiY8EALw_wcB</w:t>
+        </w:r>
+      </w:hyperlink>
+    </w:p>
+    <w:p>
+      <w:pPr>
+        <w:pStyle w:val="PargrafodaLista"/>
+        <w:jc w:val="center"/>
+        <w:rPr>
+          <w:rFonts w:ascii="Arial" w:eastAsia="Arial" w:hAnsi="Arial" w:cs="Arial"/>
+        </w:rPr>
+      </w:pPr>
+    </w:p>
     <w:sectPr>
-      <w:headerReference w:type="even" r:id="rId17"/>
-      <w:headerReference w:type="default" r:id="rId18"/>
-      <w:footerReference w:type="even" r:id="rId19"/>
-      <w:footerReference w:type="default" r:id="rId20"/>
-      <w:headerReference w:type="first" r:id="rId21"/>
-      <w:footerReference w:type="first" r:id="rId22"/>
+      <w:headerReference w:type="even" r:id="rId21"/>
+      <w:headerReference w:type="default" r:id="rId22"/>
+      <w:footerReference w:type="even" r:id="rId23"/>
+      <w:footerReference w:type="default" r:id="rId24"/>
+      <w:headerReference w:type="first" r:id="rId25"/>
+      <w:footerReference w:type="first" r:id="rId26"/>
       <w:pgSz w:w="11906" w:h="16838"/>
       <w:pgMar w:top="1417" w:right="1701" w:bottom="1417" w:left="1701" w:header="720" w:footer="720" w:gutter="0"/>
       <w:cols w:space="720"/>
@@ -8455,7 +8867,7 @@
 </file>
 
 <file path=word/endnotes.xml><?xml version="1.0" encoding="utf-8"?>
-<w:endnotes xmlns:wpc="http://schemas.microsoft.com/office/word/2010/wordprocessingCanvas" xmlns:cx="http://schemas.microsoft.com/office/drawing/2014/chartex" xmlns:cx1="http://schemas.microsoft.com/office/drawing/2015/9/8/chartex" xmlns:cx2="http://schemas.microsoft.com/office/drawing/2015/10/21/chartex" xmlns:cx3="http://schemas.microsoft.com/office/drawing/2016/5/9/chartex" xmlns:cx4="http://schemas.microsoft.com/office/drawing/2016/5/10/chartex" xmlns:cx5="http://schemas.microsoft.com/office/drawing/2016/5/11/chartex" xmlns:cx6="http://schemas.microsoft.com/office/drawing/2016/5/12/chartex" xmlns:cx7="http://schemas.microsoft.com/office/drawing/2016/5/13/chartex" xmlns:cx8="http://schemas.microsoft.com/office/drawing/2016/5/14/chartex" xmlns:mc="http://schemas.openxmlformats.org/markup-compatibility/2006" xmlns:aink="http://schemas.microsoft.com/office/drawing/2016/ink" xmlns:am3d="http://schemas.microsoft.com/office/drawing/2017/model3d" xmlns:o="urn:schemas-microsoft-com:office:office" xmlns:oel="http://schemas.microsoft.com/office/2019/extlst" xmlns:r="http://schemas.openxmlformats.org/officeDocument/2006/relationships" xmlns:m="http://schemas.openxmlformats.org/officeDocument/2006/math" xmlns:v="urn:schemas-microsoft-com:vml" xmlns:wp14="http://schemas.microsoft.com/office/word/2010/wordprocessingDrawing" xmlns:wp="http://schemas.openxmlformats.org/drawingml/2006/wordprocessingDrawing" xmlns:w10="urn:schemas-microsoft-com:office:word" xmlns:w="http://schemas.openxmlformats.org/wordprocessingml/2006/main" xmlns:w14="http://schemas.microsoft.com/office/word/2010/wordml" xmlns:w15="http://schemas.microsoft.com/office/word/2012/wordml" xmlns:w16cex="http://schemas.microsoft.com/office/word/2018/wordml/cex" xmlns:w16cid="http://schemas.microsoft.com/office/word/2016/wordml/cid" xmlns:w16="http://schemas.microsoft.com/office/word/2018/wordml" xmlns:w16du="http://schemas.microsoft.com/office/word/2023/wordml/word16du" xmlns:w16sdtdh="http://schemas.microsoft.com/office/word/2020/wordml/sdtdatahash" xmlns:w16se="http://schemas.microsoft.com/office/word/2015/wordml/symex" xmlns:wpg="http://schemas.microsoft.com/office/word/2010/wordprocessingGroup" xmlns:wpi="http://schemas.microsoft.com/office/word/2010/wordprocessingInk" xmlns:wne="http://schemas.microsoft.com/office/word/2006/wordml" xmlns:wps="http://schemas.microsoft.com/office/word/2010/wordprocessingShape" mc:Ignorable="w14 w15 w16se w16cid w16 w16cex w16sdtdh w16du wp14">
+<w:endnotes xmlns:wpc="http://schemas.microsoft.com/office/word/2010/wordprocessingCanvas" xmlns:cx="http://schemas.microsoft.com/office/drawing/2014/chartex" xmlns:cx1="http://schemas.microsoft.com/office/drawing/2015/9/8/chartex" xmlns:cx2="http://schemas.microsoft.com/office/drawing/2015/10/21/chartex" xmlns:cx3="http://schemas.microsoft.com/office/drawing/2016/5/9/chartex" xmlns:cx4="http://schemas.microsoft.com/office/drawing/2016/5/10/chartex" xmlns:cx5="http://schemas.microsoft.com/office/drawing/2016/5/11/chartex" xmlns:cx6="http://schemas.microsoft.com/office/drawing/2016/5/12/chartex" xmlns:cx7="http://schemas.microsoft.com/office/drawing/2016/5/13/chartex" xmlns:cx8="http://schemas.microsoft.com/office/drawing/2016/5/14/chartex" xmlns:mc="http://schemas.openxmlformats.org/markup-compatibility/2006" xmlns:aink="http://schemas.microsoft.com/office/drawing/2016/ink" xmlns:am3d="http://schemas.microsoft.com/office/drawing/2017/model3d" xmlns:o="urn:schemas-microsoft-com:office:office" xmlns:oel="http://schemas.microsoft.com/office/2019/extlst" xmlns:r="http://schemas.openxmlformats.org/officeDocument/2006/relationships" xmlns:m="http://schemas.openxmlformats.org/officeDocument/2006/math" xmlns:v="urn:schemas-microsoft-com:vml" xmlns:wp14="http://schemas.microsoft.com/office/word/2010/wordprocessingDrawing" xmlns:wp="http://schemas.openxmlformats.org/drawingml/2006/wordprocessingDrawing" xmlns:w10="urn:schemas-microsoft-com:office:word" xmlns:w="http://schemas.openxmlformats.org/wordprocessingml/2006/main" xmlns:w14="http://schemas.microsoft.com/office/word/2010/wordml" xmlns:w15="http://schemas.microsoft.com/office/word/2012/wordml" xmlns:w16cex="http://schemas.microsoft.com/office/word/2018/wordml/cex" xmlns:w16cid="http://schemas.microsoft.com/office/word/2016/wordml/cid" xmlns:w16="http://schemas.microsoft.com/office/word/2018/wordml" xmlns:w16du="http://schemas.microsoft.com/office/word/2023/wordml/word16du" xmlns:w16sdtdh="http://schemas.microsoft.com/office/word/2020/wordml/sdtdatahash" xmlns:w16sdtfl="http://schemas.microsoft.com/office/word/2024/wordml/sdtformatlock" xmlns:w16se="http://schemas.microsoft.com/office/word/2015/wordml/symex" xmlns:wpg="http://schemas.microsoft.com/office/word/2010/wordprocessingGroup" xmlns:wpi="http://schemas.microsoft.com/office/word/2010/wordprocessingInk" xmlns:wne="http://schemas.microsoft.com/office/word/2006/wordml" xmlns:wps="http://schemas.microsoft.com/office/word/2010/wordprocessingShape" mc:Ignorable="w14 w15 w16se w16cid w16 w16cex w16sdtdh w16sdtfl w16du wp14">
   <w:endnote w:type="separator" w:id="-1">
     <w:p>
       <w:pPr>
@@ -8487,7 +8899,7 @@
 </file>
 
 <file path=word/footer1.xml><?xml version="1.0" encoding="utf-8"?>
-<w:ftr xmlns:wpc="http://schemas.microsoft.com/office/word/2010/wordprocessingCanvas" xmlns:cx="http://schemas.microsoft.com/office/drawing/2014/chartex" xmlns:cx1="http://schemas.microsoft.com/office/drawing/2015/9/8/chartex" xmlns:cx2="http://schemas.microsoft.com/office/drawing/2015/10/21/chartex" xmlns:cx3="http://schemas.microsoft.com/office/drawing/2016/5/9/chartex" xmlns:cx4="http://schemas.microsoft.com/office/drawing/2016/5/10/chartex" xmlns:cx5="http://schemas.microsoft.com/office/drawing/2016/5/11/chartex" xmlns:cx6="http://schemas.microsoft.com/office/drawing/2016/5/12/chartex" xmlns:cx7="http://schemas.microsoft.com/office/drawing/2016/5/13/chartex" xmlns:cx8="http://schemas.microsoft.com/office/drawing/2016/5/14/chartex" xmlns:mc="http://schemas.openxmlformats.org/markup-compatibility/2006" xmlns:aink="http://schemas.microsoft.com/office/drawing/2016/ink" xmlns:am3d="http://schemas.microsoft.com/office/drawing/2017/model3d" xmlns:o="urn:schemas-microsoft-com:office:office" xmlns:oel="http://schemas.microsoft.com/office/2019/extlst" xmlns:r="http://schemas.openxmlformats.org/officeDocument/2006/relationships" xmlns:m="http://schemas.openxmlformats.org/officeDocument/2006/math" xmlns:v="urn:schemas-microsoft-com:vml" xmlns:wp14="http://schemas.microsoft.com/office/word/2010/wordprocessingDrawing" xmlns:wp="http://schemas.openxmlformats.org/drawingml/2006/wordprocessingDrawing" xmlns:w10="urn:schemas-microsoft-com:office:word" xmlns:w="http://schemas.openxmlformats.org/wordprocessingml/2006/main" xmlns:w14="http://schemas.microsoft.com/office/word/2010/wordml" xmlns:w15="http://schemas.microsoft.com/office/word/2012/wordml" xmlns:w16cex="http://schemas.microsoft.com/office/word/2018/wordml/cex" xmlns:w16cid="http://schemas.microsoft.com/office/word/2016/wordml/cid" xmlns:w16="http://schemas.microsoft.com/office/word/2018/wordml" xmlns:w16du="http://schemas.microsoft.com/office/word/2023/wordml/word16du" xmlns:w16sdtdh="http://schemas.microsoft.com/office/word/2020/wordml/sdtdatahash" xmlns:w16se="http://schemas.microsoft.com/office/word/2015/wordml/symex" xmlns:wpg="http://schemas.microsoft.com/office/word/2010/wordprocessingGroup" xmlns:wpi="http://schemas.microsoft.com/office/word/2010/wordprocessingInk" xmlns:wne="http://schemas.microsoft.com/office/word/2006/wordml" xmlns:wps="http://schemas.microsoft.com/office/word/2010/wordprocessingShape" mc:Ignorable="w14 w15 w16se w16cid w16 w16cex w16sdtdh w16du wp14">
+<w:ftr xmlns:wpc="http://schemas.microsoft.com/office/word/2010/wordprocessingCanvas" xmlns:cx="http://schemas.microsoft.com/office/drawing/2014/chartex" xmlns:cx1="http://schemas.microsoft.com/office/drawing/2015/9/8/chartex" xmlns:cx2="http://schemas.microsoft.com/office/drawing/2015/10/21/chartex" xmlns:cx3="http://schemas.microsoft.com/office/drawing/2016/5/9/chartex" xmlns:cx4="http://schemas.microsoft.com/office/drawing/2016/5/10/chartex" xmlns:cx5="http://schemas.microsoft.com/office/drawing/2016/5/11/chartex" xmlns:cx6="http://schemas.microsoft.com/office/drawing/2016/5/12/chartex" xmlns:cx7="http://schemas.microsoft.com/office/drawing/2016/5/13/chartex" xmlns:cx8="http://schemas.microsoft.com/office/drawing/2016/5/14/chartex" xmlns:mc="http://schemas.openxmlformats.org/markup-compatibility/2006" xmlns:aink="http://schemas.microsoft.com/office/drawing/2016/ink" xmlns:am3d="http://schemas.microsoft.com/office/drawing/2017/model3d" xmlns:o="urn:schemas-microsoft-com:office:office" xmlns:oel="http://schemas.microsoft.com/office/2019/extlst" xmlns:r="http://schemas.openxmlformats.org/officeDocument/2006/relationships" xmlns:m="http://schemas.openxmlformats.org/officeDocument/2006/math" xmlns:v="urn:schemas-microsoft-com:vml" xmlns:wp14="http://schemas.microsoft.com/office/word/2010/wordprocessingDrawing" xmlns:wp="http://schemas.openxmlformats.org/drawingml/2006/wordprocessingDrawing" xmlns:w10="urn:schemas-microsoft-com:office:word" xmlns:w="http://schemas.openxmlformats.org/wordprocessingml/2006/main" xmlns:w14="http://schemas.microsoft.com/office/word/2010/wordml" xmlns:w15="http://schemas.microsoft.com/office/word/2012/wordml" xmlns:w16cex="http://schemas.microsoft.com/office/word/2018/wordml/cex" xmlns:w16cid="http://schemas.microsoft.com/office/word/2016/wordml/cid" xmlns:w16="http://schemas.microsoft.com/office/word/2018/wordml" xmlns:w16du="http://schemas.microsoft.com/office/word/2023/wordml/word16du" xmlns:w16sdtdh="http://schemas.microsoft.com/office/word/2020/wordml/sdtdatahash" xmlns:w16sdtfl="http://schemas.microsoft.com/office/word/2024/wordml/sdtformatlock" xmlns:w16se="http://schemas.microsoft.com/office/word/2015/wordml/symex" xmlns:wpg="http://schemas.microsoft.com/office/word/2010/wordprocessingGroup" xmlns:wpi="http://schemas.microsoft.com/office/word/2010/wordprocessingInk" xmlns:wne="http://schemas.microsoft.com/office/word/2006/wordml" xmlns:wps="http://schemas.microsoft.com/office/word/2010/wordprocessingShape" mc:Ignorable="w14 w15 w16se w16cid w16 w16cex w16sdtdh w16sdtfl w16du wp14">
   <w:p>
     <w:pPr>
       <w:pStyle w:val="Rodap"/>
@@ -8497,7 +8909,7 @@
 </file>
 
 <file path=word/footer2.xml><?xml version="1.0" encoding="utf-8"?>
-<w:ftr xmlns:wpc="http://schemas.microsoft.com/office/word/2010/wordprocessingCanvas" xmlns:cx="http://schemas.microsoft.com/office/drawing/2014/chartex" xmlns:cx1="http://schemas.microsoft.com/office/drawing/2015/9/8/chartex" xmlns:cx2="http://schemas.microsoft.com/office/drawing/2015/10/21/chartex" xmlns:cx3="http://schemas.microsoft.com/office/drawing/2016/5/9/chartex" xmlns:cx4="http://schemas.microsoft.com/office/drawing/2016/5/10/chartex" xmlns:cx5="http://schemas.microsoft.com/office/drawing/2016/5/11/chartex" xmlns:cx6="http://schemas.microsoft.com/office/drawing/2016/5/12/chartex" xmlns:cx7="http://schemas.microsoft.com/office/drawing/2016/5/13/chartex" xmlns:cx8="http://schemas.microsoft.com/office/drawing/2016/5/14/chartex" xmlns:mc="http://schemas.openxmlformats.org/markup-compatibility/2006" xmlns:aink="http://schemas.microsoft.com/office/drawing/2016/ink" xmlns:am3d="http://schemas.microsoft.com/office/drawing/2017/model3d" xmlns:o="urn:schemas-microsoft-com:office:office" xmlns:oel="http://schemas.microsoft.com/office/2019/extlst" xmlns:r="http://schemas.openxmlformats.org/officeDocument/2006/relationships" xmlns:m="http://schemas.openxmlformats.org/officeDocument/2006/math" xmlns:v="urn:schemas-microsoft-com:vml" xmlns:wp14="http://schemas.microsoft.com/office/word/2010/wordprocessingDrawing" xmlns:wp="http://schemas.openxmlformats.org/drawingml/2006/wordprocessingDrawing" xmlns:w10="urn:schemas-microsoft-com:office:word" xmlns:w="http://schemas.openxmlformats.org/wordprocessingml/2006/main" xmlns:w14="http://schemas.microsoft.com/office/word/2010/wordml" xmlns:w15="http://schemas.microsoft.com/office/word/2012/wordml" xmlns:w16cex="http://schemas.microsoft.com/office/word/2018/wordml/cex" xmlns:w16cid="http://schemas.microsoft.com/office/word/2016/wordml/cid" xmlns:w16="http://schemas.microsoft.com/office/word/2018/wordml" xmlns:w16du="http://schemas.microsoft.com/office/word/2023/wordml/word16du" xmlns:w16sdtdh="http://schemas.microsoft.com/office/word/2020/wordml/sdtdatahash" xmlns:w16se="http://schemas.microsoft.com/office/word/2015/wordml/symex" xmlns:wpg="http://schemas.microsoft.com/office/word/2010/wordprocessingGroup" xmlns:wpi="http://schemas.microsoft.com/office/word/2010/wordprocessingInk" xmlns:wne="http://schemas.microsoft.com/office/word/2006/wordml" xmlns:wps="http://schemas.microsoft.com/office/word/2010/wordprocessingShape" mc:Ignorable="w14 w15 w16se w16cid w16 w16cex w16sdtdh w16du wp14">
+<w:ftr xmlns:wpc="http://schemas.microsoft.com/office/word/2010/wordprocessingCanvas" xmlns:cx="http://schemas.microsoft.com/office/drawing/2014/chartex" xmlns:cx1="http://schemas.microsoft.com/office/drawing/2015/9/8/chartex" xmlns:cx2="http://schemas.microsoft.com/office/drawing/2015/10/21/chartex" xmlns:cx3="http://schemas.microsoft.com/office/drawing/2016/5/9/chartex" xmlns:cx4="http://schemas.microsoft.com/office/drawing/2016/5/10/chartex" xmlns:cx5="http://schemas.microsoft.com/office/drawing/2016/5/11/chartex" xmlns:cx6="http://schemas.microsoft.com/office/drawing/2016/5/12/chartex" xmlns:cx7="http://schemas.microsoft.com/office/drawing/2016/5/13/chartex" xmlns:cx8="http://schemas.microsoft.com/office/drawing/2016/5/14/chartex" xmlns:mc="http://schemas.openxmlformats.org/markup-compatibility/2006" xmlns:aink="http://schemas.microsoft.com/office/drawing/2016/ink" xmlns:am3d="http://schemas.microsoft.com/office/drawing/2017/model3d" xmlns:o="urn:schemas-microsoft-com:office:office" xmlns:oel="http://schemas.microsoft.com/office/2019/extlst" xmlns:r="http://schemas.openxmlformats.org/officeDocument/2006/relationships" xmlns:m="http://schemas.openxmlformats.org/officeDocument/2006/math" xmlns:v="urn:schemas-microsoft-com:vml" xmlns:wp14="http://schemas.microsoft.com/office/word/2010/wordprocessingDrawing" xmlns:wp="http://schemas.openxmlformats.org/drawingml/2006/wordprocessingDrawing" xmlns:w10="urn:schemas-microsoft-com:office:word" xmlns:w="http://schemas.openxmlformats.org/wordprocessingml/2006/main" xmlns:w14="http://schemas.microsoft.com/office/word/2010/wordml" xmlns:w15="http://schemas.microsoft.com/office/word/2012/wordml" xmlns:w16cex="http://schemas.microsoft.com/office/word/2018/wordml/cex" xmlns:w16cid="http://schemas.microsoft.com/office/word/2016/wordml/cid" xmlns:w16="http://schemas.microsoft.com/office/word/2018/wordml" xmlns:w16du="http://schemas.microsoft.com/office/word/2023/wordml/word16du" xmlns:w16sdtdh="http://schemas.microsoft.com/office/word/2020/wordml/sdtdatahash" xmlns:w16sdtfl="http://schemas.microsoft.com/office/word/2024/wordml/sdtformatlock" xmlns:w16se="http://schemas.microsoft.com/office/word/2015/wordml/symex" xmlns:wpg="http://schemas.microsoft.com/office/word/2010/wordprocessingGroup" xmlns:wpi="http://schemas.microsoft.com/office/word/2010/wordprocessingInk" xmlns:wne="http://schemas.microsoft.com/office/word/2006/wordml" xmlns:wps="http://schemas.microsoft.com/office/word/2010/wordprocessingShape" mc:Ignorable="w14 w15 w16se w16cid w16 w16cex w16sdtdh w16sdtfl w16du wp14">
   <w:p>
     <w:pPr>
       <w:pStyle w:val="Rodap"/>
@@ -8507,7 +8919,7 @@
 </file>
 
 <file path=word/footer3.xml><?xml version="1.0" encoding="utf-8"?>
-<w:ftr xmlns:wpc="http://schemas.microsoft.com/office/word/2010/wordprocessingCanvas" xmlns:cx="http://schemas.microsoft.com/office/drawing/2014/chartex" xmlns:cx1="http://schemas.microsoft.com/office/drawing/2015/9/8/chartex" xmlns:cx2="http://schemas.microsoft.com/office/drawing/2015/10/21/chartex" xmlns:cx3="http://schemas.microsoft.com/office/drawing/2016/5/9/chartex" xmlns:cx4="http://schemas.microsoft.com/office/drawing/2016/5/10/chartex" xmlns:cx5="http://schemas.microsoft.com/office/drawing/2016/5/11/chartex" xmlns:cx6="http://schemas.microsoft.com/office/drawing/2016/5/12/chartex" xmlns:cx7="http://schemas.microsoft.com/office/drawing/2016/5/13/chartex" xmlns:cx8="http://schemas.microsoft.com/office/drawing/2016/5/14/chartex" xmlns:mc="http://schemas.openxmlformats.org/markup-compatibility/2006" xmlns:aink="http://schemas.microsoft.com/office/drawing/2016/ink" xmlns:am3d="http://schemas.microsoft.com/office/drawing/2017/model3d" xmlns:o="urn:schemas-microsoft-com:office:office" xmlns:oel="http://schemas.microsoft.com/office/2019/extlst" xmlns:r="http://schemas.openxmlformats.org/officeDocument/2006/relationships" xmlns:m="http://schemas.openxmlformats.org/officeDocument/2006/math" xmlns:v="urn:schemas-microsoft-com:vml" xmlns:wp14="http://schemas.microsoft.com/office/word/2010/wordprocessingDrawing" xmlns:wp="http://schemas.openxmlformats.org/drawingml/2006/wordprocessingDrawing" xmlns:w10="urn:schemas-microsoft-com:office:word" xmlns:w="http://schemas.openxmlformats.org/wordprocessingml/2006/main" xmlns:w14="http://schemas.microsoft.com/office/word/2010/wordml" xmlns:w15="http://schemas.microsoft.com/office/word/2012/wordml" xmlns:w16cex="http://schemas.microsoft.com/office/word/2018/wordml/cex" xmlns:w16cid="http://schemas.microsoft.com/office/word/2016/wordml/cid" xmlns:w16="http://schemas.microsoft.com/office/word/2018/wordml" xmlns:w16du="http://schemas.microsoft.com/office/word/2023/wordml/word16du" xmlns:w16sdtdh="http://schemas.microsoft.com/office/word/2020/wordml/sdtdatahash" xmlns:w16se="http://schemas.microsoft.com/office/word/2015/wordml/symex" xmlns:wpg="http://schemas.microsoft.com/office/word/2010/wordprocessingGroup" xmlns:wpi="http://schemas.microsoft.com/office/word/2010/wordprocessingInk" xmlns:wne="http://schemas.microsoft.com/office/word/2006/wordml" xmlns:wps="http://schemas.microsoft.com/office/word/2010/wordprocessingShape" mc:Ignorable="w14 w15 w16se w16cid w16 w16cex w16sdtdh w16du wp14">
+<w:ftr xmlns:wpc="http://schemas.microsoft.com/office/word/2010/wordprocessingCanvas" xmlns:cx="http://schemas.microsoft.com/office/drawing/2014/chartex" xmlns:cx1="http://schemas.microsoft.com/office/drawing/2015/9/8/chartex" xmlns:cx2="http://schemas.microsoft.com/office/drawing/2015/10/21/chartex" xmlns:cx3="http://schemas.microsoft.com/office/drawing/2016/5/9/chartex" xmlns:cx4="http://schemas.microsoft.com/office/drawing/2016/5/10/chartex" xmlns:cx5="http://schemas.microsoft.com/office/drawing/2016/5/11/chartex" xmlns:cx6="http://schemas.microsoft.com/office/drawing/2016/5/12/chartex" xmlns:cx7="http://schemas.microsoft.com/office/drawing/2016/5/13/chartex" xmlns:cx8="http://schemas.microsoft.com/office/drawing/2016/5/14/chartex" xmlns:mc="http://schemas.openxmlformats.org/markup-compatibility/2006" xmlns:aink="http://schemas.microsoft.com/office/drawing/2016/ink" xmlns:am3d="http://schemas.microsoft.com/office/drawing/2017/model3d" xmlns:o="urn:schemas-microsoft-com:office:office" xmlns:oel="http://schemas.microsoft.com/office/2019/extlst" xmlns:r="http://schemas.openxmlformats.org/officeDocument/2006/relationships" xmlns:m="http://schemas.openxmlformats.org/officeDocument/2006/math" xmlns:v="urn:schemas-microsoft-com:vml" xmlns:wp14="http://schemas.microsoft.com/office/word/2010/wordprocessingDrawing" xmlns:wp="http://schemas.openxmlformats.org/drawingml/2006/wordprocessingDrawing" xmlns:w10="urn:schemas-microsoft-com:office:word" xmlns:w="http://schemas.openxmlformats.org/wordprocessingml/2006/main" xmlns:w14="http://schemas.microsoft.com/office/word/2010/wordml" xmlns:w15="http://schemas.microsoft.com/office/word/2012/wordml" xmlns:w16cex="http://schemas.microsoft.com/office/word/2018/wordml/cex" xmlns:w16cid="http://schemas.microsoft.com/office/word/2016/wordml/cid" xmlns:w16="http://schemas.microsoft.com/office/word/2018/wordml" xmlns:w16du="http://schemas.microsoft.com/office/word/2023/wordml/word16du" xmlns:w16sdtdh="http://schemas.microsoft.com/office/word/2020/wordml/sdtdatahash" xmlns:w16sdtfl="http://schemas.microsoft.com/office/word/2024/wordml/sdtformatlock" xmlns:w16se="http://schemas.microsoft.com/office/word/2015/wordml/symex" xmlns:wpg="http://schemas.microsoft.com/office/word/2010/wordprocessingGroup" xmlns:wpi="http://schemas.microsoft.com/office/word/2010/wordprocessingInk" xmlns:wne="http://schemas.microsoft.com/office/word/2006/wordml" xmlns:wps="http://schemas.microsoft.com/office/word/2010/wordprocessingShape" mc:Ignorable="w14 w15 w16se w16cid w16 w16cex w16sdtdh w16sdtfl w16du wp14">
   <w:p>
     <w:pPr>
       <w:pStyle w:val="Rodap"/>
@@ -8517,7 +8929,7 @@
 </file>
 
 <file path=word/footnotes.xml><?xml version="1.0" encoding="utf-8"?>
-<w:footnotes xmlns:wpc="http://schemas.microsoft.com/office/word/2010/wordprocessingCanvas" xmlns:cx="http://schemas.microsoft.com/office/drawing/2014/chartex" xmlns:cx1="http://schemas.microsoft.com/office/drawing/2015/9/8/chartex" xmlns:cx2="http://schemas.microsoft.com/office/drawing/2015/10/21/chartex" xmlns:cx3="http://schemas.microsoft.com/office/drawing/2016/5/9/chartex" xmlns:cx4="http://schemas.microsoft.com/office/drawing/2016/5/10/chartex" xmlns:cx5="http://schemas.microsoft.com/office/drawing/2016/5/11/chartex" xmlns:cx6="http://schemas.microsoft.com/office/drawing/2016/5/12/chartex" xmlns:cx7="http://schemas.microsoft.com/office/drawing/2016/5/13/chartex" xmlns:cx8="http://schemas.microsoft.com/office/drawing/2016/5/14/chartex" xmlns:mc="http://schemas.openxmlformats.org/markup-compatibility/2006" xmlns:aink="http://schemas.microsoft.com/office/drawing/2016/ink" xmlns:am3d="http://schemas.microsoft.com/office/drawing/2017/model3d" xmlns:o="urn:schemas-microsoft-com:office:office" xmlns:oel="http://schemas.microsoft.com/office/2019/extlst" xmlns:r="http://schemas.openxmlformats.org/officeDocument/2006/relationships" xmlns:m="http://schemas.openxmlformats.org/officeDocument/2006/math" xmlns:v="urn:schemas-microsoft-com:vml" xmlns:wp14="http://schemas.microsoft.com/office/word/2010/wordprocessingDrawing" xmlns:wp="http://schemas.openxmlformats.org/drawingml/2006/wordprocessingDrawing" xmlns:w10="urn:schemas-microsoft-com:office:word" xmlns:w="http://schemas.openxmlformats.org/wordprocessingml/2006/main" xmlns:w14="http://schemas.microsoft.com/office/word/2010/wordml" xmlns:w15="http://schemas.microsoft.com/office/word/2012/wordml" xmlns:w16cex="http://schemas.microsoft.com/office/word/2018/wordml/cex" xmlns:w16cid="http://schemas.microsoft.com/office/word/2016/wordml/cid" xmlns:w16="http://schemas.microsoft.com/office/word/2018/wordml" xmlns:w16du="http://schemas.microsoft.com/office/word/2023/wordml/word16du" xmlns:w16sdtdh="http://schemas.microsoft.com/office/word/2020/wordml/sdtdatahash" xmlns:w16se="http://schemas.microsoft.com/office/word/2015/wordml/symex" xmlns:wpg="http://schemas.microsoft.com/office/word/2010/wordprocessingGroup" xmlns:wpi="http://schemas.microsoft.com/office/word/2010/wordprocessingInk" xmlns:wne="http://schemas.microsoft.com/office/word/2006/wordml" xmlns:wps="http://schemas.microsoft.com/office/word/2010/wordprocessingShape" mc:Ignorable="w14 w15 w16se w16cid w16 w16cex w16sdtdh w16du wp14">
+<w:footnotes xmlns:wpc="http://schemas.microsoft.com/office/word/2010/wordprocessingCanvas" xmlns:cx="http://schemas.microsoft.com/office/drawing/2014/chartex" xmlns:cx1="http://schemas.microsoft.com/office/drawing/2015/9/8/chartex" xmlns:cx2="http://schemas.microsoft.com/office/drawing/2015/10/21/chartex" xmlns:cx3="http://schemas.microsoft.com/office/drawing/2016/5/9/chartex" xmlns:cx4="http://schemas.microsoft.com/office/drawing/2016/5/10/chartex" xmlns:cx5="http://schemas.microsoft.com/office/drawing/2016/5/11/chartex" xmlns:cx6="http://schemas.microsoft.com/office/drawing/2016/5/12/chartex" xmlns:cx7="http://schemas.microsoft.com/office/drawing/2016/5/13/chartex" xmlns:cx8="http://schemas.microsoft.com/office/drawing/2016/5/14/chartex" xmlns:mc="http://schemas.openxmlformats.org/markup-compatibility/2006" xmlns:aink="http://schemas.microsoft.com/office/drawing/2016/ink" xmlns:am3d="http://schemas.microsoft.com/office/drawing/2017/model3d" xmlns:o="urn:schemas-microsoft-com:office:office" xmlns:oel="http://schemas.microsoft.com/office/2019/extlst" xmlns:r="http://schemas.openxmlformats.org/officeDocument/2006/relationships" xmlns:m="http://schemas.openxmlformats.org/officeDocument/2006/math" xmlns:v="urn:schemas-microsoft-com:vml" xmlns:wp14="http://schemas.microsoft.com/office/word/2010/wordprocessingDrawing" xmlns:wp="http://schemas.openxmlformats.org/drawingml/2006/wordprocessingDrawing" xmlns:w10="urn:schemas-microsoft-com:office:word" xmlns:w="http://schemas.openxmlformats.org/wordprocessingml/2006/main" xmlns:w14="http://schemas.microsoft.com/office/word/2010/wordml" xmlns:w15="http://schemas.microsoft.com/office/word/2012/wordml" xmlns:w16cex="http://schemas.microsoft.com/office/word/2018/wordml/cex" xmlns:w16cid="http://schemas.microsoft.com/office/word/2016/wordml/cid" xmlns:w16="http://schemas.microsoft.com/office/word/2018/wordml" xmlns:w16du="http://schemas.microsoft.com/office/word/2023/wordml/word16du" xmlns:w16sdtdh="http://schemas.microsoft.com/office/word/2020/wordml/sdtdatahash" xmlns:w16sdtfl="http://schemas.microsoft.com/office/word/2024/wordml/sdtformatlock" xmlns:w16se="http://schemas.microsoft.com/office/word/2015/wordml/symex" xmlns:wpg="http://schemas.microsoft.com/office/word/2010/wordprocessingGroup" xmlns:wpi="http://schemas.microsoft.com/office/word/2010/wordprocessingInk" xmlns:wne="http://schemas.microsoft.com/office/word/2006/wordml" xmlns:wps="http://schemas.microsoft.com/office/word/2010/wordprocessingShape" mc:Ignorable="w14 w15 w16se w16cid w16 w16cex w16sdtdh w16sdtfl w16du wp14">
   <w:footnote w:type="separator" w:id="-1">
     <w:p>
       <w:pPr>
@@ -8549,7 +8961,7 @@
 </file>
 
 <file path=word/header1.xml><?xml version="1.0" encoding="utf-8"?>
-<w:hdr xmlns:wpc="http://schemas.microsoft.com/office/word/2010/wordprocessingCanvas" xmlns:cx="http://schemas.microsoft.com/office/drawing/2014/chartex" xmlns:cx1="http://schemas.microsoft.com/office/drawing/2015/9/8/chartex" xmlns:cx2="http://schemas.microsoft.com/office/drawing/2015/10/21/chartex" xmlns:cx3="http://schemas.microsoft.com/office/drawing/2016/5/9/chartex" xmlns:cx4="http://schemas.microsoft.com/office/drawing/2016/5/10/chartex" xmlns:cx5="http://schemas.microsoft.com/office/drawing/2016/5/11/chartex" xmlns:cx6="http://schemas.microsoft.com/office/drawing/2016/5/12/chartex" xmlns:cx7="http://schemas.microsoft.com/office/drawing/2016/5/13/chartex" xmlns:cx8="http://schemas.microsoft.com/office/drawing/2016/5/14/chartex" xmlns:mc="http://schemas.openxmlformats.org/markup-compatibility/2006" xmlns:aink="http://schemas.microsoft.com/office/drawing/2016/ink" xmlns:am3d="http://schemas.microsoft.com/office/drawing/2017/model3d" xmlns:o="urn:schemas-microsoft-com:office:office" xmlns:oel="http://schemas.microsoft.com/office/2019/extlst" xmlns:r="http://schemas.openxmlformats.org/officeDocument/2006/relationships" xmlns:m="http://schemas.openxmlformats.org/officeDocument/2006/math" xmlns:v="urn:schemas-microsoft-com:vml" xmlns:wp14="http://schemas.microsoft.com/office/word/2010/wordprocessingDrawing" xmlns:wp="http://schemas.openxmlformats.org/drawingml/2006/wordprocessingDrawing" xmlns:w10="urn:schemas-microsoft-com:office:word" xmlns:w="http://schemas.openxmlformats.org/wordprocessingml/2006/main" xmlns:w14="http://schemas.microsoft.com/office/word/2010/wordml" xmlns:w15="http://schemas.microsoft.com/office/word/2012/wordml" xmlns:w16cex="http://schemas.microsoft.com/office/word/2018/wordml/cex" xmlns:w16cid="http://schemas.microsoft.com/office/word/2016/wordml/cid" xmlns:w16="http://schemas.microsoft.com/office/word/2018/wordml" xmlns:w16du="http://schemas.microsoft.com/office/word/2023/wordml/word16du" xmlns:w16sdtdh="http://schemas.microsoft.com/office/word/2020/wordml/sdtdatahash" xmlns:w16se="http://schemas.microsoft.com/office/word/2015/wordml/symex" xmlns:wpg="http://schemas.microsoft.com/office/word/2010/wordprocessingGroup" xmlns:wpi="http://schemas.microsoft.com/office/word/2010/wordprocessingInk" xmlns:wne="http://schemas.microsoft.com/office/word/2006/wordml" xmlns:wps="http://schemas.microsoft.com/office/word/2010/wordprocessingShape" mc:Ignorable="w14 w15 w16se w16cid w16 w16cex w16sdtdh w16du wp14">
+<w:hdr xmlns:wpc="http://schemas.microsoft.com/office/word/2010/wordprocessingCanvas" xmlns:cx="http://schemas.microsoft.com/office/drawing/2014/chartex" xmlns:cx1="http://schemas.microsoft.com/office/drawing/2015/9/8/chartex" xmlns:cx2="http://schemas.microsoft.com/office/drawing/2015/10/21/chartex" xmlns:cx3="http://schemas.microsoft.com/office/drawing/2016/5/9/chartex" xmlns:cx4="http://schemas.microsoft.com/office/drawing/2016/5/10/chartex" xmlns:cx5="http://schemas.microsoft.com/office/drawing/2016/5/11/chartex" xmlns:cx6="http://schemas.microsoft.com/office/drawing/2016/5/12/chartex" xmlns:cx7="http://schemas.microsoft.com/office/drawing/2016/5/13/chartex" xmlns:cx8="http://schemas.microsoft.com/office/drawing/2016/5/14/chartex" xmlns:mc="http://schemas.openxmlformats.org/markup-compatibility/2006" xmlns:aink="http://schemas.microsoft.com/office/drawing/2016/ink" xmlns:am3d="http://schemas.microsoft.com/office/drawing/2017/model3d" xmlns:o="urn:schemas-microsoft-com:office:office" xmlns:oel="http://schemas.microsoft.com/office/2019/extlst" xmlns:r="http://schemas.openxmlformats.org/officeDocument/2006/relationships" xmlns:m="http://schemas.openxmlformats.org/officeDocument/2006/math" xmlns:v="urn:schemas-microsoft-com:vml" xmlns:wp14="http://schemas.microsoft.com/office/word/2010/wordprocessingDrawing" xmlns:wp="http://schemas.openxmlformats.org/drawingml/2006/wordprocessingDrawing" xmlns:w10="urn:schemas-microsoft-com:office:word" xmlns:w="http://schemas.openxmlformats.org/wordprocessingml/2006/main" xmlns:w14="http://schemas.microsoft.com/office/word/2010/wordml" xmlns:w15="http://schemas.microsoft.com/office/word/2012/wordml" xmlns:w16cex="http://schemas.microsoft.com/office/word/2018/wordml/cex" xmlns:w16cid="http://schemas.microsoft.com/office/word/2016/wordml/cid" xmlns:w16="http://schemas.microsoft.com/office/word/2018/wordml" xmlns:w16du="http://schemas.microsoft.com/office/word/2023/wordml/word16du" xmlns:w16sdtdh="http://schemas.microsoft.com/office/word/2020/wordml/sdtdatahash" xmlns:w16sdtfl="http://schemas.microsoft.com/office/word/2024/wordml/sdtformatlock" xmlns:w16se="http://schemas.microsoft.com/office/word/2015/wordml/symex" xmlns:wpg="http://schemas.microsoft.com/office/word/2010/wordprocessingGroup" xmlns:wpi="http://schemas.microsoft.com/office/word/2010/wordprocessingInk" xmlns:wne="http://schemas.microsoft.com/office/word/2006/wordml" xmlns:wps="http://schemas.microsoft.com/office/word/2010/wordprocessingShape" mc:Ignorable="w14 w15 w16se w16cid w16 w16cex w16sdtdh w16sdtfl w16du wp14">
   <w:p>
     <w:pPr>
       <w:pStyle w:val="Cabealho"/>
@@ -8559,7 +8971,7 @@
 </file>
 
 <file path=word/header2.xml><?xml version="1.0" encoding="utf-8"?>
-<w:hdr xmlns:wpc="http://schemas.microsoft.com/office/word/2010/wordprocessingCanvas" xmlns:cx="http://schemas.microsoft.com/office/drawing/2014/chartex" xmlns:cx1="http://schemas.microsoft.com/office/drawing/2015/9/8/chartex" xmlns:cx2="http://schemas.microsoft.com/office/drawing/2015/10/21/chartex" xmlns:cx3="http://schemas.microsoft.com/office/drawing/2016/5/9/chartex" xmlns:cx4="http://schemas.microsoft.com/office/drawing/2016/5/10/chartex" xmlns:cx5="http://schemas.microsoft.com/office/drawing/2016/5/11/chartex" xmlns:cx6="http://schemas.microsoft.com/office/drawing/2016/5/12/chartex" xmlns:cx7="http://schemas.microsoft.com/office/drawing/2016/5/13/chartex" xmlns:cx8="http://schemas.microsoft.com/office/drawing/2016/5/14/chartex" xmlns:mc="http://schemas.openxmlformats.org/markup-compatibility/2006" xmlns:aink="http://schemas.microsoft.com/office/drawing/2016/ink" xmlns:am3d="http://schemas.microsoft.com/office/drawing/2017/model3d" xmlns:o="urn:schemas-microsoft-com:office:office" xmlns:oel="http://schemas.microsoft.com/office/2019/extlst" xmlns:r="http://schemas.openxmlformats.org/officeDocument/2006/relationships" xmlns:m="http://schemas.openxmlformats.org/officeDocument/2006/math" xmlns:v="urn:schemas-microsoft-com:vml" xmlns:wp14="http://schemas.microsoft.com/office/word/2010/wordprocessingDrawing" xmlns:wp="http://schemas.openxmlformats.org/drawingml/2006/wordprocessingDrawing" xmlns:w10="urn:schemas-microsoft-com:office:word" xmlns:w="http://schemas.openxmlformats.org/wordprocessingml/2006/main" xmlns:w14="http://schemas.microsoft.com/office/word/2010/wordml" xmlns:w15="http://schemas.microsoft.com/office/word/2012/wordml" xmlns:w16cex="http://schemas.microsoft.com/office/word/2018/wordml/cex" xmlns:w16cid="http://schemas.microsoft.com/office/word/2016/wordml/cid" xmlns:w16="http://schemas.microsoft.com/office/word/2018/wordml" xmlns:w16du="http://schemas.microsoft.com/office/word/2023/wordml/word16du" xmlns:w16sdtdh="http://schemas.microsoft.com/office/word/2020/wordml/sdtdatahash" xmlns:w16se="http://schemas.microsoft.com/office/word/2015/wordml/symex" xmlns:wpg="http://schemas.microsoft.com/office/word/2010/wordprocessingGroup" xmlns:wpi="http://schemas.microsoft.com/office/word/2010/wordprocessingInk" xmlns:wne="http://schemas.microsoft.com/office/word/2006/wordml" xmlns:wps="http://schemas.microsoft.com/office/word/2010/wordprocessingShape" mc:Ignorable="w14 w15 w16se w16cid w16 w16cex w16sdtdh w16du wp14">
+<w:hdr xmlns:wpc="http://schemas.microsoft.com/office/word/2010/wordprocessingCanvas" xmlns:cx="http://schemas.microsoft.com/office/drawing/2014/chartex" xmlns:cx1="http://schemas.microsoft.com/office/drawing/2015/9/8/chartex" xmlns:cx2="http://schemas.microsoft.com/office/drawing/2015/10/21/chartex" xmlns:cx3="http://schemas.microsoft.com/office/drawing/2016/5/9/chartex" xmlns:cx4="http://schemas.microsoft.com/office/drawing/2016/5/10/chartex" xmlns:cx5="http://schemas.microsoft.com/office/drawing/2016/5/11/chartex" xmlns:cx6="http://schemas.microsoft.com/office/drawing/2016/5/12/chartex" xmlns:cx7="http://schemas.microsoft.com/office/drawing/2016/5/13/chartex" xmlns:cx8="http://schemas.microsoft.com/office/drawing/2016/5/14/chartex" xmlns:mc="http://schemas.openxmlformats.org/markup-compatibility/2006" xmlns:aink="http://schemas.microsoft.com/office/drawing/2016/ink" xmlns:am3d="http://schemas.microsoft.com/office/drawing/2017/model3d" xmlns:o="urn:schemas-microsoft-com:office:office" xmlns:oel="http://schemas.microsoft.com/office/2019/extlst" xmlns:r="http://schemas.openxmlformats.org/officeDocument/2006/relationships" xmlns:m="http://schemas.openxmlformats.org/officeDocument/2006/math" xmlns:v="urn:schemas-microsoft-com:vml" xmlns:wp14="http://schemas.microsoft.com/office/word/2010/wordprocessingDrawing" xmlns:wp="http://schemas.openxmlformats.org/drawingml/2006/wordprocessingDrawing" xmlns:w10="urn:schemas-microsoft-com:office:word" xmlns:w="http://schemas.openxmlformats.org/wordprocessingml/2006/main" xmlns:w14="http://schemas.microsoft.com/office/word/2010/wordml" xmlns:w15="http://schemas.microsoft.com/office/word/2012/wordml" xmlns:w16cex="http://schemas.microsoft.com/office/word/2018/wordml/cex" xmlns:w16cid="http://schemas.microsoft.com/office/word/2016/wordml/cid" xmlns:w16="http://schemas.microsoft.com/office/word/2018/wordml" xmlns:w16du="http://schemas.microsoft.com/office/word/2023/wordml/word16du" xmlns:w16sdtdh="http://schemas.microsoft.com/office/word/2020/wordml/sdtdatahash" xmlns:w16sdtfl="http://schemas.microsoft.com/office/word/2024/wordml/sdtformatlock" xmlns:w16se="http://schemas.microsoft.com/office/word/2015/wordml/symex" xmlns:wpg="http://schemas.microsoft.com/office/word/2010/wordprocessingGroup" xmlns:wpi="http://schemas.microsoft.com/office/word/2010/wordprocessingInk" xmlns:wne="http://schemas.microsoft.com/office/word/2006/wordml" xmlns:wps="http://schemas.microsoft.com/office/word/2010/wordprocessingShape" mc:Ignorable="w14 w15 w16se w16cid w16 w16cex w16sdtdh w16sdtfl w16du wp14">
   <w:p>
     <w:pPr>
       <w:pStyle w:val="Cabealho"/>
@@ -8569,7 +8981,7 @@
 </file>
 
 <file path=word/header3.xml><?xml version="1.0" encoding="utf-8"?>
-<w:hdr xmlns:wpc="http://schemas.microsoft.com/office/word/2010/wordprocessingCanvas" xmlns:cx="http://schemas.microsoft.com/office/drawing/2014/chartex" xmlns:cx1="http://schemas.microsoft.com/office/drawing/2015/9/8/chartex" xmlns:cx2="http://schemas.microsoft.com/office/drawing/2015/10/21/chartex" xmlns:cx3="http://schemas.microsoft.com/office/drawing/2016/5/9/chartex" xmlns:cx4="http://schemas.microsoft.com/office/drawing/2016/5/10/chartex" xmlns:cx5="http://schemas.microsoft.com/office/drawing/2016/5/11/chartex" xmlns:cx6="http://schemas.microsoft.com/office/drawing/2016/5/12/chartex" xmlns:cx7="http://schemas.microsoft.com/office/drawing/2016/5/13/chartex" xmlns:cx8="http://schemas.microsoft.com/office/drawing/2016/5/14/chartex" xmlns:mc="http://schemas.openxmlformats.org/markup-compatibility/2006" xmlns:aink="http://schemas.microsoft.com/office/drawing/2016/ink" xmlns:am3d="http://schemas.microsoft.com/office/drawing/2017/model3d" xmlns:o="urn:schemas-microsoft-com:office:office" xmlns:oel="http://schemas.microsoft.com/office/2019/extlst" xmlns:r="http://schemas.openxmlformats.org/officeDocument/2006/relationships" xmlns:m="http://schemas.openxmlformats.org/officeDocument/2006/math" xmlns:v="urn:schemas-microsoft-com:vml" xmlns:wp14="http://schemas.microsoft.com/office/word/2010/wordprocessingDrawing" xmlns:wp="http://schemas.openxmlformats.org/drawingml/2006/wordprocessingDrawing" xmlns:w10="urn:schemas-microsoft-com:office:word" xmlns:w="http://schemas.openxmlformats.org/wordprocessingml/2006/main" xmlns:w14="http://schemas.microsoft.com/office/word/2010/wordml" xmlns:w15="http://schemas.microsoft.com/office/word/2012/wordml" xmlns:w16cex="http://schemas.microsoft.com/office/word/2018/wordml/cex" xmlns:w16cid="http://schemas.microsoft.com/office/word/2016/wordml/cid" xmlns:w16="http://schemas.microsoft.com/office/word/2018/wordml" xmlns:w16du="http://schemas.microsoft.com/office/word/2023/wordml/word16du" xmlns:w16sdtdh="http://schemas.microsoft.com/office/word/2020/wordml/sdtdatahash" xmlns:w16se="http://schemas.microsoft.com/office/word/2015/wordml/symex" xmlns:wpg="http://schemas.microsoft.com/office/word/2010/wordprocessingGroup" xmlns:wpi="http://schemas.microsoft.com/office/word/2010/wordprocessingInk" xmlns:wne="http://schemas.microsoft.com/office/word/2006/wordml" xmlns:wps="http://schemas.microsoft.com/office/word/2010/wordprocessingShape" mc:Ignorable="w14 w15 w16se w16cid w16 w16cex w16sdtdh w16du wp14">
+<w:hdr xmlns:wpc="http://schemas.microsoft.com/office/word/2010/wordprocessingCanvas" xmlns:cx="http://schemas.microsoft.com/office/drawing/2014/chartex" xmlns:cx1="http://schemas.microsoft.com/office/drawing/2015/9/8/chartex" xmlns:cx2="http://schemas.microsoft.com/office/drawing/2015/10/21/chartex" xmlns:cx3="http://schemas.microsoft.com/office/drawing/2016/5/9/chartex" xmlns:cx4="http://schemas.microsoft.com/office/drawing/2016/5/10/chartex" xmlns:cx5="http://schemas.microsoft.com/office/drawing/2016/5/11/chartex" xmlns:cx6="http://schemas.microsoft.com/office/drawing/2016/5/12/chartex" xmlns:cx7="http://schemas.microsoft.com/office/drawing/2016/5/13/chartex" xmlns:cx8="http://schemas.microsoft.com/office/drawing/2016/5/14/chartex" xmlns:mc="http://schemas.openxmlformats.org/markup-compatibility/2006" xmlns:aink="http://schemas.microsoft.com/office/drawing/2016/ink" xmlns:am3d="http://schemas.microsoft.com/office/drawing/2017/model3d" xmlns:o="urn:schemas-microsoft-com:office:office" xmlns:oel="http://schemas.microsoft.com/office/2019/extlst" xmlns:r="http://schemas.openxmlformats.org/officeDocument/2006/relationships" xmlns:m="http://schemas.openxmlformats.org/officeDocument/2006/math" xmlns:v="urn:schemas-microsoft-com:vml" xmlns:wp14="http://schemas.microsoft.com/office/word/2010/wordprocessingDrawing" xmlns:wp="http://schemas.openxmlformats.org/drawingml/2006/wordprocessingDrawing" xmlns:w10="urn:schemas-microsoft-com:office:word" xmlns:w="http://schemas.openxmlformats.org/wordprocessingml/2006/main" xmlns:w14="http://schemas.microsoft.com/office/word/2010/wordml" xmlns:w15="http://schemas.microsoft.com/office/word/2012/wordml" xmlns:w16cex="http://schemas.microsoft.com/office/word/2018/wordml/cex" xmlns:w16cid="http://schemas.microsoft.com/office/word/2016/wordml/cid" xmlns:w16="http://schemas.microsoft.com/office/word/2018/wordml" xmlns:w16du="http://schemas.microsoft.com/office/word/2023/wordml/word16du" xmlns:w16sdtdh="http://schemas.microsoft.com/office/word/2020/wordml/sdtdatahash" xmlns:w16sdtfl="http://schemas.microsoft.com/office/word/2024/wordml/sdtformatlock" xmlns:w16se="http://schemas.microsoft.com/office/word/2015/wordml/symex" xmlns:wpg="http://schemas.microsoft.com/office/word/2010/wordprocessingGroup" xmlns:wpi="http://schemas.microsoft.com/office/word/2010/wordprocessingInk" xmlns:wne="http://schemas.microsoft.com/office/word/2006/wordml" xmlns:wps="http://schemas.microsoft.com/office/word/2010/wordprocessingShape" mc:Ignorable="w14 w15 w16se w16cid w16 w16cex w16sdtdh w16sdtfl w16du wp14">
   <w:p>
     <w:pPr>
       <w:pStyle w:val="Cabealho"/>
@@ -8591,60 +9003,330 @@
 </file>
 
 <file path=word/numbering.xml><?xml version="1.0" encoding="utf-8"?>
-<w:numbering xmlns:wpc="http://schemas.microsoft.com/office/word/2010/wordprocessingCanvas" xmlns:cx="http://schemas.microsoft.com/office/drawing/2014/chartex" xmlns:cx1="http://schemas.microsoft.com/office/drawing/2015/9/8/chartex" xmlns:cx2="http://schemas.microsoft.com/office/drawing/2015/10/21/chartex" xmlns:cx3="http://schemas.microsoft.com/office/drawing/2016/5/9/chartex" xmlns:cx4="http://schemas.microsoft.com/office/drawing/2016/5/10/chartex" xmlns:cx5="http://schemas.microsoft.com/office/drawing/2016/5/11/chartex" xmlns:cx6="http://schemas.microsoft.com/office/drawing/2016/5/12/chartex" xmlns:cx7="http://schemas.microsoft.com/office/drawing/2016/5/13/chartex" xmlns:cx8="http://schemas.microsoft.com/office/drawing/2016/5/14/chartex" xmlns:mc="http://schemas.openxmlformats.org/markup-compatibility/2006" xmlns:aink="http://schemas.microsoft.com/office/drawing/2016/ink" xmlns:am3d="http://schemas.microsoft.com/office/drawing/2017/model3d" xmlns:o="urn:schemas-microsoft-com:office:office" xmlns:oel="http://schemas.microsoft.com/office/2019/extlst" xmlns:r="http://schemas.openxmlformats.org/officeDocument/2006/relationships" xmlns:m="http://schemas.openxmlformats.org/officeDocument/2006/math" xmlns:v="urn:schemas-microsoft-com:vml" xmlns:wp14="http://schemas.microsoft.com/office/word/2010/wordprocessingDrawing" xmlns:wp="http://schemas.openxmlformats.org/drawingml/2006/wordprocessingDrawing" xmlns:w10="urn:schemas-microsoft-com:office:word" xmlns:w="http://schemas.openxmlformats.org/wordprocessingml/2006/main" xmlns:w14="http://schemas.microsoft.com/office/word/2010/wordml" xmlns:w15="http://schemas.microsoft.com/office/word/2012/wordml" xmlns:w16cex="http://schemas.microsoft.com/office/word/2018/wordml/cex" xmlns:w16cid="http://schemas.microsoft.com/office/word/2016/wordml/cid" xmlns:w16="http://schemas.microsoft.com/office/word/2018/wordml" xmlns:w16du="http://schemas.microsoft.com/office/word/2023/wordml/word16du" xmlns:w16sdtdh="http://schemas.microsoft.com/office/word/2020/wordml/sdtdatahash" xmlns:w16se="http://schemas.microsoft.com/office/word/2015/wordml/symex" xmlns:wpg="http://schemas.microsoft.com/office/word/2010/wordprocessingGroup" xmlns:wpi="http://schemas.microsoft.com/office/word/2010/wordprocessingInk" xmlns:wne="http://schemas.microsoft.com/office/word/2006/wordml" xmlns:wps="http://schemas.microsoft.com/office/word/2010/wordprocessingShape" mc:Ignorable="w14 w15 w16se w16cid w16 w16cex w16sdtdh w16du wp14">
+<w:numbering xmlns:wpc="http://schemas.microsoft.com/office/word/2010/wordprocessingCanvas" xmlns:cx="http://schemas.microsoft.com/office/drawing/2014/chartex" xmlns:cx1="http://schemas.microsoft.com/office/drawing/2015/9/8/chartex" xmlns:cx2="http://schemas.microsoft.com/office/drawing/2015/10/21/chartex" xmlns:cx3="http://schemas.microsoft.com/office/drawing/2016/5/9/chartex" xmlns:cx4="http://schemas.microsoft.com/office/drawing/2016/5/10/chartex" xmlns:cx5="http://schemas.microsoft.com/office/drawing/2016/5/11/chartex" xmlns:cx6="http://schemas.microsoft.com/office/drawing/2016/5/12/chartex" xmlns:cx7="http://schemas.microsoft.com/office/drawing/2016/5/13/chartex" xmlns:cx8="http://schemas.microsoft.com/office/drawing/2016/5/14/chartex" xmlns:mc="http://schemas.openxmlformats.org/markup-compatibility/2006" xmlns:aink="http://schemas.microsoft.com/office/drawing/2016/ink" xmlns:am3d="http://schemas.microsoft.com/office/drawing/2017/model3d" xmlns:o="urn:schemas-microsoft-com:office:office" xmlns:oel="http://schemas.microsoft.com/office/2019/extlst" xmlns:r="http://schemas.openxmlformats.org/officeDocument/2006/relationships" xmlns:m="http://schemas.openxmlformats.org/officeDocument/2006/math" xmlns:v="urn:schemas-microsoft-com:vml" xmlns:wp14="http://schemas.microsoft.com/office/word/2010/wordprocessingDrawing" xmlns:wp="http://schemas.openxmlformats.org/drawingml/2006/wordprocessingDrawing" xmlns:w10="urn:schemas-microsoft-com:office:word" xmlns:w="http://schemas.openxmlformats.org/wordprocessingml/2006/main" xmlns:w14="http://schemas.microsoft.com/office/word/2010/wordml" xmlns:w15="http://schemas.microsoft.com/office/word/2012/wordml" xmlns:w16cex="http://schemas.microsoft.com/office/word/2018/wordml/cex" xmlns:w16cid="http://schemas.microsoft.com/office/word/2016/wordml/cid" xmlns:w16="http://schemas.microsoft.com/office/word/2018/wordml" xmlns:w16du="http://schemas.microsoft.com/office/word/2023/wordml/word16du" xmlns:w16sdtdh="http://schemas.microsoft.com/office/word/2020/wordml/sdtdatahash" xmlns:w16sdtfl="http://schemas.microsoft.com/office/word/2024/wordml/sdtformatlock" xmlns:w16se="http://schemas.microsoft.com/office/word/2015/wordml/symex" xmlns:wpg="http://schemas.microsoft.com/office/word/2010/wordprocessingGroup" xmlns:wpi="http://schemas.microsoft.com/office/word/2010/wordprocessingInk" xmlns:wne="http://schemas.microsoft.com/office/word/2006/wordml" xmlns:wps="http://schemas.microsoft.com/office/word/2010/wordprocessingShape" mc:Ignorable="w14 w15 w16se w16cid w16 w16cex w16sdtdh w16sdtfl w16du wp14">
   <w:numPicBullet w:numPicBulletId="0">
-    <w:pict>
-      <v:shapetype id="_x0000_t75" coordsize="21600,21600" o:spt="75" o:preferrelative="t" path="m@4@5l@4@11@9@11@9@5xe" filled="f" stroked="f">
-        <v:stroke joinstyle="miter"/>
-        <v:formulas>
-          <v:f eqn="if lineDrawn pixelLineWidth 0"/>
-          <v:f eqn="sum @0 1 0"/>
-          <v:f eqn="sum 0 0 @1"/>
-          <v:f eqn="prod @2 1 2"/>
-          <v:f eqn="prod @3 21600 pixelWidth"/>
-          <v:f eqn="prod @3 21600 pixelHeight"/>
-          <v:f eqn="sum @0 0 1"/>
-          <v:f eqn="prod @6 1 2"/>
-          <v:f eqn="prod @7 21600 pixelWidth"/>
-          <v:f eqn="sum @8 21600 0"/>
-          <v:f eqn="prod @7 21600 pixelHeight"/>
-          <v:f eqn="sum @10 21600 0"/>
-        </v:formulas>
-        <v:path o:extrusionok="f" gradientshapeok="t" o:connecttype="rect"/>
-        <o:lock v:ext="edit" aspectratio="t"/>
-      </v:shapetype>
-      <v:shape id="_x0000_i1251" type="#_x0000_t75" style="width:1023.6pt;height:499.55pt" o:bullet="t">
-        <v:imagedata r:id="rId1" o:title="Lagarto"/>
-      </v:shape>
-    </w:pict>
+    <mc:AlternateContent>
+      <mc:Choice Requires="v">
+        <w:pict>
+          <v:shapetype w14:anchorId="3191B2F3" id="_x0000_t75" coordsize="21600,21600" o:spt="75" o:preferrelative="t" path="m@4@5l@4@11@9@11@9@5xe" filled="f" stroked="f">
+            <v:stroke joinstyle="miter"/>
+            <v:formulas>
+              <v:f eqn="if lineDrawn pixelLineWidth 0"/>
+              <v:f eqn="sum @0 1 0"/>
+              <v:f eqn="sum 0 0 @1"/>
+              <v:f eqn="prod @2 1 2"/>
+              <v:f eqn="prod @3 21600 pixelWidth"/>
+              <v:f eqn="prod @3 21600 pixelHeight"/>
+              <v:f eqn="sum @0 0 1"/>
+              <v:f eqn="prod @6 1 2"/>
+              <v:f eqn="prod @7 21600 pixelWidth"/>
+              <v:f eqn="sum @8 21600 0"/>
+              <v:f eqn="prod @7 21600 pixelHeight"/>
+              <v:f eqn="sum @10 21600 0"/>
+            </v:formulas>
+            <v:path o:extrusionok="f" gradientshapeok="t" o:connecttype="rect"/>
+            <o:lock v:ext="edit" aspectratio="t"/>
+          </v:shapetype>
+          <v:shape id="Imagem 328979414" o:spid="_x0000_i1025" type="#_x0000_t75" style="width:1023.6pt;height:499.2pt;visibility:visible;mso-wrap-style:square">
+            <v:imagedata r:id="rId1" o:title=""/>
+          </v:shape>
+        </w:pict>
+      </mc:Choice>
+      <mc:Fallback>
+        <w:drawing>
+          <wp:inline distT="0" distB="0" distL="0" distR="0" wp14:anchorId="79C1AC87" wp14:editId="1604B740">
+            <wp:extent cx="12999720" cy="6339840"/>
+            <wp:effectExtent l="0" t="0" r="0" b="0"/>
+            <wp:docPr id="328979414" name="Imagem 328979414"/>
+            <wp:cNvGraphicFramePr>
+              <a:graphicFrameLocks xmlns:a="http://schemas.openxmlformats.org/drawingml/2006/main" noChangeAspect="1"/>
+            </wp:cNvGraphicFramePr>
+            <a:graphic xmlns:a="http://schemas.openxmlformats.org/drawingml/2006/main">
+              <a:graphicData uri="http://schemas.openxmlformats.org/drawingml/2006/picture">
+                <pic:pic xmlns:pic="http://schemas.openxmlformats.org/drawingml/2006/picture">
+                  <pic:nvPicPr>
+                    <pic:cNvPr id="0" name="Picture -1023"/>
+                    <pic:cNvPicPr>
+                      <a:picLocks noChangeAspect="1" noChangeArrowheads="1"/>
+                    </pic:cNvPicPr>
+                  </pic:nvPicPr>
+                  <pic:blipFill>
+                    <a:blip r:embed="rId2">
+                      <a:extLst>
+                        <a:ext uri="{28A0092B-C50C-407E-A947-70E740481C1C}">
+                          <a14:useLocalDpi xmlns:a14="http://schemas.microsoft.com/office/drawing/2010/main" val="0"/>
+                        </a:ext>
+                      </a:extLst>
+                    </a:blip>
+                    <a:srcRect/>
+                    <a:stretch>
+                      <a:fillRect/>
+                    </a:stretch>
+                  </pic:blipFill>
+                  <pic:spPr bwMode="auto">
+                    <a:xfrm>
+                      <a:off x="0" y="0"/>
+                      <a:ext cx="12999720" cy="6339840"/>
+                    </a:xfrm>
+                    <a:prstGeom prst="rect">
+                      <a:avLst/>
+                    </a:prstGeom>
+                    <a:noFill/>
+                    <a:ln>
+                      <a:noFill/>
+                    </a:ln>
+                  </pic:spPr>
+                </pic:pic>
+              </a:graphicData>
+            </a:graphic>
+          </wp:inline>
+        </w:drawing>
+      </mc:Fallback>
+    </mc:AlternateContent>
   </w:numPicBullet>
   <w:numPicBullet w:numPicBulletId="1">
-    <w:pict>
-      <v:shape id="_x0000_i1252" type="#_x0000_t75" style="width:489.15pt;height:455.75pt" o:bullet="t">
-        <v:imagedata r:id="rId2" o:title="Lagarto"/>
-      </v:shape>
-    </w:pict>
+    <mc:AlternateContent>
+      <mc:Choice Requires="v">
+        <w:pict>
+          <v:shape w14:anchorId="33452E42" id="Imagem 1662224436" o:spid="_x0000_i1025" type="#_x0000_t75" style="width:489pt;height:456pt;visibility:visible;mso-wrap-style:square">
+            <v:imagedata r:id="rId3" o:title=""/>
+          </v:shape>
+        </w:pict>
+      </mc:Choice>
+      <mc:Fallback>
+        <w:drawing>
+          <wp:inline distT="0" distB="0" distL="0" distR="0" wp14:anchorId="4DF6BDA2" wp14:editId="0DD5D036">
+            <wp:extent cx="6210300" cy="5791200"/>
+            <wp:effectExtent l="0" t="0" r="0" b="0"/>
+            <wp:docPr id="1662224436" name="Imagem 1662224436"/>
+            <wp:cNvGraphicFramePr>
+              <a:graphicFrameLocks xmlns:a="http://schemas.openxmlformats.org/drawingml/2006/main" noChangeAspect="1"/>
+            </wp:cNvGraphicFramePr>
+            <a:graphic xmlns:a="http://schemas.openxmlformats.org/drawingml/2006/main">
+              <a:graphicData uri="http://schemas.openxmlformats.org/drawingml/2006/picture">
+                <pic:pic xmlns:pic="http://schemas.openxmlformats.org/drawingml/2006/picture">
+                  <pic:nvPicPr>
+                    <pic:cNvPr id="0" name="Picture -1022"/>
+                    <pic:cNvPicPr>
+                      <a:picLocks noChangeAspect="1" noChangeArrowheads="1"/>
+                    </pic:cNvPicPr>
+                  </pic:nvPicPr>
+                  <pic:blipFill>
+                    <a:blip r:embed="rId4">
+                      <a:extLst>
+                        <a:ext uri="{28A0092B-C50C-407E-A947-70E740481C1C}">
+                          <a14:useLocalDpi xmlns:a14="http://schemas.microsoft.com/office/drawing/2010/main" val="0"/>
+                        </a:ext>
+                      </a:extLst>
+                    </a:blip>
+                    <a:srcRect/>
+                    <a:stretch>
+                      <a:fillRect/>
+                    </a:stretch>
+                  </pic:blipFill>
+                  <pic:spPr bwMode="auto">
+                    <a:xfrm>
+                      <a:off x="0" y="0"/>
+                      <a:ext cx="6210300" cy="5791200"/>
+                    </a:xfrm>
+                    <a:prstGeom prst="rect">
+                      <a:avLst/>
+                    </a:prstGeom>
+                    <a:noFill/>
+                    <a:ln>
+                      <a:noFill/>
+                    </a:ln>
+                  </pic:spPr>
+                </pic:pic>
+              </a:graphicData>
+            </a:graphic>
+          </wp:inline>
+        </w:drawing>
+      </mc:Fallback>
+    </mc:AlternateContent>
   </w:numPicBullet>
   <w:numPicBullet w:numPicBulletId="2">
-    <w:pict>
-      <v:shape id="_x0000_i1253" type="#_x0000_t75" style="width:449.05pt;height:446.1pt" o:bullet="t">
-        <v:imagedata r:id="rId3" o:title="Lagarto"/>
-      </v:shape>
-    </w:pict>
+    <mc:AlternateContent>
+      <mc:Choice Requires="v">
+        <w:pict>
+          <v:shape w14:anchorId="7E695D7C" id="Imagem 1808086839" o:spid="_x0000_i1025" type="#_x0000_t75" style="width:448.8pt;height:445.8pt;visibility:visible;mso-wrap-style:square">
+            <v:imagedata r:id="rId5" o:title=""/>
+          </v:shape>
+        </w:pict>
+      </mc:Choice>
+      <mc:Fallback>
+        <w:drawing>
+          <wp:inline distT="0" distB="0" distL="0" distR="0" wp14:anchorId="5EA171B8" wp14:editId="72949255">
+            <wp:extent cx="5699760" cy="5661660"/>
+            <wp:effectExtent l="0" t="0" r="0" b="0"/>
+            <wp:docPr id="1808086839" name="Imagem 1808086839"/>
+            <wp:cNvGraphicFramePr>
+              <a:graphicFrameLocks xmlns:a="http://schemas.openxmlformats.org/drawingml/2006/main" noChangeAspect="1"/>
+            </wp:cNvGraphicFramePr>
+            <a:graphic xmlns:a="http://schemas.openxmlformats.org/drawingml/2006/main">
+              <a:graphicData uri="http://schemas.openxmlformats.org/drawingml/2006/picture">
+                <pic:pic xmlns:pic="http://schemas.openxmlformats.org/drawingml/2006/picture">
+                  <pic:nvPicPr>
+                    <pic:cNvPr id="0" name="Picture -1021"/>
+                    <pic:cNvPicPr>
+                      <a:picLocks noChangeAspect="1" noChangeArrowheads="1"/>
+                    </pic:cNvPicPr>
+                  </pic:nvPicPr>
+                  <pic:blipFill>
+                    <a:blip r:embed="rId6">
+                      <a:extLst>
+                        <a:ext uri="{28A0092B-C50C-407E-A947-70E740481C1C}">
+                          <a14:useLocalDpi xmlns:a14="http://schemas.microsoft.com/office/drawing/2010/main" val="0"/>
+                        </a:ext>
+                      </a:extLst>
+                    </a:blip>
+                    <a:srcRect/>
+                    <a:stretch>
+                      <a:fillRect/>
+                    </a:stretch>
+                  </pic:blipFill>
+                  <pic:spPr bwMode="auto">
+                    <a:xfrm>
+                      <a:off x="0" y="0"/>
+                      <a:ext cx="5699760" cy="5661660"/>
+                    </a:xfrm>
+                    <a:prstGeom prst="rect">
+                      <a:avLst/>
+                    </a:prstGeom>
+                    <a:noFill/>
+                    <a:ln>
+                      <a:noFill/>
+                    </a:ln>
+                  </pic:spPr>
+                </pic:pic>
+              </a:graphicData>
+            </a:graphic>
+          </wp:inline>
+        </w:drawing>
+      </mc:Fallback>
+    </mc:AlternateContent>
   </w:numPicBullet>
   <w:numPicBullet w:numPicBulletId="3">
-    <w:pict>
-      <v:shape id="_x0000_i1254" type="#_x0000_t75" style="width:671.75pt;height:668.8pt" o:bullet="t">
-        <v:imagedata r:id="rId4" o:title="Lagarto_aumentado"/>
-      </v:shape>
-    </w:pict>
+    <mc:AlternateContent>
+      <mc:Choice Requires="v">
+        <w:pict>
+          <v:shape w14:anchorId="5B7A8D04" id="Imagem 67903152" o:spid="_x0000_i1025" type="#_x0000_t75" style="width:672pt;height:669pt;visibility:visible;mso-wrap-style:square">
+            <v:imagedata r:id="rId7" o:title=""/>
+          </v:shape>
+        </w:pict>
+      </mc:Choice>
+      <mc:Fallback>
+        <w:drawing>
+          <wp:inline distT="0" distB="0" distL="0" distR="0" wp14:anchorId="48BEB5B3" wp14:editId="574D6061">
+            <wp:extent cx="8534400" cy="8496300"/>
+            <wp:effectExtent l="0" t="0" r="0" b="0"/>
+            <wp:docPr id="67903152" name="Imagem 67903152"/>
+            <wp:cNvGraphicFramePr>
+              <a:graphicFrameLocks xmlns:a="http://schemas.openxmlformats.org/drawingml/2006/main" noChangeAspect="1"/>
+            </wp:cNvGraphicFramePr>
+            <a:graphic xmlns:a="http://schemas.openxmlformats.org/drawingml/2006/main">
+              <a:graphicData uri="http://schemas.openxmlformats.org/drawingml/2006/picture">
+                <pic:pic xmlns:pic="http://schemas.openxmlformats.org/drawingml/2006/picture">
+                  <pic:nvPicPr>
+                    <pic:cNvPr id="0" name="Picture -1020"/>
+                    <pic:cNvPicPr>
+                      <a:picLocks noChangeAspect="1" noChangeArrowheads="1"/>
+                    </pic:cNvPicPr>
+                  </pic:nvPicPr>
+                  <pic:blipFill>
+                    <a:blip r:embed="rId8">
+                      <a:extLst>
+                        <a:ext uri="{28A0092B-C50C-407E-A947-70E740481C1C}">
+                          <a14:useLocalDpi xmlns:a14="http://schemas.microsoft.com/office/drawing/2010/main" val="0"/>
+                        </a:ext>
+                      </a:extLst>
+                    </a:blip>
+                    <a:srcRect/>
+                    <a:stretch>
+                      <a:fillRect/>
+                    </a:stretch>
+                  </pic:blipFill>
+                  <pic:spPr bwMode="auto">
+                    <a:xfrm>
+                      <a:off x="0" y="0"/>
+                      <a:ext cx="8534400" cy="8496300"/>
+                    </a:xfrm>
+                    <a:prstGeom prst="rect">
+                      <a:avLst/>
+                    </a:prstGeom>
+                    <a:noFill/>
+                    <a:ln>
+                      <a:noFill/>
+                    </a:ln>
+                  </pic:spPr>
+                </pic:pic>
+              </a:graphicData>
+            </a:graphic>
+          </wp:inline>
+        </w:drawing>
+      </mc:Fallback>
+    </mc:AlternateContent>
   </w:numPicBullet>
   <w:numPicBullet w:numPicBulletId="4">
-    <w:pict>
-      <v:shape id="_x0000_i1255" type="#_x0000_t75" style="width:1344.25pt;height:1338.3pt" o:bullet="t">
-        <v:imagedata r:id="rId5" o:title="Lagarto_maior"/>
-      </v:shape>
-    </w:pict>
+    <mc:AlternateContent>
+      <mc:Choice Requires="v">
+        <w:pict>
+          <v:shape w14:anchorId="02C3C532" id="Imagem 930441160" o:spid="_x0000_i1025" type="#_x0000_t75" style="width:1344pt;height:1338pt;visibility:visible;mso-wrap-style:square">
+            <v:imagedata r:id="rId9" o:title=""/>
+          </v:shape>
+        </w:pict>
+      </mc:Choice>
+      <mc:Fallback>
+        <w:drawing>
+          <wp:inline distT="0" distB="0" distL="0" distR="0" wp14:anchorId="4E774699" wp14:editId="50DC41DC">
+            <wp:extent cx="17068800" cy="16992600"/>
+            <wp:effectExtent l="0" t="0" r="0" b="0"/>
+            <wp:docPr id="930441160" name="Imagem 930441160"/>
+            <wp:cNvGraphicFramePr>
+              <a:graphicFrameLocks xmlns:a="http://schemas.openxmlformats.org/drawingml/2006/main" noChangeAspect="1"/>
+            </wp:cNvGraphicFramePr>
+            <a:graphic xmlns:a="http://schemas.openxmlformats.org/drawingml/2006/main">
+              <a:graphicData uri="http://schemas.openxmlformats.org/drawingml/2006/picture">
+                <pic:pic xmlns:pic="http://schemas.openxmlformats.org/drawingml/2006/picture">
+                  <pic:nvPicPr>
+                    <pic:cNvPr id="0" name="Picture -1019"/>
+                    <pic:cNvPicPr>
+                      <a:picLocks noChangeAspect="1" noChangeArrowheads="1"/>
+                    </pic:cNvPicPr>
+                  </pic:nvPicPr>
+                  <pic:blipFill>
+                    <a:blip r:embed="rId10">
+                      <a:extLst>
+                        <a:ext uri="{28A0092B-C50C-407E-A947-70E740481C1C}">
+                          <a14:useLocalDpi xmlns:a14="http://schemas.microsoft.com/office/drawing/2010/main" val="0"/>
+                        </a:ext>
+                      </a:extLst>
+                    </a:blip>
+                    <a:srcRect/>
+                    <a:stretch>
+                      <a:fillRect/>
+                    </a:stretch>
+                  </pic:blipFill>
+                  <pic:spPr bwMode="auto">
+                    <a:xfrm>
+                      <a:off x="0" y="0"/>
+                      <a:ext cx="17068800" cy="16992600"/>
+                    </a:xfrm>
+                    <a:prstGeom prst="rect">
+                      <a:avLst/>
+                    </a:prstGeom>
+                    <a:noFill/>
+                    <a:ln>
+                      <a:noFill/>
+                    </a:ln>
+                  </pic:spPr>
+                </pic:pic>
+              </a:graphicData>
+            </a:graphic>
+          </wp:inline>
+        </w:drawing>
+      </mc:Fallback>
+    </mc:AlternateContent>
   </w:numPicBullet>
   <w:abstractNum w:abstractNumId="0" w15:restartNumberingAfterBreak="0">
     <w:nsid w:val="06E075B7"/>
@@ -10768,6 +11450,119 @@
     </w:lvl>
   </w:abstractNum>
   <w:abstractNum w:abstractNumId="19" w15:restartNumberingAfterBreak="0">
+    <w:nsid w:val="69F640F2"/>
+    <w:multiLevelType w:val="hybridMultilevel"/>
+    <w:tmpl w:val="9B047BDE"/>
+    <w:lvl w:ilvl="0" w:tplc="04160001">
+      <w:start w:val="1"/>
+      <w:numFmt w:val="bullet"/>
+      <w:lvlText w:val=""/>
+      <w:lvlJc w:val="left"/>
+      <w:pPr>
+        <w:ind w:left="720" w:hanging="360"/>
+      </w:pPr>
+      <w:rPr>
+        <w:rFonts w:ascii="Symbol" w:hAnsi="Symbol" w:hint="default"/>
+      </w:rPr>
+    </w:lvl>
+    <w:lvl w:ilvl="1" w:tplc="04160003" w:tentative="1">
+      <w:start w:val="1"/>
+      <w:numFmt w:val="bullet"/>
+      <w:lvlText w:val="o"/>
+      <w:lvlJc w:val="left"/>
+      <w:pPr>
+        <w:ind w:left="1440" w:hanging="360"/>
+      </w:pPr>
+      <w:rPr>
+        <w:rFonts w:ascii="Courier New" w:hAnsi="Courier New" w:cs="Courier New" w:hint="default"/>
+      </w:rPr>
+    </w:lvl>
+    <w:lvl w:ilvl="2" w:tplc="04160005" w:tentative="1">
+      <w:start w:val="1"/>
+      <w:numFmt w:val="bullet"/>
+      <w:lvlText w:val=""/>
+      <w:lvlJc w:val="left"/>
+      <w:pPr>
+        <w:ind w:left="2160" w:hanging="360"/>
+      </w:pPr>
+      <w:rPr>
+        <w:rFonts w:ascii="Wingdings" w:hAnsi="Wingdings" w:hint="default"/>
+      </w:rPr>
+    </w:lvl>
+    <w:lvl w:ilvl="3" w:tplc="04160001" w:tentative="1">
+      <w:start w:val="1"/>
+      <w:numFmt w:val="bullet"/>
+      <w:lvlText w:val=""/>
+      <w:lvlJc w:val="left"/>
+      <w:pPr>
+        <w:ind w:left="2880" w:hanging="360"/>
+      </w:pPr>
+      <w:rPr>
+        <w:rFonts w:ascii="Symbol" w:hAnsi="Symbol" w:hint="default"/>
+      </w:rPr>
+    </w:lvl>
+    <w:lvl w:ilvl="4" w:tplc="04160003" w:tentative="1">
+      <w:start w:val="1"/>
+      <w:numFmt w:val="bullet"/>
+      <w:lvlText w:val="o"/>
+      <w:lvlJc w:val="left"/>
+      <w:pPr>
+        <w:ind w:left="3600" w:hanging="360"/>
+      </w:pPr>
+      <w:rPr>
+        <w:rFonts w:ascii="Courier New" w:hAnsi="Courier New" w:cs="Courier New" w:hint="default"/>
+      </w:rPr>
+    </w:lvl>
+    <w:lvl w:ilvl="5" w:tplc="04160005" w:tentative="1">
+      <w:start w:val="1"/>
+      <w:numFmt w:val="bullet"/>
+      <w:lvlText w:val=""/>
+      <w:lvlJc w:val="left"/>
+      <w:pPr>
+        <w:ind w:left="4320" w:hanging="360"/>
+      </w:pPr>
+      <w:rPr>
+        <w:rFonts w:ascii="Wingdings" w:hAnsi="Wingdings" w:hint="default"/>
+      </w:rPr>
+    </w:lvl>
+    <w:lvl w:ilvl="6" w:tplc="04160001" w:tentative="1">
+      <w:start w:val="1"/>
+      <w:numFmt w:val="bullet"/>
+      <w:lvlText w:val=""/>
+      <w:lvlJc w:val="left"/>
+      <w:pPr>
+        <w:ind w:left="5040" w:hanging="360"/>
+      </w:pPr>
+      <w:rPr>
+        <w:rFonts w:ascii="Symbol" w:hAnsi="Symbol" w:hint="default"/>
+      </w:rPr>
+    </w:lvl>
+    <w:lvl w:ilvl="7" w:tplc="04160003" w:tentative="1">
+      <w:start w:val="1"/>
+      <w:numFmt w:val="bullet"/>
+      <w:lvlText w:val="o"/>
+      <w:lvlJc w:val="left"/>
+      <w:pPr>
+        <w:ind w:left="5760" w:hanging="360"/>
+      </w:pPr>
+      <w:rPr>
+        <w:rFonts w:ascii="Courier New" w:hAnsi="Courier New" w:cs="Courier New" w:hint="default"/>
+      </w:rPr>
+    </w:lvl>
+    <w:lvl w:ilvl="8" w:tplc="04160005" w:tentative="1">
+      <w:start w:val="1"/>
+      <w:numFmt w:val="bullet"/>
+      <w:lvlText w:val=""/>
+      <w:lvlJc w:val="left"/>
+      <w:pPr>
+        <w:ind w:left="6480" w:hanging="360"/>
+      </w:pPr>
+      <w:rPr>
+        <w:rFonts w:ascii="Wingdings" w:hAnsi="Wingdings" w:hint="default"/>
+      </w:rPr>
+    </w:lvl>
+  </w:abstractNum>
+  <w:abstractNum w:abstractNumId="20" w15:restartNumberingAfterBreak="0">
     <w:nsid w:val="6AEADD0E"/>
     <w:multiLevelType w:val="hybridMultilevel"/>
     <w:tmpl w:val="6502688C"/>
@@ -10880,7 +11675,7 @@
       </w:rPr>
     </w:lvl>
   </w:abstractNum>
-  <w:abstractNum w:abstractNumId="20" w15:restartNumberingAfterBreak="0">
+  <w:abstractNum w:abstractNumId="21" w15:restartNumberingAfterBreak="0">
     <w:nsid w:val="73C64BDE"/>
     <w:multiLevelType w:val="hybridMultilevel"/>
     <w:tmpl w:val="DDB63FDA"/>
@@ -10993,7 +11788,7 @@
       </w:rPr>
     </w:lvl>
   </w:abstractNum>
-  <w:abstractNum w:abstractNumId="21" w15:restartNumberingAfterBreak="0">
+  <w:abstractNum w:abstractNumId="22" w15:restartNumberingAfterBreak="0">
     <w:nsid w:val="7954542E"/>
     <w:multiLevelType w:val="hybridMultilevel"/>
     <w:tmpl w:val="78C47E22"/>
@@ -11106,7 +11901,7 @@
       </w:rPr>
     </w:lvl>
   </w:abstractNum>
-  <w:abstractNum w:abstractNumId="22" w15:restartNumberingAfterBreak="0">
+  <w:abstractNum w:abstractNumId="23" w15:restartNumberingAfterBreak="0">
     <w:nsid w:val="7A0EAA5C"/>
     <w:multiLevelType w:val="hybridMultilevel"/>
     <w:tmpl w:val="FFFFFFFF"/>
@@ -11219,7 +12014,7 @@
       </w:rPr>
     </w:lvl>
   </w:abstractNum>
-  <w:abstractNum w:abstractNumId="23" w15:restartNumberingAfterBreak="0">
+  <w:abstractNum w:abstractNumId="24" w15:restartNumberingAfterBreak="0">
     <w:nsid w:val="7BAA75AE"/>
     <w:multiLevelType w:val="hybridMultilevel"/>
     <w:tmpl w:val="DD22EC34"/>
@@ -11332,7 +12127,7 @@
       </w:rPr>
     </w:lvl>
   </w:abstractNum>
-  <w:abstractNum w:abstractNumId="24" w15:restartNumberingAfterBreak="0">
+  <w:abstractNum w:abstractNumId="25" w15:restartNumberingAfterBreak="0">
     <w:nsid w:val="7C687A20"/>
     <w:multiLevelType w:val="hybridMultilevel"/>
     <w:tmpl w:val="02F489F0"/>
@@ -11449,13 +12244,13 @@
     <w:abstractNumId w:val="12"/>
   </w:num>
   <w:num w:numId="2" w16cid:durableId="1172453455">
-    <w:abstractNumId w:val="24"/>
+    <w:abstractNumId w:val="25"/>
   </w:num>
   <w:num w:numId="3" w16cid:durableId="1345937585">
     <w:abstractNumId w:val="6"/>
   </w:num>
   <w:num w:numId="4" w16cid:durableId="25328697">
-    <w:abstractNumId w:val="20"/>
+    <w:abstractNumId w:val="21"/>
   </w:num>
   <w:num w:numId="5" w16cid:durableId="783116957">
     <w:abstractNumId w:val="9"/>
@@ -11473,16 +12268,16 @@
     <w:abstractNumId w:val="8"/>
   </w:num>
   <w:num w:numId="10" w16cid:durableId="1630549146">
-    <w:abstractNumId w:val="21"/>
+    <w:abstractNumId w:val="22"/>
   </w:num>
   <w:num w:numId="11" w16cid:durableId="2133819062">
-    <w:abstractNumId w:val="19"/>
+    <w:abstractNumId w:val="20"/>
   </w:num>
   <w:num w:numId="12" w16cid:durableId="1253704014">
     <w:abstractNumId w:val="0"/>
   </w:num>
   <w:num w:numId="13" w16cid:durableId="1522471625">
-    <w:abstractNumId w:val="23"/>
+    <w:abstractNumId w:val="24"/>
   </w:num>
   <w:num w:numId="14" w16cid:durableId="1680887000">
     <w:abstractNumId w:val="11"/>
@@ -11509,7 +12304,7 @@
     <w:abstractNumId w:val="16"/>
   </w:num>
   <w:num w:numId="22" w16cid:durableId="1919359307">
-    <w:abstractNumId w:val="22"/>
+    <w:abstractNumId w:val="23"/>
   </w:num>
   <w:num w:numId="23" w16cid:durableId="907152162">
     <w:abstractNumId w:val="15"/>
@@ -11520,12 +12315,15 @@
   <w:num w:numId="25" w16cid:durableId="1401057746">
     <w:abstractNumId w:val="14"/>
   </w:num>
+  <w:num w:numId="26" w16cid:durableId="1186408359">
+    <w:abstractNumId w:val="19"/>
+  </w:num>
   <w:numIdMacAtCleanup w:val="12"/>
 </w:numbering>
 </file>
 
 <file path=word/styles.xml><?xml version="1.0" encoding="utf-8"?>
-<w:styles xmlns:mc="http://schemas.openxmlformats.org/markup-compatibility/2006" xmlns:r="http://schemas.openxmlformats.org/officeDocument/2006/relationships" xmlns:w="http://schemas.openxmlformats.org/wordprocessingml/2006/main" xmlns:w14="http://schemas.microsoft.com/office/word/2010/wordml" xmlns:w15="http://schemas.microsoft.com/office/word/2012/wordml" xmlns:w16cex="http://schemas.microsoft.com/office/word/2018/wordml/cex" xmlns:w16cid="http://schemas.microsoft.com/office/word/2016/wordml/cid" xmlns:w16="http://schemas.microsoft.com/office/word/2018/wordml" xmlns:w16du="http://schemas.microsoft.com/office/word/2023/wordml/word16du" xmlns:w16sdtdh="http://schemas.microsoft.com/office/word/2020/wordml/sdtdatahash" xmlns:w16se="http://schemas.microsoft.com/office/word/2015/wordml/symex" mc:Ignorable="w14 w15 w16se w16cid w16 w16cex w16sdtdh w16du">
+<w:styles xmlns:mc="http://schemas.openxmlformats.org/markup-compatibility/2006" xmlns:r="http://schemas.openxmlformats.org/officeDocument/2006/relationships" xmlns:w="http://schemas.openxmlformats.org/wordprocessingml/2006/main" xmlns:w14="http://schemas.microsoft.com/office/word/2010/wordml" xmlns:w15="http://schemas.microsoft.com/office/word/2012/wordml" xmlns:w16cex="http://schemas.microsoft.com/office/word/2018/wordml/cex" xmlns:w16cid="http://schemas.microsoft.com/office/word/2016/wordml/cid" xmlns:w16="http://schemas.microsoft.com/office/word/2018/wordml" xmlns:w16du="http://schemas.microsoft.com/office/word/2023/wordml/word16du" xmlns:w16sdtdh="http://schemas.microsoft.com/office/word/2020/wordml/sdtdatahash" xmlns:w16sdtfl="http://schemas.microsoft.com/office/word/2024/wordml/sdtformatlock" xmlns:w16se="http://schemas.microsoft.com/office/word/2015/wordml/symex" mc:Ignorable="w14 w15 w16se w16cid w16 w16cex w16sdtdh w16sdtfl w16du">
   <w:docDefaults>
     <w:rPrDefault>
       <w:rPr>
@@ -11927,7 +12725,6 @@
   <w:style w:type="character" w:default="1" w:styleId="Fontepargpadro">
     <w:name w:val="Default Paragraph Font"/>
     <w:uiPriority w:val="1"/>
-    <w:semiHidden/>
     <w:unhideWhenUsed/>
   </w:style>
   <w:style w:type="table" w:default="1" w:styleId="Tabelanormal">

</xml_diff>